<commit_message>
Add MUA volume storage for fresh air canopies - Store MUA volume in column I starting from row 22 for canopies with F in model name - Update write_canopy_data() and add _read_mua_volume() helper function - Maintain backward compatibility for non-fresh air canopies
</commit_message>
<xml_diff>
--- a/templates/word/Halton Quote Feb 2024.docx
+++ b/templates/word/Halton Quote Feb 2024.docx
@@ -1126,6 +1126,7 @@
         </w:rPr>
         <w:t xml:space="preserve"> &amp; </w:t>
       </w:r>
+      <w:proofErr w:type="gramStart"/>
       <w:r>
         <w:rPr>
           <w:rFonts w:cs="Arial"/>
@@ -1138,7 +1139,15 @@
           <w:rFonts w:cs="Arial"/>
           <w:szCs w:val="20"/>
         </w:rPr>
-        <w:t xml:space="preserve">{%for </w:t>
+        <w:t>{</w:t>
+      </w:r>
+      <w:proofErr w:type="gramEnd"/>
+      <w:r>
+        <w:rPr>
+          <w:rFonts w:cs="Arial"/>
+          <w:szCs w:val="20"/>
+        </w:rPr>
+        <w:t xml:space="preserve">%for </w:t>
       </w:r>
       <w:proofErr w:type="spellStart"/>
       <w:r>
@@ -1203,7 +1212,15 @@
           <w:rFonts w:cs="Arial"/>
           <w:szCs w:val="20"/>
         </w:rPr>
-        <w:t>scope_item.description</w:t>
+        <w:t>scope_</w:t>
+      </w:r>
+      <w:proofErr w:type="gramStart"/>
+      <w:r>
+        <w:rPr>
+          <w:rFonts w:cs="Arial"/>
+          <w:szCs w:val="20"/>
+        </w:rPr>
+        <w:t>item.description</w:t>
       </w:r>
       <w:proofErr w:type="spellEnd"/>
       <w:r>
@@ -1211,7 +1228,15 @@
           <w:rFonts w:cs="Arial"/>
           <w:szCs w:val="20"/>
         </w:rPr>
-        <w:t>}}{%</w:t>
+        <w:t>}}{</w:t>
+      </w:r>
+      <w:proofErr w:type="gramEnd"/>
+      <w:r>
+        <w:rPr>
+          <w:rFonts w:cs="Arial"/>
+          <w:szCs w:val="20"/>
+        </w:rPr>
+        <w:t>%</w:t>
       </w:r>
       <w:proofErr w:type="spellStart"/>
       <w:r>
@@ -1552,16 +1577,33 @@
           <w:bCs/>
           <w:szCs w:val="20"/>
         </w:rPr>
-        <w:t>level in levels %}</w:t>
-      </w:r>
+        <w:t xml:space="preserve">level in levels </w:t>
+      </w:r>
+      <w:proofErr w:type="gramStart"/>
       <w:r>
         <w:rPr>
           <w:bCs/>
           <w:szCs w:val="20"/>
         </w:rPr>
-        <w:t xml:space="preserve">{% for area in </w:t>
+        <w:t>%}</w:t>
+      </w:r>
+      <w:r>
+        <w:rPr>
+          <w:bCs/>
+          <w:szCs w:val="20"/>
+        </w:rPr>
+        <w:t>{</w:t>
+      </w:r>
+      <w:proofErr w:type="gramEnd"/>
+      <w:r>
+        <w:rPr>
+          <w:bCs/>
+          <w:szCs w:val="20"/>
+        </w:rPr>
+        <w:t xml:space="preserve">% for area in </w:t>
       </w:r>
       <w:proofErr w:type="spellStart"/>
+      <w:proofErr w:type="gramStart"/>
       <w:r>
         <w:rPr>
           <w:bCs/>
@@ -1570,21 +1612,39 @@
         <w:t>level.areas</w:t>
       </w:r>
       <w:proofErr w:type="spellEnd"/>
+      <w:proofErr w:type="gramEnd"/>
       <w:r>
         <w:rPr>
           <w:bCs/>
           <w:szCs w:val="20"/>
         </w:rPr>
-        <w:t xml:space="preserve"> %}</w:t>
-      </w:r>
+        <w:t xml:space="preserve"> </w:t>
+      </w:r>
+      <w:proofErr w:type="gramStart"/>
       <w:r>
         <w:rPr>
           <w:bCs/>
           <w:szCs w:val="20"/>
         </w:rPr>
-        <w:t xml:space="preserve">{% if </w:t>
+        <w:t>%}</w:t>
+      </w:r>
+      <w:r>
+        <w:rPr>
+          <w:bCs/>
+          <w:szCs w:val="20"/>
+        </w:rPr>
+        <w:t>{</w:t>
+      </w:r>
+      <w:proofErr w:type="gramEnd"/>
+      <w:r>
+        <w:rPr>
+          <w:bCs/>
+          <w:szCs w:val="20"/>
+        </w:rPr>
+        <w:t xml:space="preserve">% if </w:t>
       </w:r>
       <w:proofErr w:type="spellStart"/>
+      <w:proofErr w:type="gramStart"/>
       <w:r>
         <w:rPr>
           <w:bCs/>
@@ -1593,6 +1653,7 @@
         <w:t>area.canopies</w:t>
       </w:r>
       <w:proofErr w:type="spellEnd"/>
+      <w:proofErr w:type="gramEnd"/>
       <w:r>
         <w:rPr>
           <w:bCs/>
@@ -1621,12 +1682,21 @@
         <w:t>{{</w:t>
       </w:r>
       <w:proofErr w:type="spellStart"/>
+      <w:proofErr w:type="gramStart"/>
       <w:r>
         <w:rPr>
           <w:b/>
           <w:szCs w:val="20"/>
         </w:rPr>
-        <w:t>area.level_area_name</w:t>
+        <w:t>area.level</w:t>
+      </w:r>
+      <w:proofErr w:type="gramEnd"/>
+      <w:r>
+        <w:rPr>
+          <w:b/>
+          <w:szCs w:val="20"/>
+        </w:rPr>
+        <w:t>_area_name</w:t>
       </w:r>
       <w:proofErr w:type="spellEnd"/>
       <w:r>
@@ -2721,6 +2791,7 @@
               <w:t xml:space="preserve">{%tr for canopy in </w:t>
             </w:r>
             <w:proofErr w:type="spellStart"/>
+            <w:proofErr w:type="gramStart"/>
             <w:r>
               <w:rPr>
                 <w:rFonts w:eastAsia="Times New Roman" w:cs="Arial"/>
@@ -2732,6 +2803,7 @@
               <w:t>area.canopies</w:t>
             </w:r>
             <w:proofErr w:type="spellEnd"/>
+            <w:proofErr w:type="gramEnd"/>
             <w:r>
               <w:rPr>
                 <w:rFonts w:eastAsia="Times New Roman" w:cs="Arial"/>
@@ -3053,15 +3125,27 @@
               <w:t>{{</w:t>
             </w:r>
             <w:proofErr w:type="spellStart"/>
-            <w:r>
-              <w:rPr>
-                <w:rFonts w:eastAsia="Times New Roman" w:cs="Arial"/>
-                <w:color w:val="000000"/>
-                <w:sz w:val="18"/>
-                <w:szCs w:val="18"/>
-                <w:lang w:eastAsia="en-GB"/>
-              </w:rPr>
-              <w:t>canopy.reference_number</w:t>
+            <w:proofErr w:type="gramStart"/>
+            <w:r>
+              <w:rPr>
+                <w:rFonts w:eastAsia="Times New Roman" w:cs="Arial"/>
+                <w:color w:val="000000"/>
+                <w:sz w:val="18"/>
+                <w:szCs w:val="18"/>
+                <w:lang w:eastAsia="en-GB"/>
+              </w:rPr>
+              <w:t>canopy.reference</w:t>
+            </w:r>
+            <w:proofErr w:type="gramEnd"/>
+            <w:r>
+              <w:rPr>
+                <w:rFonts w:eastAsia="Times New Roman" w:cs="Arial"/>
+                <w:color w:val="000000"/>
+                <w:sz w:val="18"/>
+                <w:szCs w:val="18"/>
+                <w:lang w:eastAsia="en-GB"/>
+              </w:rPr>
+              <w:t>_number</w:t>
             </w:r>
             <w:proofErr w:type="spellEnd"/>
             <w:r>
@@ -3112,6 +3196,7 @@
               <w:t>{{</w:t>
             </w:r>
             <w:proofErr w:type="spellStart"/>
+            <w:proofErr w:type="gramStart"/>
             <w:r>
               <w:rPr>
                 <w:rFonts w:eastAsia="Times New Roman" w:cs="Arial"/>
@@ -3123,6 +3208,7 @@
               <w:t>canopy.model</w:t>
             </w:r>
             <w:proofErr w:type="spellEnd"/>
+            <w:proofErr w:type="gramEnd"/>
             <w:r>
               <w:rPr>
                 <w:rFonts w:eastAsia="Times New Roman" w:cs="Arial"/>
@@ -3171,6 +3257,7 @@
               <w:t>{{</w:t>
             </w:r>
             <w:proofErr w:type="spellStart"/>
+            <w:proofErr w:type="gramStart"/>
             <w:r>
               <w:rPr>
                 <w:rFonts w:eastAsia="Times New Roman" w:cs="Arial"/>
@@ -3182,6 +3269,7 @@
               <w:t>canopy.length</w:t>
             </w:r>
             <w:proofErr w:type="spellEnd"/>
+            <w:proofErr w:type="gramEnd"/>
             <w:r>
               <w:rPr>
                 <w:rFonts w:eastAsia="Times New Roman" w:cs="Arial"/>
@@ -3230,6 +3318,7 @@
               <w:t>{{</w:t>
             </w:r>
             <w:proofErr w:type="spellStart"/>
+            <w:proofErr w:type="gramStart"/>
             <w:r>
               <w:rPr>
                 <w:rFonts w:eastAsia="Times New Roman" w:cs="Arial"/>
@@ -3241,6 +3330,7 @@
               <w:t>canopy.width</w:t>
             </w:r>
             <w:proofErr w:type="spellEnd"/>
+            <w:proofErr w:type="gramEnd"/>
             <w:r>
               <w:rPr>
                 <w:rFonts w:eastAsia="Times New Roman" w:cs="Arial"/>
@@ -3289,6 +3379,7 @@
               <w:t>{{</w:t>
             </w:r>
             <w:proofErr w:type="spellStart"/>
+            <w:proofErr w:type="gramStart"/>
             <w:r>
               <w:rPr>
                 <w:rFonts w:eastAsia="Times New Roman" w:cs="Arial"/>
@@ -3300,6 +3391,7 @@
               <w:t>canopy.height</w:t>
             </w:r>
             <w:proofErr w:type="spellEnd"/>
+            <w:proofErr w:type="gramEnd"/>
             <w:r>
               <w:rPr>
                 <w:rFonts w:eastAsia="Times New Roman" w:cs="Arial"/>
@@ -3346,6 +3438,7 @@
               <w:t>{{</w:t>
             </w:r>
             <w:proofErr w:type="spellStart"/>
+            <w:proofErr w:type="gramStart"/>
             <w:r>
               <w:rPr>
                 <w:rFonts w:eastAsia="Times New Roman" w:cs="Arial"/>
@@ -3357,6 +3450,7 @@
               <w:t>canopy.sections</w:t>
             </w:r>
             <w:proofErr w:type="spellEnd"/>
+            <w:proofErr w:type="gramEnd"/>
             <w:r>
               <w:rPr>
                 <w:rFonts w:eastAsia="Times New Roman" w:cs="Arial"/>
@@ -3405,15 +3499,27 @@
               <w:t>{{</w:t>
             </w:r>
             <w:proofErr w:type="spellStart"/>
-            <w:r>
-              <w:rPr>
-                <w:rFonts w:eastAsia="Times New Roman" w:cs="Arial"/>
-                <w:color w:val="000000"/>
-                <w:sz w:val="18"/>
-                <w:szCs w:val="18"/>
-                <w:lang w:eastAsia="en-GB"/>
-              </w:rPr>
-              <w:t>canopy.extract_volume</w:t>
+            <w:proofErr w:type="gramStart"/>
+            <w:r>
+              <w:rPr>
+                <w:rFonts w:eastAsia="Times New Roman" w:cs="Arial"/>
+                <w:color w:val="000000"/>
+                <w:sz w:val="18"/>
+                <w:szCs w:val="18"/>
+                <w:lang w:eastAsia="en-GB"/>
+              </w:rPr>
+              <w:t>canopy.extract</w:t>
+            </w:r>
+            <w:proofErr w:type="gramEnd"/>
+            <w:r>
+              <w:rPr>
+                <w:rFonts w:eastAsia="Times New Roman" w:cs="Arial"/>
+                <w:color w:val="000000"/>
+                <w:sz w:val="18"/>
+                <w:szCs w:val="18"/>
+                <w:lang w:eastAsia="en-GB"/>
+              </w:rPr>
+              <w:t>_volume</w:t>
             </w:r>
             <w:proofErr w:type="spellEnd"/>
             <w:r>
@@ -3464,15 +3570,27 @@
               <w:t>{{</w:t>
             </w:r>
             <w:proofErr w:type="spellStart"/>
-            <w:r>
-              <w:rPr>
-                <w:rFonts w:eastAsia="Times New Roman" w:cs="Arial"/>
-                <w:color w:val="000000"/>
-                <w:sz w:val="18"/>
-                <w:szCs w:val="18"/>
-                <w:lang w:eastAsia="en-GB"/>
-              </w:rPr>
-              <w:t>canopy.extract_static</w:t>
+            <w:proofErr w:type="gramStart"/>
+            <w:r>
+              <w:rPr>
+                <w:rFonts w:eastAsia="Times New Roman" w:cs="Arial"/>
+                <w:color w:val="000000"/>
+                <w:sz w:val="18"/>
+                <w:szCs w:val="18"/>
+                <w:lang w:eastAsia="en-GB"/>
+              </w:rPr>
+              <w:t>canopy.extract</w:t>
+            </w:r>
+            <w:proofErr w:type="gramEnd"/>
+            <w:r>
+              <w:rPr>
+                <w:rFonts w:eastAsia="Times New Roman" w:cs="Arial"/>
+                <w:color w:val="000000"/>
+                <w:sz w:val="18"/>
+                <w:szCs w:val="18"/>
+                <w:lang w:eastAsia="en-GB"/>
+              </w:rPr>
+              <w:t>_static</w:t>
             </w:r>
             <w:proofErr w:type="spellEnd"/>
             <w:r>
@@ -3582,15 +3700,27 @@
               <w:t>{{</w:t>
             </w:r>
             <w:proofErr w:type="spellStart"/>
-            <w:r>
-              <w:rPr>
-                <w:rFonts w:eastAsia="Times New Roman" w:cs="Arial"/>
-                <w:color w:val="000000"/>
-                <w:sz w:val="18"/>
-                <w:szCs w:val="18"/>
-                <w:lang w:eastAsia="en-GB"/>
-              </w:rPr>
-              <w:t>canopy.supply_sta</w:t>
+            <w:proofErr w:type="gramStart"/>
+            <w:r>
+              <w:rPr>
+                <w:rFonts w:eastAsia="Times New Roman" w:cs="Arial"/>
+                <w:color w:val="000000"/>
+                <w:sz w:val="18"/>
+                <w:szCs w:val="18"/>
+                <w:lang w:eastAsia="en-GB"/>
+              </w:rPr>
+              <w:t>canopy.supply</w:t>
+            </w:r>
+            <w:proofErr w:type="gramEnd"/>
+            <w:r>
+              <w:rPr>
+                <w:rFonts w:eastAsia="Times New Roman" w:cs="Arial"/>
+                <w:color w:val="000000"/>
+                <w:sz w:val="18"/>
+                <w:szCs w:val="18"/>
+                <w:lang w:eastAsia="en-GB"/>
+              </w:rPr>
+              <w:t>_sta</w:t>
             </w:r>
             <w:r>
               <w:rPr>
@@ -3651,15 +3781,27 @@
               <w:t>{{</w:t>
             </w:r>
             <w:proofErr w:type="spellStart"/>
-            <w:r>
-              <w:rPr>
-                <w:rFonts w:eastAsia="Times New Roman" w:cs="Arial"/>
-                <w:color w:val="000000"/>
-                <w:sz w:val="18"/>
-                <w:szCs w:val="18"/>
-                <w:lang w:eastAsia="en-GB"/>
-              </w:rPr>
-              <w:t>canopy.lighting_type</w:t>
+            <w:proofErr w:type="gramStart"/>
+            <w:r>
+              <w:rPr>
+                <w:rFonts w:eastAsia="Times New Roman" w:cs="Arial"/>
+                <w:color w:val="000000"/>
+                <w:sz w:val="18"/>
+                <w:szCs w:val="18"/>
+                <w:lang w:eastAsia="en-GB"/>
+              </w:rPr>
+              <w:t>canopy.lighting</w:t>
+            </w:r>
+            <w:proofErr w:type="gramEnd"/>
+            <w:r>
+              <w:rPr>
+                <w:rFonts w:eastAsia="Times New Roman" w:cs="Arial"/>
+                <w:color w:val="000000"/>
+                <w:sz w:val="18"/>
+                <w:szCs w:val="18"/>
+                <w:lang w:eastAsia="en-GB"/>
+              </w:rPr>
+              <w:t>_type</w:t>
             </w:r>
             <w:proofErr w:type="spellEnd"/>
             <w:r>
@@ -4025,14 +4167,30 @@
           <w:rFonts w:cs="Arial"/>
           <w:szCs w:val="20"/>
         </w:rPr>
-        <w:t>{%endif%}</w:t>
-      </w:r>
+        <w:t>{%endif</w:t>
+      </w:r>
+      <w:proofErr w:type="gramStart"/>
       <w:r>
         <w:rPr>
           <w:rFonts w:cs="Arial"/>
           <w:szCs w:val="20"/>
         </w:rPr>
-        <w:t>{%</w:t>
+        <w:t>%}</w:t>
+      </w:r>
+      <w:r>
+        <w:rPr>
+          <w:rFonts w:cs="Arial"/>
+          <w:szCs w:val="20"/>
+        </w:rPr>
+        <w:t>{</w:t>
+      </w:r>
+      <w:proofErr w:type="gramEnd"/>
+      <w:r>
+        <w:rPr>
+          <w:rFonts w:cs="Arial"/>
+          <w:szCs w:val="20"/>
+        </w:rPr>
+        <w:t>%</w:t>
       </w:r>
       <w:proofErr w:type="spellStart"/>
       <w:r>
@@ -4043,6 +4201,7 @@
         <w:t>endfor</w:t>
       </w:r>
       <w:proofErr w:type="spellEnd"/>
+      <w:proofErr w:type="gramStart"/>
       <w:r>
         <w:rPr>
           <w:rFonts w:cs="Arial"/>
@@ -4055,7 +4214,15 @@
           <w:rFonts w:cs="Arial"/>
           <w:szCs w:val="20"/>
         </w:rPr>
-        <w:t>{%</w:t>
+        <w:t>{</w:t>
+      </w:r>
+      <w:proofErr w:type="gramEnd"/>
+      <w:r>
+        <w:rPr>
+          <w:rFonts w:cs="Arial"/>
+          <w:szCs w:val="20"/>
+        </w:rPr>
+        <w:t>%</w:t>
       </w:r>
       <w:proofErr w:type="spellStart"/>
       <w:r>
@@ -4168,14 +4335,30 @@
           <w:rFonts w:cs="Arial"/>
           <w:szCs w:val="20"/>
         </w:rPr>
-        <w:t>Canopy UV-C to be controlled via the Halton GOT panel / Edge connectivity system.</w:t>
-      </w:r>
+        <w:t xml:space="preserve">Canopy UV-C to be controlled via the Halton GOT panel / Edge connectivity </w:t>
+      </w:r>
+      <w:proofErr w:type="gramStart"/>
       <w:r>
         <w:rPr>
           <w:rFonts w:cs="Arial"/>
           <w:szCs w:val="20"/>
         </w:rPr>
-        <w:t>{%endif%}</w:t>
+        <w:t>system.</w:t>
+      </w:r>
+      <w:r>
+        <w:rPr>
+          <w:rFonts w:cs="Arial"/>
+          <w:szCs w:val="20"/>
+        </w:rPr>
+        <w:t>{</w:t>
+      </w:r>
+      <w:proofErr w:type="gramEnd"/>
+      <w:r>
+        <w:rPr>
+          <w:rFonts w:cs="Arial"/>
+          <w:szCs w:val="20"/>
+        </w:rPr>
+        <w:t>%endif%}</w:t>
       </w:r>
     </w:p>
     <w:p>
@@ -4214,6 +4397,7 @@
         <w:t xml:space="preserve"> = canopies | </w:t>
       </w:r>
       <w:proofErr w:type="spellStart"/>
+      <w:proofErr w:type="gramStart"/>
       <w:r>
         <w:rPr>
           <w:rFonts w:cs="Arial"/>
@@ -4227,7 +4411,31 @@
           <w:rFonts w:cs="Arial"/>
           <w:szCs w:val="20"/>
         </w:rPr>
-        <w:t xml:space="preserve">(‘model’, ‘in’, [‘CMWF’, ‘CMWI’]) | list %}{% if </w:t>
+        <w:t>(</w:t>
+      </w:r>
+      <w:proofErr w:type="gramEnd"/>
+      <w:r>
+        <w:rPr>
+          <w:rFonts w:cs="Arial"/>
+          <w:szCs w:val="20"/>
+        </w:rPr>
+        <w:t xml:space="preserve">‘model’, ‘in’, [‘CMWF’, ‘CMWI’]) | list </w:t>
+      </w:r>
+      <w:proofErr w:type="gramStart"/>
+      <w:r>
+        <w:rPr>
+          <w:rFonts w:cs="Arial"/>
+          <w:szCs w:val="20"/>
+        </w:rPr>
+        <w:t>%}{</w:t>
+      </w:r>
+      <w:proofErr w:type="gramEnd"/>
+      <w:r>
+        <w:rPr>
+          <w:rFonts w:cs="Arial"/>
+          <w:szCs w:val="20"/>
+        </w:rPr>
+        <w:t xml:space="preserve">% if </w:t>
       </w:r>
       <w:proofErr w:type="spellStart"/>
       <w:r>
@@ -5022,6 +5230,7 @@
                 <w:lang w:eastAsia="en-GB"/>
               </w:rPr>
             </w:pPr>
+            <w:proofErr w:type="gramStart"/>
             <w:r>
               <w:rPr>
                 <w:rFonts w:eastAsia="Times New Roman" w:cs="Arial"/>
@@ -5030,7 +5239,18 @@
                 <w:szCs w:val="20"/>
                 <w:lang w:eastAsia="en-GB"/>
               </w:rPr>
-              <w:t xml:space="preserve">3 minute wash </w:t>
+              <w:t>3 minute</w:t>
+            </w:r>
+            <w:proofErr w:type="gramEnd"/>
+            <w:r>
+              <w:rPr>
+                <w:rFonts w:eastAsia="Times New Roman" w:cs="Arial"/>
+                <w:color w:val="000000"/>
+                <w:sz w:val="18"/>
+                <w:szCs w:val="20"/>
+                <w:lang w:eastAsia="en-GB"/>
+              </w:rPr>
+              <w:t xml:space="preserve"> wash </w:t>
             </w:r>
           </w:p>
           <w:p>
@@ -5082,6 +5302,7 @@
                 <w:lang w:eastAsia="en-GB"/>
               </w:rPr>
             </w:pPr>
+            <w:proofErr w:type="gramStart"/>
             <w:r>
               <w:rPr>
                 <w:rFonts w:eastAsia="Times New Roman" w:cs="Arial"/>
@@ -5090,7 +5311,18 @@
                 <w:szCs w:val="20"/>
                 <w:lang w:eastAsia="en-GB"/>
               </w:rPr>
-              <w:t>3 minute wash</w:t>
+              <w:t>3 minute</w:t>
+            </w:r>
+            <w:proofErr w:type="gramEnd"/>
+            <w:r>
+              <w:rPr>
+                <w:rFonts w:eastAsia="Times New Roman" w:cs="Arial"/>
+                <w:color w:val="000000"/>
+                <w:sz w:val="18"/>
+                <w:szCs w:val="20"/>
+                <w:lang w:eastAsia="en-GB"/>
+              </w:rPr>
+              <w:t xml:space="preserve"> wash</w:t>
             </w:r>
           </w:p>
           <w:p>
@@ -5364,15 +5596,27 @@
               <w:t>{{</w:t>
             </w:r>
             <w:proofErr w:type="spellStart"/>
-            <w:r>
-              <w:rPr>
-                <w:rFonts w:eastAsia="Times New Roman" w:cs="Arial"/>
-                <w:color w:val="000000"/>
-                <w:sz w:val="18"/>
-                <w:szCs w:val="18"/>
-                <w:lang w:eastAsia="en-GB"/>
-              </w:rPr>
-              <w:t>canopy.reference_number</w:t>
+            <w:proofErr w:type="gramStart"/>
+            <w:r>
+              <w:rPr>
+                <w:rFonts w:eastAsia="Times New Roman" w:cs="Arial"/>
+                <w:color w:val="000000"/>
+                <w:sz w:val="18"/>
+                <w:szCs w:val="18"/>
+                <w:lang w:eastAsia="en-GB"/>
+              </w:rPr>
+              <w:t>canopy.reference</w:t>
+            </w:r>
+            <w:proofErr w:type="gramEnd"/>
+            <w:r>
+              <w:rPr>
+                <w:rFonts w:eastAsia="Times New Roman" w:cs="Arial"/>
+                <w:color w:val="000000"/>
+                <w:sz w:val="18"/>
+                <w:szCs w:val="18"/>
+                <w:lang w:eastAsia="en-GB"/>
+              </w:rPr>
+              <w:t>_number</w:t>
             </w:r>
             <w:proofErr w:type="spellEnd"/>
             <w:r>
@@ -5423,6 +5667,7 @@
               <w:t>{{</w:t>
             </w:r>
             <w:proofErr w:type="spellStart"/>
+            <w:proofErr w:type="gramStart"/>
             <w:r>
               <w:rPr>
                 <w:rFonts w:eastAsia="Times New Roman" w:cs="Arial"/>
@@ -5434,6 +5679,7 @@
               <w:t>canopy.model</w:t>
             </w:r>
             <w:proofErr w:type="spellEnd"/>
+            <w:proofErr w:type="gramEnd"/>
             <w:r>
               <w:rPr>
                 <w:rFonts w:eastAsia="Times New Roman" w:cs="Arial"/>
@@ -5636,15 +5882,27 @@
               <w:t>{{</w:t>
             </w:r>
             <w:proofErr w:type="spellStart"/>
-            <w:r>
-              <w:rPr>
-                <w:rFonts w:eastAsia="Times New Roman" w:cs="Arial"/>
-                <w:color w:val="000000"/>
-                <w:sz w:val="18"/>
-                <w:szCs w:val="18"/>
-                <w:lang w:eastAsia="en-GB"/>
-              </w:rPr>
-              <w:t>canopy.hw_storage</w:t>
+            <w:proofErr w:type="gramStart"/>
+            <w:r>
+              <w:rPr>
+                <w:rFonts w:eastAsia="Times New Roman" w:cs="Arial"/>
+                <w:color w:val="000000"/>
+                <w:sz w:val="18"/>
+                <w:szCs w:val="18"/>
+                <w:lang w:eastAsia="en-GB"/>
+              </w:rPr>
+              <w:t>canopy.hw</w:t>
+            </w:r>
+            <w:proofErr w:type="gramEnd"/>
+            <w:r>
+              <w:rPr>
+                <w:rFonts w:eastAsia="Times New Roman" w:cs="Arial"/>
+                <w:color w:val="000000"/>
+                <w:sz w:val="18"/>
+                <w:szCs w:val="18"/>
+                <w:lang w:eastAsia="en-GB"/>
+              </w:rPr>
+              <w:t>_storage</w:t>
             </w:r>
             <w:proofErr w:type="spellEnd"/>
             <w:r>
@@ -6731,15 +6989,27 @@
               <w:t>{{</w:t>
             </w:r>
             <w:proofErr w:type="spellStart"/>
-            <w:r>
-              <w:rPr>
-                <w:rFonts w:eastAsia="Times New Roman" w:cs="Arial"/>
-                <w:color w:val="000000"/>
-                <w:sz w:val="18"/>
-                <w:szCs w:val="18"/>
-                <w:lang w:eastAsia="en-GB"/>
-              </w:rPr>
-              <w:t>item.item_number</w:t>
+            <w:proofErr w:type="gramStart"/>
+            <w:r>
+              <w:rPr>
+                <w:rFonts w:eastAsia="Times New Roman" w:cs="Arial"/>
+                <w:color w:val="000000"/>
+                <w:sz w:val="18"/>
+                <w:szCs w:val="18"/>
+                <w:lang w:eastAsia="en-GB"/>
+              </w:rPr>
+              <w:t>item.item</w:t>
+            </w:r>
+            <w:proofErr w:type="gramEnd"/>
+            <w:r>
+              <w:rPr>
+                <w:rFonts w:eastAsia="Times New Roman" w:cs="Arial"/>
+                <w:color w:val="000000"/>
+                <w:sz w:val="18"/>
+                <w:szCs w:val="18"/>
+                <w:lang w:eastAsia="en-GB"/>
+              </w:rPr>
+              <w:t>_number</w:t>
             </w:r>
             <w:proofErr w:type="spellEnd"/>
             <w:r>
@@ -6791,6 +7061,7 @@
               <w:t>{{</w:t>
             </w:r>
             <w:proofErr w:type="spellStart"/>
+            <w:proofErr w:type="gramStart"/>
             <w:r>
               <w:rPr>
                 <w:rFonts w:eastAsia="Times New Roman" w:cs="Arial"/>
@@ -6812,6 +7083,7 @@
               <w:t>description</w:t>
             </w:r>
             <w:proofErr w:type="spellEnd"/>
+            <w:proofErr w:type="gramEnd"/>
             <w:r>
               <w:rPr>
                 <w:rFonts w:eastAsia="Times New Roman" w:cs="Arial"/>
@@ -6861,6 +7133,7 @@
               <w:t>{{</w:t>
             </w:r>
             <w:proofErr w:type="spellStart"/>
+            <w:proofErr w:type="gramStart"/>
             <w:r>
               <w:rPr>
                 <w:rFonts w:eastAsia="Times New Roman" w:cs="Arial"/>
@@ -6872,6 +7145,7 @@
               <w:t>item.width</w:t>
             </w:r>
             <w:proofErr w:type="spellEnd"/>
+            <w:proofErr w:type="gramEnd"/>
             <w:r>
               <w:rPr>
                 <w:rFonts w:eastAsia="Times New Roman" w:cs="Arial"/>
@@ -6921,6 +7195,7 @@
               <w:t>{{</w:t>
             </w:r>
             <w:proofErr w:type="spellStart"/>
+            <w:proofErr w:type="gramStart"/>
             <w:r>
               <w:rPr>
                 <w:rFonts w:eastAsia="Times New Roman" w:cs="Arial"/>
@@ -6932,6 +7207,7 @@
               <w:t>item.height</w:t>
             </w:r>
             <w:proofErr w:type="spellEnd"/>
+            <w:proofErr w:type="gramEnd"/>
             <w:r>
               <w:rPr>
                 <w:rFonts w:eastAsia="Times New Roman" w:cs="Arial"/>
@@ -7126,14 +7402,30 @@
           <w:rFonts w:cs="Arial"/>
           <w:szCs w:val="20"/>
         </w:rPr>
-        <w:t>f%}</w:t>
-      </w:r>
+        <w:t>f</w:t>
+      </w:r>
+      <w:proofErr w:type="gramStart"/>
       <w:r>
         <w:rPr>
           <w:rFonts w:cs="Arial"/>
           <w:szCs w:val="20"/>
         </w:rPr>
-        <w:t xml:space="preserve">{% if </w:t>
+        <w:t>%}</w:t>
+      </w:r>
+      <w:r>
+        <w:rPr>
+          <w:rFonts w:cs="Arial"/>
+          <w:szCs w:val="20"/>
+        </w:rPr>
+        <w:t>{</w:t>
+      </w:r>
+      <w:proofErr w:type="gramEnd"/>
+      <w:r>
+        <w:rPr>
+          <w:rFonts w:cs="Arial"/>
+          <w:szCs w:val="20"/>
+        </w:rPr>
+        <w:t xml:space="preserve">% if </w:t>
       </w:r>
       <w:proofErr w:type="spellStart"/>
       <w:r>
@@ -7246,7 +7538,15 @@
           <w:rFonts w:cs="Arial"/>
           <w:szCs w:val="20"/>
         </w:rPr>
-        <w:t xml:space="preserve"> to be carried out by others.</w:t>
+        <w:t xml:space="preserve"> to be carried out by </w:t>
+      </w:r>
+      <w:proofErr w:type="gramStart"/>
+      <w:r>
+        <w:rPr>
+          <w:rFonts w:cs="Arial"/>
+          <w:szCs w:val="20"/>
+        </w:rPr>
+        <w:t>others.</w:t>
       </w:r>
       <w:r>
         <w:rPr>
@@ -7254,15 +7554,16 @@
           <w:sz w:val="8"/>
           <w:szCs w:val="8"/>
         </w:rPr>
-        <w:t>{%</w:t>
-      </w:r>
+        <w:t>{</w:t>
+      </w:r>
+      <w:proofErr w:type="gramEnd"/>
       <w:r>
         <w:rPr>
           <w:rFonts w:cs="Arial"/>
           <w:sz w:val="8"/>
           <w:szCs w:val="8"/>
         </w:rPr>
-        <w:t xml:space="preserve"> </w:t>
+        <w:t>%</w:t>
       </w:r>
       <w:r>
         <w:rPr>
@@ -7270,59 +7571,59 @@
           <w:sz w:val="8"/>
           <w:szCs w:val="8"/>
         </w:rPr>
-        <w:t xml:space="preserve">set </w:t>
-      </w:r>
-      <w:proofErr w:type="spellStart"/>
+        <w:t xml:space="preserve"> </w:t>
+      </w:r>
       <w:r>
         <w:rPr>
           <w:rFonts w:cs="Arial"/>
           <w:sz w:val="8"/>
           <w:szCs w:val="8"/>
         </w:rPr>
-        <w:t>processed_locations</w:t>
-      </w:r>
-      <w:proofErr w:type="spellEnd"/>
+        <w:t xml:space="preserve">set </w:t>
+      </w:r>
+      <w:proofErr w:type="spellStart"/>
       <w:r>
         <w:rPr>
           <w:rFonts w:cs="Arial"/>
           <w:sz w:val="8"/>
           <w:szCs w:val="8"/>
         </w:rPr>
-        <w:t xml:space="preserve"> = [] %}</w:t>
-      </w:r>
+        <w:t>processed_locations</w:t>
+      </w:r>
+      <w:proofErr w:type="spellEnd"/>
       <w:r>
         <w:rPr>
           <w:rFonts w:cs="Arial"/>
           <w:sz w:val="8"/>
           <w:szCs w:val="8"/>
         </w:rPr>
-        <w:t xml:space="preserve">{% for item in </w:t>
-      </w:r>
-      <w:proofErr w:type="spellStart"/>
+        <w:t xml:space="preserve"> = [] </w:t>
+      </w:r>
+      <w:proofErr w:type="gramStart"/>
       <w:r>
         <w:rPr>
           <w:rFonts w:cs="Arial"/>
           <w:sz w:val="8"/>
           <w:szCs w:val="8"/>
         </w:rPr>
-        <w:t>fire_suppression_items</w:t>
-      </w:r>
-      <w:proofErr w:type="spellEnd"/>
+        <w:t>%}</w:t>
+      </w:r>
       <w:r>
         <w:rPr>
           <w:rFonts w:cs="Arial"/>
           <w:sz w:val="8"/>
           <w:szCs w:val="8"/>
         </w:rPr>
-        <w:t xml:space="preserve"> %}</w:t>
-      </w:r>
+        <w:t>{</w:t>
+      </w:r>
+      <w:proofErr w:type="gramEnd"/>
       <w:r>
         <w:rPr>
           <w:rFonts w:cs="Arial"/>
           <w:sz w:val="8"/>
           <w:szCs w:val="8"/>
         </w:rPr>
-        <w:t xml:space="preserve">{%if </w:t>
+        <w:t xml:space="preserve">% for item in </w:t>
       </w:r>
       <w:proofErr w:type="spellStart"/>
       <w:r>
@@ -7331,7 +7632,7 @@
           <w:sz w:val="8"/>
           <w:szCs w:val="8"/>
         </w:rPr>
-        <w:t>item.level_area_combined</w:t>
+        <w:t>fire_suppression_items</w:t>
       </w:r>
       <w:proofErr w:type="spellEnd"/>
       <w:r>
@@ -7340,79 +7641,171 @@
           <w:sz w:val="8"/>
           <w:szCs w:val="8"/>
         </w:rPr>
-        <w:t xml:space="preserve"> not in </w:t>
-      </w:r>
-      <w:proofErr w:type="spellStart"/>
+        <w:t xml:space="preserve"> </w:t>
+      </w:r>
+      <w:proofErr w:type="gramStart"/>
       <w:r>
         <w:rPr>
           <w:rFonts w:cs="Arial"/>
           <w:sz w:val="8"/>
           <w:szCs w:val="8"/>
         </w:rPr>
-        <w:t>processed_locations</w:t>
-      </w:r>
-      <w:proofErr w:type="spellEnd"/>
+        <w:t>%}</w:t>
+      </w:r>
       <w:r>
         <w:rPr>
           <w:rFonts w:cs="Arial"/>
           <w:sz w:val="8"/>
           <w:szCs w:val="8"/>
         </w:rPr>
-        <w:t xml:space="preserve"> %}</w:t>
-      </w:r>
+        <w:t>{</w:t>
+      </w:r>
+      <w:proofErr w:type="gramEnd"/>
       <w:r>
         <w:rPr>
           <w:rFonts w:cs="Arial"/>
           <w:sz w:val="8"/>
           <w:szCs w:val="8"/>
         </w:rPr>
-        <w:t xml:space="preserve">{%set _ = </w:t>
+        <w:t xml:space="preserve">%if </w:t>
       </w:r>
       <w:proofErr w:type="spellStart"/>
+      <w:proofErr w:type="gramStart"/>
       <w:r>
         <w:rPr>
           <w:rFonts w:cs="Arial"/>
           <w:sz w:val="8"/>
           <w:szCs w:val="8"/>
         </w:rPr>
-        <w:t>processed_locations.append</w:t>
-      </w:r>
-      <w:proofErr w:type="spellEnd"/>
+        <w:t>item.level</w:t>
+      </w:r>
+      <w:proofErr w:type="gramEnd"/>
       <w:r>
         <w:rPr>
           <w:rFonts w:cs="Arial"/>
           <w:sz w:val="8"/>
           <w:szCs w:val="8"/>
         </w:rPr>
-        <w:t>(</w:t>
-      </w:r>
-      <w:proofErr w:type="spellStart"/>
+        <w:t>_area_combined</w:t>
+      </w:r>
+      <w:proofErr w:type="spellEnd"/>
       <w:r>
         <w:rPr>
           <w:rFonts w:cs="Arial"/>
           <w:sz w:val="8"/>
           <w:szCs w:val="8"/>
         </w:rPr>
-        <w:t>item.level_area_combined</w:t>
-      </w:r>
-      <w:proofErr w:type="spellEnd"/>
+        <w:t xml:space="preserve"> not in </w:t>
+      </w:r>
+      <w:proofErr w:type="spellStart"/>
       <w:r>
         <w:rPr>
           <w:rFonts w:cs="Arial"/>
           <w:sz w:val="8"/>
           <w:szCs w:val="8"/>
         </w:rPr>
-        <w:t>) %}</w:t>
-      </w:r>
-    </w:p>
-    <w:p>
-      <w:pPr>
-        <w:spacing w:after="0" w:line="276" w:lineRule="auto"/>
+        <w:t>processed_locations</w:t>
+      </w:r>
+      <w:proofErr w:type="spellEnd"/>
+      <w:r>
         <w:rPr>
           <w:rFonts w:cs="Arial"/>
           <w:sz w:val="8"/>
           <w:szCs w:val="8"/>
         </w:rPr>
+        <w:t xml:space="preserve"> </w:t>
+      </w:r>
+      <w:proofErr w:type="gramStart"/>
+      <w:r>
+        <w:rPr>
+          <w:rFonts w:cs="Arial"/>
+          <w:sz w:val="8"/>
+          <w:szCs w:val="8"/>
+        </w:rPr>
+        <w:t>%}</w:t>
+      </w:r>
+      <w:r>
+        <w:rPr>
+          <w:rFonts w:cs="Arial"/>
+          <w:sz w:val="8"/>
+          <w:szCs w:val="8"/>
+        </w:rPr>
+        <w:t>{</w:t>
+      </w:r>
+      <w:proofErr w:type="gramEnd"/>
+      <w:r>
+        <w:rPr>
+          <w:rFonts w:cs="Arial"/>
+          <w:sz w:val="8"/>
+          <w:szCs w:val="8"/>
+        </w:rPr>
+        <w:t xml:space="preserve">%set _ = </w:t>
+      </w:r>
+      <w:proofErr w:type="spellStart"/>
+      <w:r>
+        <w:rPr>
+          <w:rFonts w:cs="Arial"/>
+          <w:sz w:val="8"/>
+          <w:szCs w:val="8"/>
+        </w:rPr>
+        <w:t>processed_</w:t>
+      </w:r>
+      <w:proofErr w:type="gramStart"/>
+      <w:r>
+        <w:rPr>
+          <w:rFonts w:cs="Arial"/>
+          <w:sz w:val="8"/>
+          <w:szCs w:val="8"/>
+        </w:rPr>
+        <w:t>locations.append</w:t>
+      </w:r>
+      <w:proofErr w:type="spellEnd"/>
+      <w:proofErr w:type="gramEnd"/>
+      <w:r>
+        <w:rPr>
+          <w:rFonts w:cs="Arial"/>
+          <w:sz w:val="8"/>
+          <w:szCs w:val="8"/>
+        </w:rPr>
+        <w:t>(</w:t>
+      </w:r>
+      <w:proofErr w:type="spellStart"/>
+      <w:proofErr w:type="gramStart"/>
+      <w:r>
+        <w:rPr>
+          <w:rFonts w:cs="Arial"/>
+          <w:sz w:val="8"/>
+          <w:szCs w:val="8"/>
+        </w:rPr>
+        <w:t>item.level</w:t>
+      </w:r>
+      <w:proofErr w:type="gramEnd"/>
+      <w:r>
+        <w:rPr>
+          <w:rFonts w:cs="Arial"/>
+          <w:sz w:val="8"/>
+          <w:szCs w:val="8"/>
+        </w:rPr>
+        <w:t>_area_combined</w:t>
+      </w:r>
+      <w:proofErr w:type="spellEnd"/>
+      <w:r>
+        <w:rPr>
+          <w:rFonts w:cs="Arial"/>
+          <w:sz w:val="8"/>
+          <w:szCs w:val="8"/>
+        </w:rPr>
+        <w:t>) %}</w:t>
+      </w:r>
+    </w:p>
+    <w:p>
+      <w:pPr>
+        <w:spacing w:after="0" w:line="276" w:lineRule="auto"/>
+        <w:rPr>
+          <w:rFonts w:cs="Arial"/>
+          <w:sz w:val="8"/>
+          <w:szCs w:val="8"/>
+        </w:rPr>
       </w:pPr>
     </w:p>
     <w:p>
@@ -7425,6 +7818,7 @@
           <w:szCs w:val="20"/>
         </w:rPr>
       </w:pPr>
+      <w:proofErr w:type="gramStart"/>
       <w:r>
         <w:rPr>
           <w:rFonts w:cs="Arial"/>
@@ -7442,9 +7836,9 @@
           <w:bCs/>
           <w:szCs w:val="20"/>
         </w:rPr>
-        <w:t>item.level_area_combined</w:t>
-      </w:r>
-      <w:proofErr w:type="spellEnd"/>
+        <w:t>item</w:t>
+      </w:r>
+      <w:proofErr w:type="gramEnd"/>
       <w:r>
         <w:rPr>
           <w:rFonts w:cs="Arial"/>
@@ -7452,7 +7846,37 @@
           <w:bCs/>
           <w:szCs w:val="20"/>
         </w:rPr>
-        <w:t xml:space="preserve"> | upper }}</w:t>
+        <w:t>.level_area_combined</w:t>
+      </w:r>
+      <w:proofErr w:type="spellEnd"/>
+      <w:r>
+        <w:rPr>
+          <w:rFonts w:cs="Arial"/>
+          <w:b/>
+          <w:bCs/>
+          <w:szCs w:val="20"/>
+        </w:rPr>
+        <w:t xml:space="preserve"> | </w:t>
+      </w:r>
+      <w:proofErr w:type="gramStart"/>
+      <w:r>
+        <w:rPr>
+          <w:rFonts w:cs="Arial"/>
+          <w:b/>
+          <w:bCs/>
+          <w:szCs w:val="20"/>
+        </w:rPr>
+        <w:t>upper }</w:t>
+      </w:r>
+      <w:proofErr w:type="gramEnd"/>
+      <w:r>
+        <w:rPr>
+          <w:rFonts w:cs="Arial"/>
+          <w:b/>
+          <w:bCs/>
+          <w:szCs w:val="20"/>
+        </w:rPr>
+        <w:t>}</w:t>
       </w:r>
     </w:p>
     <w:tbl>
@@ -8112,7 +8536,29 @@
                 <w:szCs w:val="18"/>
                 <w:lang w:eastAsia="en-GB"/>
               </w:rPr>
-              <w:t>fs_item.level_area_combined</w:t>
+              <w:t>fs_</w:t>
+            </w:r>
+            <w:proofErr w:type="gramStart"/>
+            <w:r>
+              <w:rPr>
+                <w:rFonts w:eastAsia="Times New Roman" w:cs="Arial"/>
+                <w:color w:val="000000"/>
+                <w:sz w:val="18"/>
+                <w:szCs w:val="18"/>
+                <w:lang w:eastAsia="en-GB"/>
+              </w:rPr>
+              <w:t>item.level</w:t>
+            </w:r>
+            <w:proofErr w:type="gramEnd"/>
+            <w:r>
+              <w:rPr>
+                <w:rFonts w:eastAsia="Times New Roman" w:cs="Arial"/>
+                <w:color w:val="000000"/>
+                <w:sz w:val="18"/>
+                <w:szCs w:val="18"/>
+                <w:lang w:eastAsia="en-GB"/>
+              </w:rPr>
+              <w:t>_area_combined</w:t>
             </w:r>
             <w:proofErr w:type="spellEnd"/>
             <w:r>
@@ -8149,15 +8595,27 @@
               </w:rPr>
             </w:pPr>
             <w:proofErr w:type="spellStart"/>
-            <w:r>
-              <w:rPr>
-                <w:rFonts w:eastAsia="Times New Roman" w:cs="Arial"/>
-                <w:color w:val="000000"/>
-                <w:sz w:val="18"/>
-                <w:szCs w:val="18"/>
-                <w:lang w:eastAsia="en-GB"/>
-              </w:rPr>
-              <w:t>item.level_area_combined</w:t>
+            <w:proofErr w:type="gramStart"/>
+            <w:r>
+              <w:rPr>
+                <w:rFonts w:eastAsia="Times New Roman" w:cs="Arial"/>
+                <w:color w:val="000000"/>
+                <w:sz w:val="18"/>
+                <w:szCs w:val="18"/>
+                <w:lang w:eastAsia="en-GB"/>
+              </w:rPr>
+              <w:t>item.level</w:t>
+            </w:r>
+            <w:proofErr w:type="gramEnd"/>
+            <w:r>
+              <w:rPr>
+                <w:rFonts w:eastAsia="Times New Roman" w:cs="Arial"/>
+                <w:color w:val="000000"/>
+                <w:sz w:val="18"/>
+                <w:szCs w:val="18"/>
+                <w:lang w:eastAsia="en-GB"/>
+              </w:rPr>
+              <w:t>_area_combined</w:t>
             </w:r>
             <w:proofErr w:type="spellEnd"/>
             <w:r>
@@ -8313,7 +8771,29 @@
                 <w:szCs w:val="18"/>
                 <w:lang w:eastAsia="en-GB"/>
               </w:rPr>
-              <w:t>fs_item.item_number</w:t>
+              <w:t>fs_</w:t>
+            </w:r>
+            <w:proofErr w:type="gramStart"/>
+            <w:r>
+              <w:rPr>
+                <w:rFonts w:eastAsia="Times New Roman" w:cs="Arial"/>
+                <w:color w:val="000000"/>
+                <w:sz w:val="18"/>
+                <w:szCs w:val="18"/>
+                <w:lang w:eastAsia="en-GB"/>
+              </w:rPr>
+              <w:t>item.item</w:t>
+            </w:r>
+            <w:proofErr w:type="gramEnd"/>
+            <w:r>
+              <w:rPr>
+                <w:rFonts w:eastAsia="Times New Roman" w:cs="Arial"/>
+                <w:color w:val="000000"/>
+                <w:sz w:val="18"/>
+                <w:szCs w:val="18"/>
+                <w:lang w:eastAsia="en-GB"/>
+              </w:rPr>
+              <w:t>_number</w:t>
             </w:r>
             <w:proofErr w:type="spellEnd"/>
             <w:r>
@@ -8372,7 +8852,29 @@
                 <w:szCs w:val="18"/>
                 <w:lang w:eastAsia="en-GB"/>
               </w:rPr>
-              <w:t>fs_item.system_description</w:t>
+              <w:t>fs_</w:t>
+            </w:r>
+            <w:proofErr w:type="gramStart"/>
+            <w:r>
+              <w:rPr>
+                <w:rFonts w:eastAsia="Times New Roman" w:cs="Arial"/>
+                <w:color w:val="000000"/>
+                <w:sz w:val="18"/>
+                <w:szCs w:val="18"/>
+                <w:lang w:eastAsia="en-GB"/>
+              </w:rPr>
+              <w:t>item.system</w:t>
+            </w:r>
+            <w:proofErr w:type="gramEnd"/>
+            <w:r>
+              <w:rPr>
+                <w:rFonts w:eastAsia="Times New Roman" w:cs="Arial"/>
+                <w:color w:val="000000"/>
+                <w:sz w:val="18"/>
+                <w:szCs w:val="18"/>
+                <w:lang w:eastAsia="en-GB"/>
+              </w:rPr>
+              <w:t>_description</w:t>
             </w:r>
             <w:proofErr w:type="spellEnd"/>
             <w:r>
@@ -8467,7 +8969,29 @@
                 <w:szCs w:val="18"/>
                 <w:lang w:eastAsia="en-GB"/>
               </w:rPr>
-              <w:t>fs_item.tank_quantity</w:t>
+              <w:t>fs_</w:t>
+            </w:r>
+            <w:proofErr w:type="gramStart"/>
+            <w:r>
+              <w:rPr>
+                <w:rFonts w:eastAsia="Times New Roman" w:cs="Arial"/>
+                <w:color w:val="000000"/>
+                <w:sz w:val="18"/>
+                <w:szCs w:val="18"/>
+                <w:lang w:eastAsia="en-GB"/>
+              </w:rPr>
+              <w:t>item.tank</w:t>
+            </w:r>
+            <w:proofErr w:type="gramEnd"/>
+            <w:r>
+              <w:rPr>
+                <w:rFonts w:eastAsia="Times New Roman" w:cs="Arial"/>
+                <w:color w:val="000000"/>
+                <w:sz w:val="18"/>
+                <w:szCs w:val="18"/>
+                <w:lang w:eastAsia="en-GB"/>
+              </w:rPr>
+              <w:t>_quantity</w:t>
             </w:r>
             <w:proofErr w:type="spellEnd"/>
             <w:r>
@@ -8813,6 +9337,7 @@
         </w:rPr>
         <w:t xml:space="preserve"> </w:t>
       </w:r>
+      <w:proofErr w:type="gramStart"/>
       <w:r>
         <w:rPr>
           <w:rFonts w:cs="Arial"/>
@@ -8827,33 +9352,35 @@
           <w:b/>
           <w:sz w:val="24"/>
         </w:rPr>
-        <w:t>{%</w:t>
-      </w:r>
-      <w:proofErr w:type="spellStart"/>
+        <w:t>{</w:t>
+      </w:r>
+      <w:proofErr w:type="gramEnd"/>
       <w:r>
         <w:rPr>
           <w:rFonts w:cs="Arial"/>
           <w:b/>
           <w:sz w:val="24"/>
         </w:rPr>
-        <w:t>endfor</w:t>
-      </w:r>
-      <w:proofErr w:type="spellEnd"/>
+        <w:t>%</w:t>
+      </w:r>
+      <w:proofErr w:type="spellStart"/>
       <w:r>
         <w:rPr>
           <w:rFonts w:cs="Arial"/>
           <w:b/>
           <w:sz w:val="24"/>
         </w:rPr>
-        <w:t>%}</w:t>
-      </w:r>
+        <w:t>endfor</w:t>
+      </w:r>
+      <w:proofErr w:type="spellEnd"/>
+      <w:proofErr w:type="gramStart"/>
       <w:r>
         <w:rPr>
           <w:rFonts w:cs="Arial"/>
           <w:b/>
           <w:sz w:val="24"/>
         </w:rPr>
-        <w:t>{%endif%}</w:t>
+        <w:t>%}</w:t>
       </w:r>
       <w:r>
         <w:rPr>
@@ -8861,7 +9388,42 @@
           <w:b/>
           <w:sz w:val="24"/>
         </w:rPr>
-        <w:t xml:space="preserve">{%if </w:t>
+        <w:t>{</w:t>
+      </w:r>
+      <w:proofErr w:type="gramEnd"/>
+      <w:r>
+        <w:rPr>
+          <w:rFonts w:cs="Arial"/>
+          <w:b/>
+          <w:sz w:val="24"/>
+        </w:rPr>
+        <w:t>%endif</w:t>
+      </w:r>
+      <w:proofErr w:type="gramStart"/>
+      <w:r>
+        <w:rPr>
+          <w:rFonts w:cs="Arial"/>
+          <w:b/>
+          <w:sz w:val="24"/>
+        </w:rPr>
+        <w:t>%}</w:t>
+      </w:r>
+      <w:r>
+        <w:rPr>
+          <w:rFonts w:cs="Arial"/>
+          <w:b/>
+          <w:sz w:val="24"/>
+        </w:rPr>
+        <w:t>{</w:t>
+      </w:r>
+      <w:proofErr w:type="gramEnd"/>
+      <w:r>
+        <w:rPr>
+          <w:rFonts w:cs="Arial"/>
+          <w:b/>
+          <w:sz w:val="24"/>
+        </w:rPr>
+        <w:t xml:space="preserve">%if </w:t>
       </w:r>
       <w:proofErr w:type="spellStart"/>
       <w:r>
@@ -8962,7 +9524,15 @@
           <w:rFonts w:cs="Arial"/>
           <w:szCs w:val="20"/>
         </w:rPr>
-        <w:t xml:space="preserve"> The SDU is to be supplied with factory fitted mechanical and electrical services as listed below</w:t>
+        <w:t xml:space="preserve"> The SDU is to be supplied with factory fitted mechanical and electrical services as listed </w:t>
+      </w:r>
+      <w:proofErr w:type="gramStart"/>
+      <w:r>
+        <w:rPr>
+          <w:rFonts w:cs="Arial"/>
+          <w:szCs w:val="20"/>
+        </w:rPr>
+        <w:t>below</w:t>
       </w:r>
       <w:r>
         <w:rPr>
@@ -8977,7 +9547,16 @@
           <w:b/>
           <w:sz w:val="24"/>
         </w:rPr>
-        <w:t xml:space="preserve">{% for </w:t>
+        <w:t>{</w:t>
+      </w:r>
+      <w:proofErr w:type="gramEnd"/>
+      <w:r>
+        <w:rPr>
+          <w:rFonts w:cs="Arial"/>
+          <w:b/>
+          <w:sz w:val="24"/>
+        </w:rPr>
+        <w:t xml:space="preserve">% for </w:t>
       </w:r>
       <w:proofErr w:type="spellStart"/>
       <w:r>
@@ -9109,6 +9688,7 @@
                 <w:sz w:val="24"/>
               </w:rPr>
             </w:pPr>
+            <w:proofErr w:type="gramStart"/>
             <w:r>
               <w:rPr>
                 <w:rFonts w:cs="Arial"/>
@@ -9124,7 +9704,16 @@
                 <w:b/>
                 <w:sz w:val="24"/>
               </w:rPr>
-              <w:t>sdu.level_area_combined</w:t>
+              <w:t>sdu</w:t>
+            </w:r>
+            <w:proofErr w:type="gramEnd"/>
+            <w:r>
+              <w:rPr>
+                <w:rFonts w:cs="Arial"/>
+                <w:b/>
+                <w:sz w:val="24"/>
+              </w:rPr>
+              <w:t>.level_area_combined</w:t>
             </w:r>
             <w:proofErr w:type="spellEnd"/>
             <w:r>
@@ -9473,15 +10062,49 @@
               <w:t>{{</w:t>
             </w:r>
             <w:proofErr w:type="spellStart"/>
-            <w:r>
-              <w:rPr>
-                <w:rFonts w:eastAsia="Times New Roman" w:cs="Arial"/>
-                <w:color w:val="000000"/>
-                <w:sz w:val="18"/>
-                <w:szCs w:val="18"/>
-                <w:lang w:eastAsia="en-GB"/>
-              </w:rPr>
-              <w:t>sdu.electrical_services.distribution_board</w:t>
+            <w:proofErr w:type="gramStart"/>
+            <w:r>
+              <w:rPr>
+                <w:rFonts w:eastAsia="Times New Roman" w:cs="Arial"/>
+                <w:color w:val="000000"/>
+                <w:sz w:val="18"/>
+                <w:szCs w:val="18"/>
+                <w:lang w:eastAsia="en-GB"/>
+              </w:rPr>
+              <w:t>sdu.electrical</w:t>
+            </w:r>
+            <w:proofErr w:type="gramEnd"/>
+            <w:r>
+              <w:rPr>
+                <w:rFonts w:eastAsia="Times New Roman" w:cs="Arial"/>
+                <w:color w:val="000000"/>
+                <w:sz w:val="18"/>
+                <w:szCs w:val="18"/>
+                <w:lang w:eastAsia="en-GB"/>
+              </w:rPr>
+              <w:t>_</w:t>
+            </w:r>
+            <w:proofErr w:type="gramStart"/>
+            <w:r>
+              <w:rPr>
+                <w:rFonts w:eastAsia="Times New Roman" w:cs="Arial"/>
+                <w:color w:val="000000"/>
+                <w:sz w:val="18"/>
+                <w:szCs w:val="18"/>
+                <w:lang w:eastAsia="en-GB"/>
+              </w:rPr>
+              <w:t>services.distribution</w:t>
+            </w:r>
+            <w:proofErr w:type="gramEnd"/>
+            <w:r>
+              <w:rPr>
+                <w:rFonts w:eastAsia="Times New Roman" w:cs="Arial"/>
+                <w:color w:val="000000"/>
+                <w:sz w:val="18"/>
+                <w:szCs w:val="18"/>
+                <w:lang w:eastAsia="en-GB"/>
+              </w:rPr>
+              <w:t>_board</w:t>
             </w:r>
             <w:proofErr w:type="spellEnd"/>
             <w:r>
@@ -9584,6 +10207,7 @@
                 <w:lang w:eastAsia="en-GB"/>
               </w:rPr>
             </w:pPr>
+            <w:proofErr w:type="gramStart"/>
             <w:r>
               <w:rPr>
                 <w:rFonts w:eastAsia="Times New Roman" w:cs="Arial"/>
@@ -9603,7 +10227,18 @@
                 <w:szCs w:val="18"/>
                 <w:lang w:eastAsia="en-GB"/>
               </w:rPr>
-              <w:t>sdu.gas_services.gas_manifold</w:t>
+              <w:t>sdu.gas_services.gas</w:t>
+            </w:r>
+            <w:proofErr w:type="gramEnd"/>
+            <w:r>
+              <w:rPr>
+                <w:rFonts w:eastAsia="Times New Roman" w:cs="Arial"/>
+                <w:color w:val="000000"/>
+                <w:sz w:val="18"/>
+                <w:szCs w:val="18"/>
+                <w:lang w:eastAsia="en-GB"/>
+              </w:rPr>
+              <w:t>_manifold</w:t>
             </w:r>
             <w:proofErr w:type="spellEnd"/>
             <w:r>
@@ -9706,15 +10341,27 @@
                 <w:lang w:eastAsia="en-GB"/>
               </w:rPr>
             </w:pPr>
-            <w:r>
-              <w:rPr>
-                <w:rFonts w:eastAsia="Times New Roman" w:cs="Arial"/>
-                <w:color w:val="000000"/>
-                <w:sz w:val="18"/>
-                <w:szCs w:val="18"/>
-                <w:lang w:eastAsia="en-GB"/>
-              </w:rPr>
-              <w:t>{{ sdu.water_services.cws_manifold_22mm }}</w:t>
+            <w:proofErr w:type="gramStart"/>
+            <w:r>
+              <w:rPr>
+                <w:rFonts w:eastAsia="Times New Roman" w:cs="Arial"/>
+                <w:color w:val="000000"/>
+                <w:sz w:val="18"/>
+                <w:szCs w:val="18"/>
+                <w:lang w:eastAsia="en-GB"/>
+              </w:rPr>
+              <w:t>{{ sdu.water_services.cws</w:t>
+            </w:r>
+            <w:proofErr w:type="gramEnd"/>
+            <w:r>
+              <w:rPr>
+                <w:rFonts w:eastAsia="Times New Roman" w:cs="Arial"/>
+                <w:color w:val="000000"/>
+                <w:sz w:val="18"/>
+                <w:szCs w:val="18"/>
+                <w:lang w:eastAsia="en-GB"/>
+              </w:rPr>
+              <w:t>_manifold_22mm }}</w:t>
             </w:r>
           </w:p>
         </w:tc>
@@ -9814,6 +10461,7 @@
                 <w:lang w:eastAsia="en-GB"/>
               </w:rPr>
             </w:pPr>
+            <w:proofErr w:type="gramStart"/>
             <w:r>
               <w:rPr>
                 <w:rFonts w:eastAsia="Times New Roman" w:cs="Arial"/>
@@ -9833,7 +10481,29 @@
                 <w:szCs w:val="18"/>
                 <w:lang w:eastAsia="en-GB"/>
               </w:rPr>
-              <w:t>sdu.electrical_se</w:t>
+              <w:t>sdu</w:t>
+            </w:r>
+            <w:proofErr w:type="gramEnd"/>
+            <w:r>
+              <w:rPr>
+                <w:rFonts w:eastAsia="Times New Roman" w:cs="Arial"/>
+                <w:color w:val="000000"/>
+                <w:sz w:val="18"/>
+                <w:szCs w:val="18"/>
+                <w:lang w:eastAsia="en-GB"/>
+              </w:rPr>
+              <w:t>.electrical_</w:t>
+            </w:r>
+            <w:proofErr w:type="gramStart"/>
+            <w:r>
+              <w:rPr>
+                <w:rFonts w:eastAsia="Times New Roman" w:cs="Arial"/>
+                <w:color w:val="000000"/>
+                <w:sz w:val="18"/>
+                <w:szCs w:val="18"/>
+                <w:lang w:eastAsia="en-GB"/>
+              </w:rPr>
+              <w:t>se</w:t>
             </w:r>
             <w:r>
               <w:rPr>
@@ -9844,7 +10514,18 @@
                 <w:lang w:eastAsia="en-GB"/>
               </w:rPr>
               <w:lastRenderedPageBreak/>
-              <w:t>rvices.single_phase_switched_spur</w:t>
+              <w:t>rvices.single</w:t>
+            </w:r>
+            <w:proofErr w:type="gramEnd"/>
+            <w:r>
+              <w:rPr>
+                <w:rFonts w:eastAsia="Times New Roman" w:cs="Arial"/>
+                <w:color w:val="000000"/>
+                <w:sz w:val="18"/>
+                <w:szCs w:val="18"/>
+                <w:lang w:eastAsia="en-GB"/>
+              </w:rPr>
+              <w:t>_phase_switched_spur</w:t>
             </w:r>
             <w:proofErr w:type="spellEnd"/>
             <w:r>
@@ -9947,6 +10628,7 @@
                 <w:lang w:eastAsia="en-GB"/>
               </w:rPr>
             </w:pPr>
+            <w:proofErr w:type="gramStart"/>
             <w:r>
               <w:rPr>
                 <w:rFonts w:eastAsia="Times New Roman" w:cs="Arial"/>
@@ -9966,7 +10648,18 @@
                 <w:lang w:eastAsia="en-GB"/>
               </w:rPr>
               <w:lastRenderedPageBreak/>
-              <w:t>gas_connection_15mm }}</w:t>
+              <w:t>gas</w:t>
+            </w:r>
+            <w:proofErr w:type="gramEnd"/>
+            <w:r>
+              <w:rPr>
+                <w:rFonts w:eastAsia="Times New Roman" w:cs="Arial"/>
+                <w:color w:val="000000"/>
+                <w:sz w:val="18"/>
+                <w:szCs w:val="18"/>
+                <w:lang w:eastAsia="en-GB"/>
+              </w:rPr>
+              <w:t>_connection_15mm }}</w:t>
             </w:r>
           </w:p>
         </w:tc>
@@ -10058,6 +10751,7 @@
                 <w:lang w:eastAsia="en-GB"/>
               </w:rPr>
             </w:pPr>
+            <w:proofErr w:type="gramStart"/>
             <w:r>
               <w:rPr>
                 <w:rFonts w:eastAsia="Times New Roman" w:cs="Arial"/>
@@ -10077,7 +10771,18 @@
                 <w:lang w:eastAsia="en-GB"/>
               </w:rPr>
               <w:lastRenderedPageBreak/>
-              <w:t>r_services.cws_manifold_15mm }}</w:t>
+              <w:t>r_services.cws</w:t>
+            </w:r>
+            <w:proofErr w:type="gramEnd"/>
+            <w:r>
+              <w:rPr>
+                <w:rFonts w:eastAsia="Times New Roman" w:cs="Arial"/>
+                <w:color w:val="000000"/>
+                <w:sz w:val="18"/>
+                <w:szCs w:val="18"/>
+                <w:lang w:eastAsia="en-GB"/>
+              </w:rPr>
+              <w:t>_manifold_15mm }}</w:t>
             </w:r>
           </w:p>
         </w:tc>
@@ -10188,15 +10893,49 @@
               <w:t>{{</w:t>
             </w:r>
             <w:proofErr w:type="spellStart"/>
-            <w:r>
-              <w:rPr>
-                <w:rFonts w:eastAsia="Times New Roman" w:cs="Arial"/>
-                <w:color w:val="000000"/>
-                <w:sz w:val="18"/>
-                <w:szCs w:val="18"/>
-                <w:lang w:eastAsia="en-GB"/>
-              </w:rPr>
-              <w:t>sdu.electrical_services.three_phase_socket_outlet</w:t>
+            <w:proofErr w:type="gramStart"/>
+            <w:r>
+              <w:rPr>
+                <w:rFonts w:eastAsia="Times New Roman" w:cs="Arial"/>
+                <w:color w:val="000000"/>
+                <w:sz w:val="18"/>
+                <w:szCs w:val="18"/>
+                <w:lang w:eastAsia="en-GB"/>
+              </w:rPr>
+              <w:t>sdu.electrical</w:t>
+            </w:r>
+            <w:proofErr w:type="gramEnd"/>
+            <w:r>
+              <w:rPr>
+                <w:rFonts w:eastAsia="Times New Roman" w:cs="Arial"/>
+                <w:color w:val="000000"/>
+                <w:sz w:val="18"/>
+                <w:szCs w:val="18"/>
+                <w:lang w:eastAsia="en-GB"/>
+              </w:rPr>
+              <w:t>_</w:t>
+            </w:r>
+            <w:proofErr w:type="gramStart"/>
+            <w:r>
+              <w:rPr>
+                <w:rFonts w:eastAsia="Times New Roman" w:cs="Arial"/>
+                <w:color w:val="000000"/>
+                <w:sz w:val="18"/>
+                <w:szCs w:val="18"/>
+                <w:lang w:eastAsia="en-GB"/>
+              </w:rPr>
+              <w:t>services.three</w:t>
+            </w:r>
+            <w:proofErr w:type="gramEnd"/>
+            <w:r>
+              <w:rPr>
+                <w:rFonts w:eastAsia="Times New Roman" w:cs="Arial"/>
+                <w:color w:val="000000"/>
+                <w:sz w:val="18"/>
+                <w:szCs w:val="18"/>
+                <w:lang w:eastAsia="en-GB"/>
+              </w:rPr>
+              <w:t>_phase_socket_outlet</w:t>
             </w:r>
             <w:proofErr w:type="spellEnd"/>
             <w:r>
@@ -10319,15 +11058,27 @@
                 <w:lang w:eastAsia="en-GB"/>
               </w:rPr>
             </w:pPr>
-            <w:r>
-              <w:rPr>
-                <w:rFonts w:eastAsia="Times New Roman" w:cs="Arial"/>
-                <w:color w:val="000000"/>
-                <w:sz w:val="18"/>
-                <w:szCs w:val="18"/>
-                <w:lang w:eastAsia="en-GB"/>
-              </w:rPr>
-              <w:t>{{ sdu.gas_services.gas_connection_20mm }}</w:t>
+            <w:proofErr w:type="gramStart"/>
+            <w:r>
+              <w:rPr>
+                <w:rFonts w:eastAsia="Times New Roman" w:cs="Arial"/>
+                <w:color w:val="000000"/>
+                <w:sz w:val="18"/>
+                <w:szCs w:val="18"/>
+                <w:lang w:eastAsia="en-GB"/>
+              </w:rPr>
+              <w:t>{{ sdu.gas_services.gas</w:t>
+            </w:r>
+            <w:proofErr w:type="gramEnd"/>
+            <w:r>
+              <w:rPr>
+                <w:rFonts w:eastAsia="Times New Roman" w:cs="Arial"/>
+                <w:color w:val="000000"/>
+                <w:sz w:val="18"/>
+                <w:szCs w:val="18"/>
+                <w:lang w:eastAsia="en-GB"/>
+              </w:rPr>
+              <w:t>_connection_20mm }}</w:t>
             </w:r>
           </w:p>
         </w:tc>
@@ -10419,6 +11170,7 @@
                 <w:lang w:eastAsia="en-GB"/>
               </w:rPr>
             </w:pPr>
+            <w:proofErr w:type="gramStart"/>
             <w:r>
               <w:rPr>
                 <w:rFonts w:eastAsia="Times New Roman" w:cs="Arial"/>
@@ -10438,7 +11190,18 @@
                 <w:szCs w:val="18"/>
                 <w:lang w:eastAsia="en-GB"/>
               </w:rPr>
-              <w:t>sdu.water_services.hws_manifold</w:t>
+              <w:t>sdu.water_services.hws</w:t>
+            </w:r>
+            <w:proofErr w:type="gramEnd"/>
+            <w:r>
+              <w:rPr>
+                <w:rFonts w:eastAsia="Times New Roman" w:cs="Arial"/>
+                <w:color w:val="000000"/>
+                <w:sz w:val="18"/>
+                <w:szCs w:val="18"/>
+                <w:lang w:eastAsia="en-GB"/>
+              </w:rPr>
+              <w:t>_manifold</w:t>
             </w:r>
             <w:proofErr w:type="spellEnd"/>
             <w:r>
@@ -10549,6 +11312,7 @@
                 <w:lang w:eastAsia="en-GB"/>
               </w:rPr>
             </w:pPr>
+            <w:proofErr w:type="gramStart"/>
             <w:r>
               <w:rPr>
                 <w:rFonts w:eastAsia="Times New Roman" w:cs="Arial"/>
@@ -10568,7 +11332,29 @@
                 <w:szCs w:val="18"/>
                 <w:lang w:eastAsia="en-GB"/>
               </w:rPr>
-              <w:t>sdu.electrical_se</w:t>
+              <w:t>sdu</w:t>
+            </w:r>
+            <w:proofErr w:type="gramEnd"/>
+            <w:r>
+              <w:rPr>
+                <w:rFonts w:eastAsia="Times New Roman" w:cs="Arial"/>
+                <w:color w:val="000000"/>
+                <w:sz w:val="18"/>
+                <w:szCs w:val="18"/>
+                <w:lang w:eastAsia="en-GB"/>
+              </w:rPr>
+              <w:t>.electrical_</w:t>
+            </w:r>
+            <w:proofErr w:type="gramStart"/>
+            <w:r>
+              <w:rPr>
+                <w:rFonts w:eastAsia="Times New Roman" w:cs="Arial"/>
+                <w:color w:val="000000"/>
+                <w:sz w:val="18"/>
+                <w:szCs w:val="18"/>
+                <w:lang w:eastAsia="en-GB"/>
+              </w:rPr>
+              <w:t>se</w:t>
             </w:r>
             <w:r>
               <w:rPr>
@@ -10579,7 +11365,18 @@
                 <w:lang w:eastAsia="en-GB"/>
               </w:rPr>
               <w:lastRenderedPageBreak/>
-              <w:t>rvices.switched_socket_outlet</w:t>
+              <w:t>rvices.switched</w:t>
+            </w:r>
+            <w:proofErr w:type="gramEnd"/>
+            <w:r>
+              <w:rPr>
+                <w:rFonts w:eastAsia="Times New Roman" w:cs="Arial"/>
+                <w:color w:val="000000"/>
+                <w:sz w:val="18"/>
+                <w:szCs w:val="18"/>
+                <w:lang w:eastAsia="en-GB"/>
+              </w:rPr>
+              <w:t>_socket_outlet</w:t>
             </w:r>
             <w:proofErr w:type="spellEnd"/>
             <w:r>
@@ -10682,6 +11479,7 @@
                 <w:lang w:eastAsia="en-GB"/>
               </w:rPr>
             </w:pPr>
+            <w:proofErr w:type="gramStart"/>
             <w:r>
               <w:rPr>
                 <w:rFonts w:eastAsia="Times New Roman" w:cs="Arial"/>
@@ -10701,7 +11499,18 @@
                 <w:lang w:eastAsia="en-GB"/>
               </w:rPr>
               <w:lastRenderedPageBreak/>
-              <w:t>gas_connection_25mm }}</w:t>
+              <w:t>gas</w:t>
+            </w:r>
+            <w:proofErr w:type="gramEnd"/>
+            <w:r>
+              <w:rPr>
+                <w:rFonts w:eastAsia="Times New Roman" w:cs="Arial"/>
+                <w:color w:val="000000"/>
+                <w:sz w:val="18"/>
+                <w:szCs w:val="18"/>
+                <w:lang w:eastAsia="en-GB"/>
+              </w:rPr>
+              <w:t>_connection_25mm }}</w:t>
             </w:r>
           </w:p>
         </w:tc>
@@ -10813,15 +11622,27 @@
                 <w:lang w:eastAsia="en-GB"/>
               </w:rPr>
             </w:pPr>
-            <w:r>
-              <w:rPr>
-                <w:rFonts w:eastAsia="Times New Roman" w:cs="Arial"/>
-                <w:color w:val="000000"/>
-                <w:sz w:val="18"/>
-                <w:szCs w:val="18"/>
-                <w:lang w:eastAsia="en-GB"/>
-              </w:rPr>
-              <w:t>{{ sdu.wate</w:t>
+            <w:proofErr w:type="gramStart"/>
+            <w:r>
+              <w:rPr>
+                <w:rFonts w:eastAsia="Times New Roman" w:cs="Arial"/>
+                <w:color w:val="000000"/>
+                <w:sz w:val="18"/>
+                <w:szCs w:val="18"/>
+                <w:lang w:eastAsia="en-GB"/>
+              </w:rPr>
+              <w:t>{{ sdu</w:t>
+            </w:r>
+            <w:proofErr w:type="gramEnd"/>
+            <w:r>
+              <w:rPr>
+                <w:rFonts w:eastAsia="Times New Roman" w:cs="Arial"/>
+                <w:color w:val="000000"/>
+                <w:sz w:val="18"/>
+                <w:szCs w:val="18"/>
+                <w:lang w:eastAsia="en-GB"/>
+              </w:rPr>
+              <w:t>.wate</w:t>
             </w:r>
             <w:r>
               <w:rPr>
@@ -10832,7 +11653,29 @@
                 <w:lang w:eastAsia="en-GB"/>
               </w:rPr>
               <w:lastRenderedPageBreak/>
-              <w:t>r_services.water_connection_15mm }}</w:t>
+              <w:t>r_</w:t>
+            </w:r>
+            <w:proofErr w:type="gramStart"/>
+            <w:r>
+              <w:rPr>
+                <w:rFonts w:eastAsia="Times New Roman" w:cs="Arial"/>
+                <w:color w:val="000000"/>
+                <w:sz w:val="18"/>
+                <w:szCs w:val="18"/>
+                <w:lang w:eastAsia="en-GB"/>
+              </w:rPr>
+              <w:t>services.water</w:t>
+            </w:r>
+            <w:proofErr w:type="gramEnd"/>
+            <w:r>
+              <w:rPr>
+                <w:rFonts w:eastAsia="Times New Roman" w:cs="Arial"/>
+                <w:color w:val="000000"/>
+                <w:sz w:val="18"/>
+                <w:szCs w:val="18"/>
+                <w:lang w:eastAsia="en-GB"/>
+              </w:rPr>
+              <w:t>_connection_15mm }}</w:t>
             </w:r>
           </w:p>
         </w:tc>
@@ -11032,15 +11875,27 @@
                 <w:lang w:eastAsia="en-GB"/>
               </w:rPr>
             </w:pPr>
-            <w:r>
-              <w:rPr>
-                <w:rFonts w:eastAsia="Times New Roman" w:cs="Arial"/>
-                <w:color w:val="000000"/>
-                <w:sz w:val="18"/>
-                <w:szCs w:val="18"/>
-                <w:lang w:eastAsia="en-GB"/>
-              </w:rPr>
-              <w:t>{{ sdu.gas_services.gas_connection_32mm }}</w:t>
+            <w:proofErr w:type="gramStart"/>
+            <w:r>
+              <w:rPr>
+                <w:rFonts w:eastAsia="Times New Roman" w:cs="Arial"/>
+                <w:color w:val="000000"/>
+                <w:sz w:val="18"/>
+                <w:szCs w:val="18"/>
+                <w:lang w:eastAsia="en-GB"/>
+              </w:rPr>
+              <w:t>{{ sdu.gas_services.gas</w:t>
+            </w:r>
+            <w:proofErr w:type="gramEnd"/>
+            <w:r>
+              <w:rPr>
+                <w:rFonts w:eastAsia="Times New Roman" w:cs="Arial"/>
+                <w:color w:val="000000"/>
+                <w:sz w:val="18"/>
+                <w:szCs w:val="18"/>
+                <w:lang w:eastAsia="en-GB"/>
+              </w:rPr>
+              <w:t>_connection_32mm }}</w:t>
             </w:r>
           </w:p>
         </w:tc>
@@ -11152,15 +12007,49 @@
                 <w:lang w:eastAsia="en-GB"/>
               </w:rPr>
             </w:pPr>
-            <w:r>
-              <w:rPr>
-                <w:rFonts w:eastAsia="Times New Roman" w:cs="Arial"/>
-                <w:color w:val="000000"/>
-                <w:sz w:val="18"/>
-                <w:szCs w:val="18"/>
-                <w:lang w:eastAsia="en-GB"/>
-              </w:rPr>
-              <w:t>{{ sdu.water_services.water_connection_2</w:t>
+            <w:proofErr w:type="gramStart"/>
+            <w:r>
+              <w:rPr>
+                <w:rFonts w:eastAsia="Times New Roman" w:cs="Arial"/>
+                <w:color w:val="000000"/>
+                <w:sz w:val="18"/>
+                <w:szCs w:val="18"/>
+                <w:lang w:eastAsia="en-GB"/>
+              </w:rPr>
+              <w:t>{{ sdu</w:t>
+            </w:r>
+            <w:proofErr w:type="gramEnd"/>
+            <w:r>
+              <w:rPr>
+                <w:rFonts w:eastAsia="Times New Roman" w:cs="Arial"/>
+                <w:color w:val="000000"/>
+                <w:sz w:val="18"/>
+                <w:szCs w:val="18"/>
+                <w:lang w:eastAsia="en-GB"/>
+              </w:rPr>
+              <w:t>.water_</w:t>
+            </w:r>
+            <w:proofErr w:type="gramStart"/>
+            <w:r>
+              <w:rPr>
+                <w:rFonts w:eastAsia="Times New Roman" w:cs="Arial"/>
+                <w:color w:val="000000"/>
+                <w:sz w:val="18"/>
+                <w:szCs w:val="18"/>
+                <w:lang w:eastAsia="en-GB"/>
+              </w:rPr>
+              <w:t>services.water</w:t>
+            </w:r>
+            <w:proofErr w:type="gramEnd"/>
+            <w:r>
+              <w:rPr>
+                <w:rFonts w:eastAsia="Times New Roman" w:cs="Arial"/>
+                <w:color w:val="000000"/>
+                <w:sz w:val="18"/>
+                <w:szCs w:val="18"/>
+                <w:lang w:eastAsia="en-GB"/>
+              </w:rPr>
+              <w:t>_connection_2</w:t>
             </w:r>
             <w:r>
               <w:rPr>
@@ -11271,15 +12160,49 @@
                 <w:lang w:eastAsia="en-GB"/>
               </w:rPr>
             </w:pPr>
-            <w:r>
-              <w:rPr>
-                <w:rFonts w:eastAsia="Times New Roman" w:cs="Arial"/>
-                <w:color w:val="000000"/>
-                <w:sz w:val="18"/>
-                <w:szCs w:val="18"/>
-                <w:lang w:eastAsia="en-GB"/>
-              </w:rPr>
-              <w:t>{{ sdu.electrical_services.ring_main_inc_2no_sso }}</w:t>
+            <w:proofErr w:type="gramStart"/>
+            <w:r>
+              <w:rPr>
+                <w:rFonts w:eastAsia="Times New Roman" w:cs="Arial"/>
+                <w:color w:val="000000"/>
+                <w:sz w:val="18"/>
+                <w:szCs w:val="18"/>
+                <w:lang w:eastAsia="en-GB"/>
+              </w:rPr>
+              <w:t>{{ sdu</w:t>
+            </w:r>
+            <w:proofErr w:type="gramEnd"/>
+            <w:r>
+              <w:rPr>
+                <w:rFonts w:eastAsia="Times New Roman" w:cs="Arial"/>
+                <w:color w:val="000000"/>
+                <w:sz w:val="18"/>
+                <w:szCs w:val="18"/>
+                <w:lang w:eastAsia="en-GB"/>
+              </w:rPr>
+              <w:t>.electrical_</w:t>
+            </w:r>
+            <w:proofErr w:type="gramStart"/>
+            <w:r>
+              <w:rPr>
+                <w:rFonts w:eastAsia="Times New Roman" w:cs="Arial"/>
+                <w:color w:val="000000"/>
+                <w:sz w:val="18"/>
+                <w:szCs w:val="18"/>
+                <w:lang w:eastAsia="en-GB"/>
+              </w:rPr>
+              <w:t>services.ring</w:t>
+            </w:r>
+            <w:proofErr w:type="gramEnd"/>
+            <w:r>
+              <w:rPr>
+                <w:rFonts w:eastAsia="Times New Roman" w:cs="Arial"/>
+                <w:color w:val="000000"/>
+                <w:sz w:val="18"/>
+                <w:szCs w:val="18"/>
+                <w:lang w:eastAsia="en-GB"/>
+              </w:rPr>
+              <w:t>_main_inc_2no_sso }}</w:t>
             </w:r>
           </w:p>
         </w:tc>
@@ -11371,6 +12294,7 @@
                 <w:lang w:eastAsia="en-GB"/>
               </w:rPr>
             </w:pPr>
+            <w:proofErr w:type="gramStart"/>
             <w:r>
               <w:rPr>
                 <w:rFonts w:eastAsia="Times New Roman" w:cs="Arial"/>
@@ -11390,7 +12314,18 @@
                 <w:szCs w:val="18"/>
                 <w:lang w:eastAsia="en-GB"/>
               </w:rPr>
-              <w:t>sdu.gas_services.gas_solenoid_valve</w:t>
+              <w:t>sdu.gas_services.gas</w:t>
+            </w:r>
+            <w:proofErr w:type="gramEnd"/>
+            <w:r>
+              <w:rPr>
+                <w:rFonts w:eastAsia="Times New Roman" w:cs="Arial"/>
+                <w:color w:val="000000"/>
+                <w:sz w:val="18"/>
+                <w:szCs w:val="18"/>
+                <w:lang w:eastAsia="en-GB"/>
+              </w:rPr>
+              <w:t>_solenoid_valve</w:t>
             </w:r>
             <w:proofErr w:type="spellEnd"/>
             <w:r>
@@ -11523,15 +12458,49 @@
                 <w:lang w:eastAsia="en-GB"/>
               </w:rPr>
             </w:pPr>
-            <w:r>
-              <w:rPr>
-                <w:rFonts w:eastAsia="Times New Roman" w:cs="Arial"/>
-                <w:color w:val="000000"/>
-                <w:sz w:val="18"/>
-                <w:szCs w:val="18"/>
-                <w:lang w:eastAsia="en-GB"/>
-              </w:rPr>
-              <w:t>{{ sdu.water_services.water_connection_28mm }}</w:t>
+            <w:proofErr w:type="gramStart"/>
+            <w:r>
+              <w:rPr>
+                <w:rFonts w:eastAsia="Times New Roman" w:cs="Arial"/>
+                <w:color w:val="000000"/>
+                <w:sz w:val="18"/>
+                <w:szCs w:val="18"/>
+                <w:lang w:eastAsia="en-GB"/>
+              </w:rPr>
+              <w:t>{{ sdu</w:t>
+            </w:r>
+            <w:proofErr w:type="gramEnd"/>
+            <w:r>
+              <w:rPr>
+                <w:rFonts w:eastAsia="Times New Roman" w:cs="Arial"/>
+                <w:color w:val="000000"/>
+                <w:sz w:val="18"/>
+                <w:szCs w:val="18"/>
+                <w:lang w:eastAsia="en-GB"/>
+              </w:rPr>
+              <w:t>.water_</w:t>
+            </w:r>
+            <w:proofErr w:type="gramStart"/>
+            <w:r>
+              <w:rPr>
+                <w:rFonts w:eastAsia="Times New Roman" w:cs="Arial"/>
+                <w:color w:val="000000"/>
+                <w:sz w:val="18"/>
+                <w:szCs w:val="18"/>
+                <w:lang w:eastAsia="en-GB"/>
+              </w:rPr>
+              <w:t>services.water</w:t>
+            </w:r>
+            <w:proofErr w:type="gramEnd"/>
+            <w:r>
+              <w:rPr>
+                <w:rFonts w:eastAsia="Times New Roman" w:cs="Arial"/>
+                <w:color w:val="000000"/>
+                <w:sz w:val="18"/>
+                <w:szCs w:val="18"/>
+                <w:lang w:eastAsia="en-GB"/>
+              </w:rPr>
+              <w:t>_connection_28mm }}</w:t>
             </w:r>
           </w:p>
         </w:tc>
@@ -11922,21 +12891,15 @@
         </w:rPr>
         <w:t>All Halton Foodservice electrical installations shall be wired and tested to conform with the latest BS7671:2018 IET Wiring Regulations</w:t>
       </w:r>
-    </w:p>
-    <w:p>
-      <w:pPr>
-        <w:tabs>
-          <w:tab w:val="left" w:pos="1440"/>
-          <w:tab w:val="right" w:pos="8730"/>
-        </w:tabs>
-        <w:spacing w:after="0" w:line="276" w:lineRule="auto"/>
+      <w:r>
         <w:rPr>
           <w:rFonts w:cs="Arial"/>
           <w:bCs/>
           <w:color w:val="2499D5"/>
           <w:szCs w:val="20"/>
         </w:rPr>
-      </w:pPr>
+        <w:t>{%endif%}</w:t>
+      </w:r>
       <w:r>
         <w:rPr>
           <w:rFonts w:cs="Arial"/>
@@ -11944,23 +12907,28 @@
           <w:color w:val="2499D5"/>
           <w:szCs w:val="20"/>
         </w:rPr>
-        <w:t>{%endif%}</w:t>
-      </w:r>
-    </w:p>
-    <w:p>
-      <w:pPr>
-        <w:tabs>
-          <w:tab w:val="left" w:pos="1440"/>
-          <w:tab w:val="right" w:pos="8730"/>
-        </w:tabs>
-        <w:spacing w:after="0" w:line="276" w:lineRule="auto"/>
+        <w:t xml:space="preserve">{% if </w:t>
+      </w:r>
+      <w:proofErr w:type="spellStart"/>
+      <w:r>
         <w:rPr>
           <w:rFonts w:cs="Arial"/>
           <w:bCs/>
           <w:color w:val="2499D5"/>
           <w:szCs w:val="20"/>
         </w:rPr>
-      </w:pPr>
+        <w:t>show_kitchen_extract_system</w:t>
+      </w:r>
+      <w:proofErr w:type="spellEnd"/>
+      <w:r>
+        <w:rPr>
+          <w:rFonts w:cs="Arial"/>
+          <w:bCs/>
+          <w:color w:val="2499D5"/>
+          <w:szCs w:val="20"/>
+        </w:rPr>
+        <w:t xml:space="preserve"> %}</w:t>
+      </w:r>
     </w:p>
     <w:p>
       <w:pPr>
@@ -13660,7 +14628,29 @@
                 <w:szCs w:val="18"/>
                 <w:lang w:eastAsia="en-GB"/>
               </w:rPr>
-              <w:t>Powder coat duct to RAL(*)</w:t>
+              <w:t xml:space="preserve">Powder coat duct to </w:t>
+            </w:r>
+            <w:proofErr w:type="gramStart"/>
+            <w:r>
+              <w:rPr>
+                <w:rFonts w:eastAsia="Times New Roman" w:cs="Arial"/>
+                <w:color w:val="000000"/>
+                <w:sz w:val="18"/>
+                <w:szCs w:val="18"/>
+                <w:lang w:eastAsia="en-GB"/>
+              </w:rPr>
+              <w:t>RAL(</w:t>
+            </w:r>
+            <w:proofErr w:type="gramEnd"/>
+            <w:r>
+              <w:rPr>
+                <w:rFonts w:eastAsia="Times New Roman" w:cs="Arial"/>
+                <w:color w:val="000000"/>
+                <w:sz w:val="18"/>
+                <w:szCs w:val="18"/>
+                <w:lang w:eastAsia="en-GB"/>
+              </w:rPr>
+              <w:t>*)</w:t>
             </w:r>
           </w:p>
         </w:tc>
@@ -14014,7 +15004,6 @@
                 <w:szCs w:val="18"/>
                 <w:lang w:eastAsia="en-GB"/>
               </w:rPr>
-              <w:lastRenderedPageBreak/>
               <w:t>5.0</w:t>
             </w:r>
             <w:r>
@@ -14534,16 +15523,26 @@
           <w:szCs w:val="20"/>
           <w:lang w:eastAsia="en-GB"/>
         </w:rPr>
-        <w:t>o BS 476 Part 24 1987 for the following criteria</w:t>
-      </w:r>
+        <w:t xml:space="preserve">o BS 476 Part 24 1987 for the following </w:t>
+      </w:r>
+      <w:proofErr w:type="gramStart"/>
       <w:r>
         <w:rPr>
           <w:rFonts w:eastAsia="Times New Roman" w:cs="Arial"/>
           <w:szCs w:val="20"/>
           <w:lang w:eastAsia="en-GB"/>
         </w:rPr>
+        <w:t>criteria</w:t>
+      </w:r>
+      <w:r>
+        <w:rPr>
+          <w:rFonts w:eastAsia="Times New Roman" w:cs="Arial"/>
+          <w:szCs w:val="20"/>
+          <w:lang w:eastAsia="en-GB"/>
+        </w:rPr>
         <w:t>:-</w:t>
       </w:r>
+      <w:proofErr w:type="gramEnd"/>
     </w:p>
     <w:p>
       <w:pPr>
@@ -14605,21 +15604,25 @@
         </w:rPr>
         <w:t xml:space="preserve"> Nil</w:t>
       </w:r>
+      <w:r>
+        <w:t>{%endif%}</w:t>
+      </w:r>
     </w:p>
     <w:p>
       <w:pPr>
         <w:spacing w:after="0" w:line="276" w:lineRule="auto"/>
       </w:pPr>
-    </w:p>
-    <w:p>
-      <w:pPr>
-        <w:spacing w:after="0" w:line="276" w:lineRule="auto"/>
-      </w:pPr>
-    </w:p>
-    <w:p>
-      <w:pPr>
-        <w:spacing w:after="0" w:line="276" w:lineRule="auto"/>
-      </w:pPr>
+      <w:r>
+        <w:t xml:space="preserve">{% if </w:t>
+      </w:r>
+      <w:proofErr w:type="spellStart"/>
+      <w:r>
+        <w:t>show_kitchen_makeup_air_system</w:t>
+      </w:r>
+      <w:proofErr w:type="spellEnd"/>
+      <w:r>
+        <w:t xml:space="preserve"> %}</w:t>
+      </w:r>
     </w:p>
     <w:p>
       <w:pPr>
@@ -17465,6 +18468,52 @@
       <w:pPr>
         <w:spacing w:after="0" w:line="276" w:lineRule="auto"/>
       </w:pPr>
+      <w:r>
+        <w:t xml:space="preserve">{% endif </w:t>
+      </w:r>
+      <w:proofErr w:type="gramStart"/>
+      <w:r>
+        <w:t>%}</w:t>
+      </w:r>
+      <w:r>
+        <w:rPr>
+          <w:rFonts w:cs="Arial"/>
+          <w:bCs/>
+          <w:color w:val="2499D5"/>
+          <w:szCs w:val="20"/>
+        </w:rPr>
+        <w:t>{</w:t>
+      </w:r>
+      <w:proofErr w:type="gramEnd"/>
+      <w:r>
+        <w:rPr>
+          <w:rFonts w:cs="Arial"/>
+          <w:bCs/>
+          <w:color w:val="2499D5"/>
+          <w:szCs w:val="20"/>
+        </w:rPr>
+        <w:t xml:space="preserve">% if </w:t>
+      </w:r>
+      <w:proofErr w:type="spellStart"/>
+      <w:r>
+        <w:rPr>
+          <w:rFonts w:cs="Arial"/>
+          <w:bCs/>
+          <w:color w:val="2499D5"/>
+          <w:szCs w:val="20"/>
+        </w:rPr>
+        <w:t>show_marvel_system</w:t>
+      </w:r>
+      <w:proofErr w:type="spellEnd"/>
+      <w:r>
+        <w:rPr>
+          <w:rFonts w:cs="Arial"/>
+          <w:bCs/>
+          <w:color w:val="2499D5"/>
+          <w:szCs w:val="20"/>
+        </w:rPr>
+        <w:t xml:space="preserve"> %}</w:t>
+      </w:r>
     </w:p>
     <w:p>
       <w:pPr>
@@ -17475,21 +18524,6 @@
         <w:spacing w:after="0" w:line="276" w:lineRule="auto"/>
         <w:rPr>
           <w:rFonts w:cs="Arial"/>
-          <w:bCs/>
-          <w:color w:val="2499D5"/>
-          <w:szCs w:val="20"/>
-        </w:rPr>
-      </w:pPr>
-    </w:p>
-    <w:p>
-      <w:pPr>
-        <w:tabs>
-          <w:tab w:val="left" w:pos="1440"/>
-          <w:tab w:val="right" w:pos="8730"/>
-        </w:tabs>
-        <w:spacing w:after="0" w:line="276" w:lineRule="auto"/>
-        <w:rPr>
-          <w:rFonts w:cs="Arial"/>
           <w:sz w:val="24"/>
         </w:rPr>
       </w:pPr>
@@ -17557,8 +18591,9 @@
           <w:szCs w:val="20"/>
           <w:lang w:eastAsia="en-US"/>
         </w:rPr>
-        <w:t>a demand based control system specifically designed for kitchen cano</w:t>
-      </w:r>
+        <w:t xml:space="preserve">a </w:t>
+      </w:r>
+      <w:proofErr w:type="gramStart"/>
       <w:r>
         <w:rPr>
           <w:rFonts w:eastAsia="Times New Roman" w:cs="Arial"/>
@@ -17566,8 +18601,9 @@
           <w:szCs w:val="20"/>
           <w:lang w:eastAsia="en-US"/>
         </w:rPr>
-        <w:t>pies and ventilated ceilings. The system has the</w:t>
-      </w:r>
+        <w:t>demand based</w:t>
+      </w:r>
+      <w:proofErr w:type="gramEnd"/>
       <w:r>
         <w:rPr>
           <w:rFonts w:eastAsia="Times New Roman" w:cs="Arial"/>
@@ -17575,7 +18611,45 @@
           <w:szCs w:val="20"/>
           <w:lang w:eastAsia="en-US"/>
         </w:rPr>
-        <w:t xml:space="preserve"> ability to:</w:t>
+        <w:t xml:space="preserve"> control system specifically designed for kitchen cano</w:t>
+      </w:r>
+      <w:r>
+        <w:rPr>
+          <w:rFonts w:eastAsia="Times New Roman" w:cs="Arial"/>
+          <w:color w:val="000000"/>
+          <w:szCs w:val="20"/>
+          <w:lang w:eastAsia="en-US"/>
+        </w:rPr>
+        <w:t xml:space="preserve">pies and ventilated ceilings. The system </w:t>
+      </w:r>
+      <w:proofErr w:type="gramStart"/>
+      <w:r>
+        <w:rPr>
+          <w:rFonts w:eastAsia="Times New Roman" w:cs="Arial"/>
+          <w:color w:val="000000"/>
+          <w:szCs w:val="20"/>
+          <w:lang w:eastAsia="en-US"/>
+        </w:rPr>
+        <w:t>has the</w:t>
+      </w:r>
+      <w:r>
+        <w:rPr>
+          <w:rFonts w:eastAsia="Times New Roman" w:cs="Arial"/>
+          <w:color w:val="000000"/>
+          <w:szCs w:val="20"/>
+          <w:lang w:eastAsia="en-US"/>
+        </w:rPr>
+        <w:t xml:space="preserve"> ability to</w:t>
+      </w:r>
+      <w:proofErr w:type="gramEnd"/>
+      <w:r>
+        <w:rPr>
+          <w:rFonts w:eastAsia="Times New Roman" w:cs="Arial"/>
+          <w:color w:val="000000"/>
+          <w:szCs w:val="20"/>
+          <w:lang w:eastAsia="en-US"/>
+        </w:rPr>
+        <w:t>:</w:t>
       </w:r>
     </w:p>
     <w:p>
@@ -18051,6 +19125,74 @@
           <w:tab w:val="left" w:pos="1440"/>
           <w:tab w:val="right" w:pos="8730"/>
         </w:tabs>
+        <w:spacing w:after="0" w:line="200" w:lineRule="atLeast"/>
+        <w:rPr>
+          <w:rFonts w:cs="Arial"/>
+          <w:b/>
+          <w:bCs/>
+          <w:szCs w:val="20"/>
+        </w:rPr>
+      </w:pPr>
+      <w:r>
+        <w:rPr>
+          <w:rFonts w:cs="Arial"/>
+          <w:b/>
+          <w:bCs/>
+          <w:szCs w:val="20"/>
+        </w:rPr>
+        <w:t>{% endif %}</w:t>
+      </w:r>
+    </w:p>
+    <w:p>
+      <w:pPr>
+        <w:tabs>
+          <w:tab w:val="left" w:pos="1440"/>
+          <w:tab w:val="right" w:pos="8730"/>
+        </w:tabs>
+        <w:spacing w:after="0" w:line="200" w:lineRule="atLeast"/>
+        <w:rPr>
+          <w:rFonts w:cs="Arial"/>
+          <w:b/>
+          <w:bCs/>
+          <w:szCs w:val="20"/>
+        </w:rPr>
+      </w:pPr>
+      <w:r>
+        <w:rPr>
+          <w:rFonts w:cs="Arial"/>
+          <w:b/>
+          <w:bCs/>
+          <w:szCs w:val="20"/>
+        </w:rPr>
+        <w:t xml:space="preserve">{% if </w:t>
+      </w:r>
+      <w:proofErr w:type="spellStart"/>
+      <w:r>
+        <w:rPr>
+          <w:rFonts w:cs="Arial"/>
+          <w:b/>
+          <w:bCs/>
+          <w:szCs w:val="20"/>
+        </w:rPr>
+        <w:t>show_cyclocell_cassette_ceiling</w:t>
+      </w:r>
+      <w:proofErr w:type="spellEnd"/>
+      <w:r>
+        <w:rPr>
+          <w:rFonts w:cs="Arial"/>
+          <w:b/>
+          <w:bCs/>
+          <w:szCs w:val="20"/>
+        </w:rPr>
+        <w:t xml:space="preserve"> %}</w:t>
+      </w:r>
+    </w:p>
+    <w:p>
+      <w:pPr>
+        <w:tabs>
+          <w:tab w:val="left" w:pos="1440"/>
+          <w:tab w:val="right" w:pos="8730"/>
+        </w:tabs>
         <w:spacing w:after="0" w:line="276" w:lineRule="auto"/>
         <w:rPr>
           <w:rFonts w:cs="Arial"/>
@@ -18149,7 +19291,21 @@
         <w:rPr>
           <w:rFonts w:cs="Arial"/>
         </w:rPr>
-        <w:t xml:space="preserve"> grid provides the platform for which the cassette variants can to be installed to suit the kitchen appliance layout in the kitchen workspace below</w:t>
+        <w:t xml:space="preserve"> grid provides the platform for which the cassette variants </w:t>
+      </w:r>
+      <w:proofErr w:type="gramStart"/>
+      <w:r>
+        <w:rPr>
+          <w:rFonts w:cs="Arial"/>
+        </w:rPr>
+        <w:t>can to</w:t>
+      </w:r>
+      <w:proofErr w:type="gramEnd"/>
+      <w:r>
+        <w:rPr>
+          <w:rFonts w:cs="Arial"/>
+        </w:rPr>
+        <w:t xml:space="preserve"> be installed to suit the kitchen appliance layout in the kitchen workspace below</w:t>
       </w:r>
       <w:r>
         <w:rPr>
@@ -18514,7 +19670,29 @@
                 <w:szCs w:val="18"/>
                 <w:lang w:eastAsia="en-GB"/>
               </w:rPr>
-              <w:t>Ventilated ceiling to Main Kitchen – see drawing XXXX</w:t>
+              <w:t xml:space="preserve">Ventilated ceiling to Main Kitchen – </w:t>
+            </w:r>
+            <w:proofErr w:type="gramStart"/>
+            <w:r>
+              <w:rPr>
+                <w:rFonts w:eastAsia="Times New Roman" w:cs="Arial"/>
+                <w:color w:val="000000"/>
+                <w:sz w:val="18"/>
+                <w:szCs w:val="18"/>
+                <w:lang w:eastAsia="en-GB"/>
+              </w:rPr>
+              <w:t>see</w:t>
+            </w:r>
+            <w:proofErr w:type="gramEnd"/>
+            <w:r>
+              <w:rPr>
+                <w:rFonts w:eastAsia="Times New Roman" w:cs="Arial"/>
+                <w:color w:val="000000"/>
+                <w:sz w:val="18"/>
+                <w:szCs w:val="18"/>
+                <w:lang w:eastAsia="en-GB"/>
+              </w:rPr>
+              <w:t xml:space="preserve"> drawing XXXX</w:t>
             </w:r>
           </w:p>
         </w:tc>
@@ -18911,6 +20089,7 @@
           <w:b/>
           <w:szCs w:val="20"/>
         </w:rPr>
+        <w:lastRenderedPageBreak/>
         <w:t>Important Note:</w:t>
       </w:r>
       <w:r>
@@ -18918,7 +20097,69 @@
           <w:rFonts w:cs="Arial"/>
           <w:szCs w:val="20"/>
         </w:rPr>
-        <w:t xml:space="preserve"> No allowance has been made for any of the kitchen extract or supply air ductwork within the ceiling void above the ventilated ceiling.</w:t>
+        <w:t xml:space="preserve"> No allowance has been made for any of the kitchen extract or supply air ductwork within the ceiling void above the ventilated </w:t>
+      </w:r>
+      <w:proofErr w:type="gramStart"/>
+      <w:r>
+        <w:rPr>
+          <w:rFonts w:cs="Arial"/>
+          <w:szCs w:val="20"/>
+        </w:rPr>
+        <w:t>ceiling.</w:t>
+      </w:r>
+      <w:r>
+        <w:rPr>
+          <w:rFonts w:cs="Arial"/>
+          <w:szCs w:val="18"/>
+        </w:rPr>
+        <w:t>{</w:t>
+      </w:r>
+      <w:proofErr w:type="gramEnd"/>
+      <w:r>
+        <w:rPr>
+          <w:rFonts w:cs="Arial"/>
+          <w:szCs w:val="18"/>
+        </w:rPr>
+        <w:t>%endif</w:t>
+      </w:r>
+      <w:proofErr w:type="gramStart"/>
+      <w:r>
+        <w:rPr>
+          <w:rFonts w:cs="Arial"/>
+          <w:szCs w:val="18"/>
+        </w:rPr>
+        <w:t>%}</w:t>
+      </w:r>
+      <w:r>
+        <w:rPr>
+          <w:rFonts w:cs="Arial"/>
+          <w:szCs w:val="18"/>
+        </w:rPr>
+        <w:t>{</w:t>
+      </w:r>
+      <w:proofErr w:type="gramEnd"/>
+      <w:r>
+        <w:rPr>
+          <w:rFonts w:cs="Arial"/>
+          <w:szCs w:val="18"/>
+        </w:rPr>
+        <w:t xml:space="preserve">% if </w:t>
+      </w:r>
+      <w:proofErr w:type="spellStart"/>
+      <w:r>
+        <w:rPr>
+          <w:rFonts w:cs="Arial"/>
+          <w:szCs w:val="18"/>
+        </w:rPr>
+        <w:t>show_reactaway_unit</w:t>
+      </w:r>
+      <w:proofErr w:type="spellEnd"/>
+      <w:r>
+        <w:rPr>
+          <w:rFonts w:cs="Arial"/>
+          <w:szCs w:val="18"/>
+        </w:rPr>
+        <w:t xml:space="preserve"> %}</w:t>
       </w:r>
     </w:p>
     <w:p>
@@ -18930,32 +20171,6 @@
         <w:spacing w:after="0" w:line="276" w:lineRule="auto"/>
         <w:rPr>
           <w:rFonts w:cs="Arial"/>
-          <w:szCs w:val="18"/>
-        </w:rPr>
-      </w:pPr>
-    </w:p>
-    <w:p>
-      <w:pPr>
-        <w:tabs>
-          <w:tab w:val="left" w:pos="1440"/>
-          <w:tab w:val="right" w:pos="8730"/>
-        </w:tabs>
-        <w:spacing w:after="0" w:line="276" w:lineRule="auto"/>
-        <w:rPr>
-          <w:rFonts w:cs="Arial"/>
-          <w:szCs w:val="18"/>
-        </w:rPr>
-      </w:pPr>
-    </w:p>
-    <w:p>
-      <w:pPr>
-        <w:tabs>
-          <w:tab w:val="left" w:pos="1440"/>
-          <w:tab w:val="right" w:pos="8730"/>
-        </w:tabs>
-        <w:spacing w:after="0" w:line="276" w:lineRule="auto"/>
-        <w:rPr>
-          <w:rFonts w:cs="Arial"/>
           <w:sz w:val="24"/>
         </w:rPr>
       </w:pPr>
@@ -19097,7 +20312,23 @@
           <w:rFonts w:cs="Arial"/>
           <w:szCs w:val="20"/>
         </w:rPr>
-        <w:t xml:space="preserve"> unit is used as an alternative to Halton’s canopy mounted UV-C system, or as a retro-fitted product to reduce grease deposits and odour emissions from the kitchen extraction system</w:t>
+        <w:t xml:space="preserve"> unit is used as an alternative to Halton’s canopy mounted UV-C system, or as a </w:t>
+      </w:r>
+      <w:proofErr w:type="gramStart"/>
+      <w:r>
+        <w:rPr>
+          <w:rFonts w:cs="Arial"/>
+          <w:szCs w:val="20"/>
+        </w:rPr>
+        <w:t>retro-fitted</w:t>
+      </w:r>
+      <w:proofErr w:type="gramEnd"/>
+      <w:r>
+        <w:rPr>
+          <w:rFonts w:cs="Arial"/>
+          <w:szCs w:val="20"/>
+        </w:rPr>
+        <w:t xml:space="preserve"> product to reduce grease deposits and odour emissions from the kitchen extraction system</w:t>
       </w:r>
       <w:r>
         <w:rPr>
@@ -20906,19 +22137,15 @@
           <w:szCs w:val="20"/>
         </w:rPr>
       </w:pPr>
-    </w:p>
-    <w:p>
-      <w:pPr>
-        <w:tabs>
-          <w:tab w:val="left" w:pos="1440"/>
-          <w:tab w:val="right" w:pos="8730"/>
-        </w:tabs>
-        <w:spacing w:after="0" w:line="276" w:lineRule="auto"/>
+      <w:r>
         <w:rPr>
           <w:rFonts w:cs="Arial"/>
-          <w:szCs w:val="20"/>
-        </w:rPr>
-      </w:pPr>
+          <w:bCs/>
+          <w:color w:val="2499D5"/>
+          <w:szCs w:val="20"/>
+        </w:rPr>
+        <w:t>{%endif%}</w:t>
+      </w:r>
     </w:p>
     <w:p>
       <w:pPr>
@@ -21058,9 +22285,9 @@
           <w:sz w:val="12"/>
           <w:szCs w:val="12"/>
         </w:rPr>
-        <w:t>pricing_totals.areas</w:t>
-      </w:r>
-      <w:proofErr w:type="spellEnd"/>
+        <w:t>pricing_</w:t>
+      </w:r>
+      <w:proofErr w:type="gramStart"/>
       <w:r>
         <w:rPr>
           <w:rFonts w:cs="Arial"/>
@@ -21068,6 +22295,17 @@
           <w:sz w:val="12"/>
           <w:szCs w:val="12"/>
         </w:rPr>
+        <w:t>totals.areas</w:t>
+      </w:r>
+      <w:proofErr w:type="spellEnd"/>
+      <w:proofErr w:type="gramEnd"/>
+      <w:r>
+        <w:rPr>
+          <w:rFonts w:cs="Arial"/>
+          <w:bCs/>
+          <w:sz w:val="12"/>
+          <w:szCs w:val="12"/>
+        </w:rPr>
         <w:t xml:space="preserve"> %}</w:t>
       </w:r>
     </w:p>
@@ -21080,6 +22318,7 @@
           <w:szCs w:val="20"/>
         </w:rPr>
       </w:pPr>
+      <w:proofErr w:type="gramStart"/>
       <w:r>
         <w:rPr>
           <w:rFonts w:cs="Arial"/>
@@ -21095,24 +22334,25 @@
           <w:b/>
           <w:szCs w:val="20"/>
         </w:rPr>
-        <w:t>area.level_area_combined</w:t>
-      </w:r>
-      <w:proofErr w:type="spellEnd"/>
+        <w:t>area</w:t>
+      </w:r>
+      <w:proofErr w:type="gramEnd"/>
       <w:r>
         <w:rPr>
           <w:rFonts w:cs="Arial"/>
           <w:b/>
           <w:szCs w:val="20"/>
         </w:rPr>
-        <w:t xml:space="preserve"> </w:t>
-      </w:r>
+        <w:t>.level_area_combined</w:t>
+      </w:r>
+      <w:proofErr w:type="spellEnd"/>
       <w:r>
         <w:rPr>
           <w:rFonts w:cs="Arial"/>
           <w:b/>
           <w:szCs w:val="20"/>
         </w:rPr>
-        <w:t>| upper</w:t>
+        <w:t xml:space="preserve"> </w:t>
       </w:r>
       <w:r>
         <w:rPr>
@@ -21120,15 +22360,33 @@
           <w:b/>
           <w:szCs w:val="20"/>
         </w:rPr>
-        <w:t>}}</w:t>
-      </w:r>
+        <w:t>| upper</w:t>
+      </w:r>
+      <w:proofErr w:type="gramStart"/>
       <w:r>
         <w:rPr>
           <w:rFonts w:cs="Arial"/>
           <w:b/>
           <w:szCs w:val="20"/>
         </w:rPr>
-        <w:t xml:space="preserve">{%if </w:t>
+        <w:t>}}</w:t>
+      </w:r>
+      <w:r>
+        <w:rPr>
+          <w:rFonts w:cs="Arial"/>
+          <w:b/>
+          <w:szCs w:val="20"/>
+        </w:rPr>
+        <w:t>{</w:t>
+      </w:r>
+      <w:proofErr w:type="gramEnd"/>
+      <w:r>
+        <w:rPr>
+          <w:rFonts w:cs="Arial"/>
+          <w:b/>
+          <w:szCs w:val="20"/>
+        </w:rPr>
+        <w:t xml:space="preserve">%if </w:t>
       </w:r>
       <w:proofErr w:type="spellStart"/>
       <w:r>
@@ -21462,6 +22720,7 @@
               <w:t xml:space="preserve"> </w:t>
             </w:r>
             <w:proofErr w:type="spellStart"/>
+            <w:proofErr w:type="gramStart"/>
             <w:r>
               <w:rPr>
                 <w:rFonts w:eastAsia="Times New Roman" w:cs="Arial"/>
@@ -21473,6 +22732,7 @@
               <w:t>area.canopies</w:t>
             </w:r>
             <w:proofErr w:type="spellEnd"/>
+            <w:proofErr w:type="gramEnd"/>
             <w:r>
               <w:rPr>
                 <w:rFonts w:eastAsia="Times New Roman" w:cs="Arial"/>
@@ -21606,15 +22866,27 @@
               <w:t>{{</w:t>
             </w:r>
             <w:proofErr w:type="spellStart"/>
-            <w:r>
-              <w:rPr>
-                <w:rFonts w:eastAsia="Times New Roman" w:cs="Arial"/>
-                <w:color w:val="000000"/>
-                <w:sz w:val="18"/>
-                <w:szCs w:val="18"/>
-                <w:lang w:eastAsia="en-GB"/>
-              </w:rPr>
-              <w:t>canopy.reference_number</w:t>
+            <w:proofErr w:type="gramStart"/>
+            <w:r>
+              <w:rPr>
+                <w:rFonts w:eastAsia="Times New Roman" w:cs="Arial"/>
+                <w:color w:val="000000"/>
+                <w:sz w:val="18"/>
+                <w:szCs w:val="18"/>
+                <w:lang w:eastAsia="en-GB"/>
+              </w:rPr>
+              <w:t>canopy.reference</w:t>
+            </w:r>
+            <w:proofErr w:type="gramEnd"/>
+            <w:r>
+              <w:rPr>
+                <w:rFonts w:eastAsia="Times New Roman" w:cs="Arial"/>
+                <w:color w:val="000000"/>
+                <w:sz w:val="18"/>
+                <w:szCs w:val="18"/>
+                <w:lang w:eastAsia="en-GB"/>
+              </w:rPr>
+              <w:t>_number</w:t>
             </w:r>
             <w:proofErr w:type="spellEnd"/>
             <w:r>
@@ -21675,6 +22947,7 @@
               <w:t xml:space="preserve"> {{</w:t>
             </w:r>
             <w:proofErr w:type="spellStart"/>
+            <w:proofErr w:type="gramStart"/>
             <w:r>
               <w:rPr>
                 <w:rFonts w:eastAsia="Times New Roman" w:cs="Arial"/>
@@ -21686,6 +22959,7 @@
               <w:t>canopy.model</w:t>
             </w:r>
             <w:proofErr w:type="spellEnd"/>
+            <w:proofErr w:type="gramEnd"/>
             <w:r>
               <w:rPr>
                 <w:rFonts w:eastAsia="Times New Roman" w:cs="Arial"/>
@@ -21766,15 +23040,27 @@
               <w:t>(</w:t>
             </w:r>
             <w:proofErr w:type="spellStart"/>
-            <w:r>
-              <w:rPr>
-                <w:rFonts w:eastAsia="Times New Roman" w:cs="Arial"/>
-                <w:color w:val="000000"/>
-                <w:sz w:val="18"/>
-                <w:szCs w:val="18"/>
-                <w:lang w:eastAsia="en-GB"/>
-              </w:rPr>
-              <w:t>canopy.canopy_price</w:t>
+            <w:proofErr w:type="gramStart"/>
+            <w:r>
+              <w:rPr>
+                <w:rFonts w:eastAsia="Times New Roman" w:cs="Arial"/>
+                <w:color w:val="000000"/>
+                <w:sz w:val="18"/>
+                <w:szCs w:val="18"/>
+                <w:lang w:eastAsia="en-GB"/>
+              </w:rPr>
+              <w:t>canopy.canopy</w:t>
+            </w:r>
+            <w:proofErr w:type="gramEnd"/>
+            <w:r>
+              <w:rPr>
+                <w:rFonts w:eastAsia="Times New Roman" w:cs="Arial"/>
+                <w:color w:val="000000"/>
+                <w:sz w:val="18"/>
+                <w:szCs w:val="18"/>
+                <w:lang w:eastAsia="en-GB"/>
+              </w:rPr>
+              <w:t>_price</w:t>
             </w:r>
             <w:proofErr w:type="spellEnd"/>
             <w:r>
@@ -22315,6 +23601,7 @@
               <w:t>(</w:t>
             </w:r>
             <w:proofErr w:type="spellStart"/>
+            <w:proofErr w:type="gramStart"/>
             <w:r>
               <w:rPr>
                 <w:rFonts w:eastAsia="Times New Roman" w:cs="Arial"/>
@@ -22333,7 +23620,18 @@
                 <w:szCs w:val="18"/>
                 <w:lang w:eastAsia="en-GB"/>
               </w:rPr>
-              <w:t>delivery_installation_price</w:t>
+              <w:t>delivery</w:t>
+            </w:r>
+            <w:proofErr w:type="gramEnd"/>
+            <w:r>
+              <w:rPr>
+                <w:rFonts w:eastAsia="Times New Roman" w:cs="Arial"/>
+                <w:color w:val="000000"/>
+                <w:sz w:val="18"/>
+                <w:szCs w:val="18"/>
+                <w:lang w:eastAsia="en-GB"/>
+              </w:rPr>
+              <w:t>_installation_price</w:t>
             </w:r>
             <w:proofErr w:type="spellEnd"/>
             <w:r>
@@ -22512,15 +23810,27 @@
               <w:t>(</w:t>
             </w:r>
             <w:proofErr w:type="spellStart"/>
-            <w:r>
-              <w:rPr>
-                <w:rFonts w:eastAsia="Times New Roman" w:cs="Arial"/>
-                <w:color w:val="000000"/>
-                <w:sz w:val="18"/>
-                <w:szCs w:val="18"/>
-                <w:lang w:eastAsia="en-GB"/>
-              </w:rPr>
-              <w:t>area.commissioning_price</w:t>
+            <w:proofErr w:type="gramStart"/>
+            <w:r>
+              <w:rPr>
+                <w:rFonts w:eastAsia="Times New Roman" w:cs="Arial"/>
+                <w:color w:val="000000"/>
+                <w:sz w:val="18"/>
+                <w:szCs w:val="18"/>
+                <w:lang w:eastAsia="en-GB"/>
+              </w:rPr>
+              <w:t>area.commissioning</w:t>
+            </w:r>
+            <w:proofErr w:type="gramEnd"/>
+            <w:r>
+              <w:rPr>
+                <w:rFonts w:eastAsia="Times New Roman" w:cs="Arial"/>
+                <w:color w:val="000000"/>
+                <w:sz w:val="18"/>
+                <w:szCs w:val="18"/>
+                <w:lang w:eastAsia="en-GB"/>
+              </w:rPr>
+              <w:t>_price</w:t>
             </w:r>
             <w:proofErr w:type="spellEnd"/>
             <w:r>
@@ -22685,6 +23995,7 @@
               <w:t>(</w:t>
             </w:r>
             <w:proofErr w:type="spellStart"/>
+            <w:proofErr w:type="gramStart"/>
             <w:r>
               <w:rPr>
                 <w:rFonts w:eastAsia="Times New Roman" w:cs="Arial"/>
@@ -22705,7 +24016,19 @@
                 <w:szCs w:val="20"/>
                 <w:lang w:eastAsia="en-GB"/>
               </w:rPr>
-              <w:t>canopy_schedule_subtotal</w:t>
+              <w:t>canopy</w:t>
+            </w:r>
+            <w:proofErr w:type="gramEnd"/>
+            <w:r>
+              <w:rPr>
+                <w:rFonts w:eastAsia="Times New Roman" w:cs="Arial"/>
+                <w:b/>
+                <w:bCs/>
+                <w:color w:val="000000"/>
+                <w:szCs w:val="20"/>
+                <w:lang w:eastAsia="en-GB"/>
+              </w:rPr>
+              <w:t>_schedule_subtotal</w:t>
             </w:r>
             <w:proofErr w:type="spellEnd"/>
             <w:r>
@@ -22749,7 +24072,6 @@
           <w:sz w:val="12"/>
           <w:szCs w:val="12"/>
         </w:rPr>
-        <w:lastRenderedPageBreak/>
         <w:t>{%endif%}</w:t>
       </w:r>
     </w:p>
@@ -23424,24 +24746,52 @@
           <w:sz w:val="12"/>
           <w:szCs w:val="12"/>
         </w:rPr>
-        <w:t>{%endif%}</w:t>
-      </w:r>
+        <w:t>{%endif</w:t>
+      </w:r>
+      <w:proofErr w:type="gramStart"/>
       <w:r>
         <w:rPr>
           <w:bCs/>
           <w:sz w:val="12"/>
           <w:szCs w:val="12"/>
         </w:rPr>
-        <w:t xml:space="preserve">{% if </w:t>
-      </w:r>
-      <w:proofErr w:type="spellStart"/>
+        <w:t>%}</w:t>
+      </w:r>
       <w:r>
         <w:rPr>
           <w:bCs/>
           <w:sz w:val="12"/>
           <w:szCs w:val="12"/>
         </w:rPr>
-        <w:t>area.cladding_total</w:t>
+        <w:t>{</w:t>
+      </w:r>
+      <w:proofErr w:type="gramEnd"/>
+      <w:r>
+        <w:rPr>
+          <w:bCs/>
+          <w:sz w:val="12"/>
+          <w:szCs w:val="12"/>
+        </w:rPr>
+        <w:t xml:space="preserve">% if </w:t>
+      </w:r>
+      <w:proofErr w:type="spellStart"/>
+      <w:proofErr w:type="gramStart"/>
+      <w:r>
+        <w:rPr>
+          <w:bCs/>
+          <w:sz w:val="12"/>
+          <w:szCs w:val="12"/>
+        </w:rPr>
+        <w:t>area.cladding</w:t>
+      </w:r>
+      <w:proofErr w:type="gramEnd"/>
+      <w:r>
+        <w:rPr>
+          <w:bCs/>
+          <w:sz w:val="12"/>
+          <w:szCs w:val="12"/>
+        </w:rPr>
+        <w:t>_total</w:t>
       </w:r>
       <w:proofErr w:type="spellEnd"/>
       <w:r>
@@ -23701,6 +25051,7 @@
               <w:t xml:space="preserve">{%tr for canopy in </w:t>
             </w:r>
             <w:proofErr w:type="spellStart"/>
+            <w:proofErr w:type="gramStart"/>
             <w:r>
               <w:rPr>
                 <w:rFonts w:eastAsia="Times New Roman" w:cs="Arial"/>
@@ -23712,6 +25063,7 @@
               <w:t>area.canopies</w:t>
             </w:r>
             <w:proofErr w:type="spellEnd"/>
+            <w:proofErr w:type="gramEnd"/>
             <w:r>
               <w:rPr>
                 <w:rFonts w:eastAsia="Times New Roman" w:cs="Arial"/>
@@ -24008,15 +25360,27 @@
               <w:t>{{</w:t>
             </w:r>
             <w:proofErr w:type="spellStart"/>
-            <w:r>
-              <w:rPr>
-                <w:rFonts w:eastAsia="Times New Roman" w:cs="Arial"/>
-                <w:color w:val="000000"/>
-                <w:sz w:val="18"/>
-                <w:szCs w:val="18"/>
-                <w:lang w:eastAsia="en-GB"/>
-              </w:rPr>
-              <w:t>canopy.reference_number</w:t>
+            <w:proofErr w:type="gramStart"/>
+            <w:r>
+              <w:rPr>
+                <w:rFonts w:eastAsia="Times New Roman" w:cs="Arial"/>
+                <w:color w:val="000000"/>
+                <w:sz w:val="18"/>
+                <w:szCs w:val="18"/>
+                <w:lang w:eastAsia="en-GB"/>
+              </w:rPr>
+              <w:t>canopy.reference</w:t>
+            </w:r>
+            <w:proofErr w:type="gramEnd"/>
+            <w:r>
+              <w:rPr>
+                <w:rFonts w:eastAsia="Times New Roman" w:cs="Arial"/>
+                <w:color w:val="000000"/>
+                <w:sz w:val="18"/>
+                <w:szCs w:val="18"/>
+                <w:lang w:eastAsia="en-GB"/>
+              </w:rPr>
+              <w:t>_number</w:t>
             </w:r>
             <w:proofErr w:type="spellEnd"/>
             <w:r>
@@ -24077,15 +25441,27 @@
               <w:t>{{</w:t>
             </w:r>
             <w:proofErr w:type="spellStart"/>
-            <w:r>
-              <w:rPr>
-                <w:rFonts w:eastAsia="Times New Roman" w:cs="Arial"/>
-                <w:color w:val="000000"/>
-                <w:sz w:val="18"/>
-                <w:szCs w:val="18"/>
-                <w:lang w:eastAsia="en-GB"/>
-              </w:rPr>
-              <w:t>canopy.reference_number</w:t>
+            <w:proofErr w:type="gramStart"/>
+            <w:r>
+              <w:rPr>
+                <w:rFonts w:eastAsia="Times New Roman" w:cs="Arial"/>
+                <w:color w:val="000000"/>
+                <w:sz w:val="18"/>
+                <w:szCs w:val="18"/>
+                <w:lang w:eastAsia="en-GB"/>
+              </w:rPr>
+              <w:t>canopy.reference</w:t>
+            </w:r>
+            <w:proofErr w:type="gramEnd"/>
+            <w:r>
+              <w:rPr>
+                <w:rFonts w:eastAsia="Times New Roman" w:cs="Arial"/>
+                <w:color w:val="000000"/>
+                <w:sz w:val="18"/>
+                <w:szCs w:val="18"/>
+                <w:lang w:eastAsia="en-GB"/>
+              </w:rPr>
+              <w:t>_number</w:t>
             </w:r>
             <w:proofErr w:type="spellEnd"/>
             <w:r>
@@ -24168,15 +25544,27 @@
               <w:t>(</w:t>
             </w:r>
             <w:proofErr w:type="spellStart"/>
-            <w:r>
-              <w:rPr>
-                <w:rFonts w:eastAsia="Times New Roman" w:cs="Arial"/>
-                <w:color w:val="000000"/>
-                <w:sz w:val="18"/>
-                <w:szCs w:val="18"/>
-                <w:lang w:eastAsia="en-GB"/>
-              </w:rPr>
-              <w:t>canopy.cladding_price</w:t>
+            <w:proofErr w:type="gramStart"/>
+            <w:r>
+              <w:rPr>
+                <w:rFonts w:eastAsia="Times New Roman" w:cs="Arial"/>
+                <w:color w:val="000000"/>
+                <w:sz w:val="18"/>
+                <w:szCs w:val="18"/>
+                <w:lang w:eastAsia="en-GB"/>
+              </w:rPr>
+              <w:t>canopy.cladding</w:t>
+            </w:r>
+            <w:proofErr w:type="gramEnd"/>
+            <w:r>
+              <w:rPr>
+                <w:rFonts w:eastAsia="Times New Roman" w:cs="Arial"/>
+                <w:color w:val="000000"/>
+                <w:sz w:val="18"/>
+                <w:szCs w:val="18"/>
+                <w:lang w:eastAsia="en-GB"/>
+              </w:rPr>
+              <w:t>_price</w:t>
             </w:r>
             <w:proofErr w:type="spellEnd"/>
             <w:r>
@@ -24615,6 +26003,7 @@
               <w:t>(</w:t>
             </w:r>
             <w:proofErr w:type="spellStart"/>
+            <w:proofErr w:type="gramStart"/>
             <w:r>
               <w:rPr>
                 <w:rFonts w:eastAsia="Times New Roman" w:cs="Arial"/>
@@ -24624,7 +26013,19 @@
                 <w:szCs w:val="20"/>
                 <w:lang w:eastAsia="en-GB"/>
               </w:rPr>
-              <w:t>area.cladding_total</w:t>
+              <w:t>area.cladding</w:t>
+            </w:r>
+            <w:proofErr w:type="gramEnd"/>
+            <w:r>
+              <w:rPr>
+                <w:rFonts w:eastAsia="Times New Roman" w:cs="Arial"/>
+                <w:b/>
+                <w:bCs/>
+                <w:color w:val="000000"/>
+                <w:szCs w:val="20"/>
+                <w:lang w:eastAsia="en-GB"/>
+              </w:rPr>
+              <w:t>_total</w:t>
             </w:r>
             <w:proofErr w:type="spellEnd"/>
             <w:r>
@@ -24657,34 +26058,34 @@
           <w:sz w:val="12"/>
           <w:szCs w:val="12"/>
         </w:rPr>
-        <w:t>{% endif %}</w:t>
-      </w:r>
-      <w:bookmarkStart w:id="0" w:name="_Hlk178665795"/>
+        <w:t xml:space="preserve">{% endif </w:t>
+      </w:r>
+      <w:proofErr w:type="gramStart"/>
       <w:r>
         <w:rPr>
           <w:bCs/>
           <w:sz w:val="12"/>
           <w:szCs w:val="12"/>
         </w:rPr>
-        <w:t xml:space="preserve">{% set </w:t>
-      </w:r>
-      <w:proofErr w:type="spellStart"/>
+        <w:t>%}</w:t>
+      </w:r>
+      <w:bookmarkStart w:id="0" w:name="_Hlk178665795"/>
       <w:r>
         <w:rPr>
           <w:bCs/>
           <w:sz w:val="12"/>
           <w:szCs w:val="12"/>
         </w:rPr>
-        <w:t>has_fire_suppression</w:t>
-      </w:r>
-      <w:proofErr w:type="spellEnd"/>
+        <w:t>{</w:t>
+      </w:r>
+      <w:proofErr w:type="gramEnd"/>
       <w:r>
         <w:rPr>
           <w:bCs/>
           <w:sz w:val="12"/>
           <w:szCs w:val="12"/>
         </w:rPr>
-        <w:t xml:space="preserve"> = </w:t>
+        <w:t xml:space="preserve">% set </w:t>
       </w:r>
       <w:proofErr w:type="spellStart"/>
       <w:r>
@@ -24693,7 +26094,7 @@
           <w:sz w:val="12"/>
           <w:szCs w:val="12"/>
         </w:rPr>
-        <w:t>area.canopies|selectattr</w:t>
+        <w:t>has_fire_suppression</w:t>
       </w:r>
       <w:proofErr w:type="spellEnd"/>
       <w:r>
@@ -24702,34 +26103,35 @@
           <w:sz w:val="12"/>
           <w:szCs w:val="12"/>
         </w:rPr>
-        <w:t>('</w:t>
+        <w:t xml:space="preserve"> = </w:t>
       </w:r>
       <w:proofErr w:type="spellStart"/>
+      <w:proofErr w:type="gramStart"/>
       <w:r>
         <w:rPr>
           <w:bCs/>
           <w:sz w:val="12"/>
           <w:szCs w:val="12"/>
         </w:rPr>
-        <w:t>fire_suppression_price</w:t>
-      </w:r>
-      <w:proofErr w:type="spellEnd"/>
+        <w:t>area.canopies</w:t>
+      </w:r>
+      <w:proofErr w:type="gramEnd"/>
       <w:r>
         <w:rPr>
           <w:bCs/>
           <w:sz w:val="12"/>
           <w:szCs w:val="12"/>
         </w:rPr>
-        <w:t>', '&gt;', 0)|</w:t>
-      </w:r>
-      <w:proofErr w:type="spellStart"/>
+        <w:t>|</w:t>
+      </w:r>
+      <w:proofErr w:type="gramStart"/>
       <w:r>
         <w:rPr>
           <w:bCs/>
           <w:sz w:val="12"/>
           <w:szCs w:val="12"/>
         </w:rPr>
-        <w:t>list|length</w:t>
+        <w:t>selectattr</w:t>
       </w:r>
       <w:proofErr w:type="spellEnd"/>
       <w:r>
@@ -24738,45 +26140,46 @@
           <w:sz w:val="12"/>
           <w:szCs w:val="12"/>
         </w:rPr>
-        <w:t xml:space="preserve"> &gt; 0 or </w:t>
-      </w:r>
-      <w:proofErr w:type="spellStart"/>
+        <w:t>(</w:t>
+      </w:r>
+      <w:proofErr w:type="gramEnd"/>
       <w:r>
         <w:rPr>
           <w:bCs/>
           <w:sz w:val="12"/>
           <w:szCs w:val="12"/>
         </w:rPr>
-        <w:t>area.canopies|selectattr</w:t>
-      </w:r>
-      <w:proofErr w:type="spellEnd"/>
+        <w:t>'</w:t>
+      </w:r>
+      <w:proofErr w:type="spellStart"/>
       <w:r>
         <w:rPr>
           <w:bCs/>
           <w:sz w:val="12"/>
           <w:szCs w:val="12"/>
         </w:rPr>
-        <w:t>('</w:t>
-      </w:r>
-      <w:proofErr w:type="spellStart"/>
+        <w:t>fire_suppression_price</w:t>
+      </w:r>
+      <w:proofErr w:type="spellEnd"/>
       <w:r>
         <w:rPr>
           <w:bCs/>
           <w:sz w:val="12"/>
           <w:szCs w:val="12"/>
         </w:rPr>
-        <w:t>fire_suppression_tank_quantity</w:t>
-      </w:r>
-      <w:proofErr w:type="spellEnd"/>
+        <w:t xml:space="preserve">', '&gt;', </w:t>
+      </w:r>
+      <w:proofErr w:type="gramStart"/>
       <w:r>
         <w:rPr>
           <w:bCs/>
           <w:sz w:val="12"/>
           <w:szCs w:val="12"/>
         </w:rPr>
-        <w:t>', '&gt;', 0)|</w:t>
+        <w:t>0)|</w:t>
       </w:r>
       <w:proofErr w:type="spellStart"/>
+      <w:proofErr w:type="gramEnd"/>
       <w:r>
         <w:rPr>
           <w:bCs/>
@@ -24792,7 +26195,117 @@
           <w:sz w:val="12"/>
           <w:szCs w:val="12"/>
         </w:rPr>
-        <w:t xml:space="preserve"> &gt; 0 %}{% if </w:t>
+        <w:t xml:space="preserve"> &gt; 0 or </w:t>
+      </w:r>
+      <w:proofErr w:type="spellStart"/>
+      <w:proofErr w:type="gramStart"/>
+      <w:r>
+        <w:rPr>
+          <w:bCs/>
+          <w:sz w:val="12"/>
+          <w:szCs w:val="12"/>
+        </w:rPr>
+        <w:t>area.canopies</w:t>
+      </w:r>
+      <w:proofErr w:type="gramEnd"/>
+      <w:r>
+        <w:rPr>
+          <w:bCs/>
+          <w:sz w:val="12"/>
+          <w:szCs w:val="12"/>
+        </w:rPr>
+        <w:t>|</w:t>
+      </w:r>
+      <w:proofErr w:type="gramStart"/>
+      <w:r>
+        <w:rPr>
+          <w:bCs/>
+          <w:sz w:val="12"/>
+          <w:szCs w:val="12"/>
+        </w:rPr>
+        <w:t>selectattr</w:t>
+      </w:r>
+      <w:proofErr w:type="spellEnd"/>
+      <w:r>
+        <w:rPr>
+          <w:bCs/>
+          <w:sz w:val="12"/>
+          <w:szCs w:val="12"/>
+        </w:rPr>
+        <w:t>(</w:t>
+      </w:r>
+      <w:proofErr w:type="gramEnd"/>
+      <w:r>
+        <w:rPr>
+          <w:bCs/>
+          <w:sz w:val="12"/>
+          <w:szCs w:val="12"/>
+        </w:rPr>
+        <w:t>'</w:t>
+      </w:r>
+      <w:proofErr w:type="spellStart"/>
+      <w:r>
+        <w:rPr>
+          <w:bCs/>
+          <w:sz w:val="12"/>
+          <w:szCs w:val="12"/>
+        </w:rPr>
+        <w:t>fire_suppression_tank_quantity</w:t>
+      </w:r>
+      <w:proofErr w:type="spellEnd"/>
+      <w:r>
+        <w:rPr>
+          <w:bCs/>
+          <w:sz w:val="12"/>
+          <w:szCs w:val="12"/>
+        </w:rPr>
+        <w:t xml:space="preserve">', '&gt;', </w:t>
+      </w:r>
+      <w:proofErr w:type="gramStart"/>
+      <w:r>
+        <w:rPr>
+          <w:bCs/>
+          <w:sz w:val="12"/>
+          <w:szCs w:val="12"/>
+        </w:rPr>
+        <w:t>0)|</w:t>
+      </w:r>
+      <w:proofErr w:type="spellStart"/>
+      <w:proofErr w:type="gramEnd"/>
+      <w:r>
+        <w:rPr>
+          <w:bCs/>
+          <w:sz w:val="12"/>
+          <w:szCs w:val="12"/>
+        </w:rPr>
+        <w:t>list|length</w:t>
+      </w:r>
+      <w:proofErr w:type="spellEnd"/>
+      <w:r>
+        <w:rPr>
+          <w:bCs/>
+          <w:sz w:val="12"/>
+          <w:szCs w:val="12"/>
+        </w:rPr>
+        <w:t xml:space="preserve"> &gt; 0 </w:t>
+      </w:r>
+      <w:proofErr w:type="gramStart"/>
+      <w:r>
+        <w:rPr>
+          <w:bCs/>
+          <w:sz w:val="12"/>
+          <w:szCs w:val="12"/>
+        </w:rPr>
+        <w:t>%}{</w:t>
+      </w:r>
+      <w:proofErr w:type="gramEnd"/>
+      <w:r>
+        <w:rPr>
+          <w:bCs/>
+          <w:sz w:val="12"/>
+          <w:szCs w:val="12"/>
+        </w:rPr>
+        <w:t xml:space="preserve">% if </w:t>
       </w:r>
       <w:proofErr w:type="spellStart"/>
       <w:r>
@@ -25080,6 +26593,7 @@
               <w:t xml:space="preserve"> for canopy in </w:t>
             </w:r>
             <w:proofErr w:type="spellStart"/>
+            <w:proofErr w:type="gramStart"/>
             <w:r>
               <w:rPr>
                 <w:rFonts w:eastAsia="Times New Roman" w:cs="Arial"/>
@@ -25091,6 +26605,7 @@
               <w:t>area.canopies</w:t>
             </w:r>
             <w:proofErr w:type="spellEnd"/>
+            <w:proofErr w:type="gramEnd"/>
             <w:r>
               <w:rPr>
                 <w:rFonts w:eastAsia="Times New Roman" w:cs="Arial"/>
@@ -25243,15 +26758,27 @@
               <w:t xml:space="preserve"> if </w:t>
             </w:r>
             <w:proofErr w:type="spellStart"/>
-            <w:r>
-              <w:rPr>
-                <w:rFonts w:eastAsia="Times New Roman" w:cs="Arial"/>
-                <w:color w:val="000000"/>
-                <w:sz w:val="18"/>
-                <w:szCs w:val="18"/>
-                <w:lang w:eastAsia="en-GB"/>
-              </w:rPr>
-              <w:t>canopy.fire_suppression_tank_quantity</w:t>
+            <w:proofErr w:type="gramStart"/>
+            <w:r>
+              <w:rPr>
+                <w:rFonts w:eastAsia="Times New Roman" w:cs="Arial"/>
+                <w:color w:val="000000"/>
+                <w:sz w:val="18"/>
+                <w:szCs w:val="18"/>
+                <w:lang w:eastAsia="en-GB"/>
+              </w:rPr>
+              <w:t>canopy.fire</w:t>
+            </w:r>
+            <w:proofErr w:type="gramEnd"/>
+            <w:r>
+              <w:rPr>
+                <w:rFonts w:eastAsia="Times New Roman" w:cs="Arial"/>
+                <w:color w:val="000000"/>
+                <w:sz w:val="18"/>
+                <w:szCs w:val="18"/>
+                <w:lang w:eastAsia="en-GB"/>
+              </w:rPr>
+              <w:t>_suppression_tank_quantity</w:t>
             </w:r>
             <w:proofErr w:type="spellEnd"/>
             <w:r>
@@ -25265,15 +26792,27 @@
               <w:t xml:space="preserve"> &gt; 0 or </w:t>
             </w:r>
             <w:proofErr w:type="spellStart"/>
-            <w:r>
-              <w:rPr>
-                <w:rFonts w:eastAsia="Times New Roman" w:cs="Arial"/>
-                <w:color w:val="000000"/>
-                <w:sz w:val="18"/>
-                <w:szCs w:val="18"/>
-                <w:lang w:eastAsia="en-GB"/>
-              </w:rPr>
-              <w:t>canopy.fire_suppression_price</w:t>
+            <w:proofErr w:type="gramStart"/>
+            <w:r>
+              <w:rPr>
+                <w:rFonts w:eastAsia="Times New Roman" w:cs="Arial"/>
+                <w:color w:val="000000"/>
+                <w:sz w:val="18"/>
+                <w:szCs w:val="18"/>
+                <w:lang w:eastAsia="en-GB"/>
+              </w:rPr>
+              <w:t>canopy.fire</w:t>
+            </w:r>
+            <w:proofErr w:type="gramEnd"/>
+            <w:r>
+              <w:rPr>
+                <w:rFonts w:eastAsia="Times New Roman" w:cs="Arial"/>
+                <w:color w:val="000000"/>
+                <w:sz w:val="18"/>
+                <w:szCs w:val="18"/>
+                <w:lang w:eastAsia="en-GB"/>
+              </w:rPr>
+              <w:t>_suppression_price</w:t>
             </w:r>
             <w:proofErr w:type="spellEnd"/>
             <w:r>
@@ -25398,6 +26937,7 @@
                 <w:lang w:eastAsia="en-GB"/>
               </w:rPr>
             </w:pPr>
+            <w:proofErr w:type="gramStart"/>
             <w:r>
               <w:rPr>
                 <w:rFonts w:eastAsia="Times New Roman" w:cs="Arial"/>
@@ -25417,7 +26957,18 @@
                 <w:szCs w:val="18"/>
                 <w:lang w:eastAsia="en-GB"/>
               </w:rPr>
-              <w:t>canopy.reference_number</w:t>
+              <w:t>canopy</w:t>
+            </w:r>
+            <w:proofErr w:type="gramEnd"/>
+            <w:r>
+              <w:rPr>
+                <w:rFonts w:eastAsia="Times New Roman" w:cs="Arial"/>
+                <w:color w:val="000000"/>
+                <w:sz w:val="18"/>
+                <w:szCs w:val="18"/>
+                <w:lang w:eastAsia="en-GB"/>
+              </w:rPr>
+              <w:t>.reference_number</w:t>
             </w:r>
             <w:proofErr w:type="spellEnd"/>
             <w:r>
@@ -25457,6 +27008,7 @@
                 <w:lang w:eastAsia="en-GB"/>
               </w:rPr>
             </w:pPr>
+            <w:proofErr w:type="gramStart"/>
             <w:r>
               <w:rPr>
                 <w:rFonts w:eastAsia="Times New Roman" w:cs="Arial"/>
@@ -25476,7 +27028,29 @@
                 <w:szCs w:val="18"/>
                 <w:lang w:eastAsia="en-GB"/>
               </w:rPr>
-              <w:t>canopy.fire_suppression_system_description</w:t>
+              <w:t>canopy</w:t>
+            </w:r>
+            <w:proofErr w:type="gramEnd"/>
+            <w:r>
+              <w:rPr>
+                <w:rFonts w:eastAsia="Times New Roman" w:cs="Arial"/>
+                <w:color w:val="000000"/>
+                <w:sz w:val="18"/>
+                <w:szCs w:val="18"/>
+                <w:lang w:eastAsia="en-GB"/>
+              </w:rPr>
+              <w:t>.fire_suppression_system_</w:t>
+            </w:r>
+            <w:proofErr w:type="gramStart"/>
+            <w:r>
+              <w:rPr>
+                <w:rFonts w:eastAsia="Times New Roman" w:cs="Arial"/>
+                <w:color w:val="000000"/>
+                <w:sz w:val="18"/>
+                <w:szCs w:val="18"/>
+                <w:lang w:eastAsia="en-GB"/>
+              </w:rPr>
+              <w:t>description</w:t>
             </w:r>
             <w:proofErr w:type="spellEnd"/>
             <w:r>
@@ -25487,17 +27061,50 @@
                 <w:szCs w:val="18"/>
                 <w:lang w:eastAsia="en-GB"/>
               </w:rPr>
-              <w:t xml:space="preserve"> }}</w:t>
-            </w:r>
-            <w:r>
-              <w:rPr>
-                <w:rFonts w:eastAsia="Times New Roman" w:cs="Arial"/>
-                <w:color w:val="000000"/>
-                <w:sz w:val="18"/>
-                <w:szCs w:val="18"/>
-                <w:lang w:eastAsia="en-GB"/>
-              </w:rPr>
-              <w:t xml:space="preserve"> Ansul R102 system. Supplied, installed  commissioned.</w:t>
+              <w:t xml:space="preserve"> }</w:t>
+            </w:r>
+            <w:proofErr w:type="gramEnd"/>
+            <w:r>
+              <w:rPr>
+                <w:rFonts w:eastAsia="Times New Roman" w:cs="Arial"/>
+                <w:color w:val="000000"/>
+                <w:sz w:val="18"/>
+                <w:szCs w:val="18"/>
+                <w:lang w:eastAsia="en-GB"/>
+              </w:rPr>
+              <w:t>}</w:t>
+            </w:r>
+            <w:r>
+              <w:rPr>
+                <w:rFonts w:eastAsia="Times New Roman" w:cs="Arial"/>
+                <w:color w:val="000000"/>
+                <w:sz w:val="18"/>
+                <w:szCs w:val="18"/>
+                <w:lang w:eastAsia="en-GB"/>
+              </w:rPr>
+              <w:t xml:space="preserve"> Ansul R102 system. Supplied, </w:t>
+            </w:r>
+            <w:proofErr w:type="gramStart"/>
+            <w:r>
+              <w:rPr>
+                <w:rFonts w:eastAsia="Times New Roman" w:cs="Arial"/>
+                <w:color w:val="000000"/>
+                <w:sz w:val="18"/>
+                <w:szCs w:val="18"/>
+                <w:lang w:eastAsia="en-GB"/>
+              </w:rPr>
+              <w:t>installed  commissioned</w:t>
+            </w:r>
+            <w:proofErr w:type="gramEnd"/>
+            <w:r>
+              <w:rPr>
+                <w:rFonts w:eastAsia="Times New Roman" w:cs="Arial"/>
+                <w:color w:val="000000"/>
+                <w:sz w:val="18"/>
+                <w:szCs w:val="18"/>
+                <w:lang w:eastAsia="en-GB"/>
+              </w:rPr>
+              <w:t>.</w:t>
             </w:r>
           </w:p>
         </w:tc>
@@ -25559,15 +27166,27 @@
               <w:t>(</w:t>
             </w:r>
             <w:proofErr w:type="spellStart"/>
-            <w:r>
-              <w:rPr>
-                <w:rFonts w:eastAsia="Times New Roman" w:cs="Arial"/>
-                <w:color w:val="000000"/>
-                <w:sz w:val="18"/>
-                <w:szCs w:val="18"/>
-                <w:lang w:eastAsia="en-GB"/>
-              </w:rPr>
-              <w:t>canopy.fire_suppression_price</w:t>
+            <w:proofErr w:type="gramStart"/>
+            <w:r>
+              <w:rPr>
+                <w:rFonts w:eastAsia="Times New Roman" w:cs="Arial"/>
+                <w:color w:val="000000"/>
+                <w:sz w:val="18"/>
+                <w:szCs w:val="18"/>
+                <w:lang w:eastAsia="en-GB"/>
+              </w:rPr>
+              <w:t>canopy.fire</w:t>
+            </w:r>
+            <w:proofErr w:type="gramEnd"/>
+            <w:r>
+              <w:rPr>
+                <w:rFonts w:eastAsia="Times New Roman" w:cs="Arial"/>
+                <w:color w:val="000000"/>
+                <w:sz w:val="18"/>
+                <w:szCs w:val="18"/>
+                <w:lang w:eastAsia="en-GB"/>
+              </w:rPr>
+              <w:t>_suppression_price</w:t>
             </w:r>
             <w:proofErr w:type="spellEnd"/>
             <w:r>
@@ -25996,6 +27615,7 @@
               <w:t>(</w:t>
             </w:r>
             <w:proofErr w:type="spellStart"/>
+            <w:proofErr w:type="gramStart"/>
             <w:r>
               <w:rPr>
                 <w:rFonts w:eastAsia="Times New Roman" w:cs="Arial"/>
@@ -26005,7 +27625,19 @@
                 <w:szCs w:val="20"/>
                 <w:lang w:eastAsia="en-GB"/>
               </w:rPr>
-              <w:t>area.fire_suppression_total</w:t>
+              <w:t>area.fire</w:t>
+            </w:r>
+            <w:proofErr w:type="gramEnd"/>
+            <w:r>
+              <w:rPr>
+                <w:rFonts w:eastAsia="Times New Roman" w:cs="Arial"/>
+                <w:b/>
+                <w:bCs/>
+                <w:color w:val="000000"/>
+                <w:szCs w:val="20"/>
+                <w:lang w:eastAsia="en-GB"/>
+              </w:rPr>
+              <w:t>_suppression_total</w:t>
             </w:r>
             <w:proofErr w:type="spellEnd"/>
             <w:r>
@@ -26512,15 +28144,27 @@
               <w:t>(</w:t>
             </w:r>
             <w:proofErr w:type="spellStart"/>
-            <w:r>
-              <w:rPr>
-                <w:rFonts w:eastAsia="Times New Roman" w:cs="Arial"/>
-                <w:color w:val="000000"/>
-                <w:sz w:val="18"/>
-                <w:szCs w:val="18"/>
-                <w:lang w:eastAsia="en-GB"/>
-              </w:rPr>
-              <w:t>area.sdu.pricing.final_carcass_price</w:t>
+            <w:proofErr w:type="gramStart"/>
+            <w:r>
+              <w:rPr>
+                <w:rFonts w:eastAsia="Times New Roman" w:cs="Arial"/>
+                <w:color w:val="000000"/>
+                <w:sz w:val="18"/>
+                <w:szCs w:val="18"/>
+                <w:lang w:eastAsia="en-GB"/>
+              </w:rPr>
+              <w:t>area.sdu.pricing</w:t>
+            </w:r>
+            <w:proofErr w:type="gramEnd"/>
+            <w:r>
+              <w:rPr>
+                <w:rFonts w:eastAsia="Times New Roman" w:cs="Arial"/>
+                <w:color w:val="000000"/>
+                <w:sz w:val="18"/>
+                <w:szCs w:val="18"/>
+                <w:lang w:eastAsia="en-GB"/>
+              </w:rPr>
+              <w:t>.final_carcass_price</w:t>
             </w:r>
             <w:proofErr w:type="spellEnd"/>
             <w:r>
@@ -26689,15 +28333,27 @@
               <w:t>(</w:t>
             </w:r>
             <w:proofErr w:type="spellStart"/>
-            <w:r>
-              <w:rPr>
-                <w:rFonts w:eastAsia="Times New Roman" w:cs="Arial"/>
-                <w:color w:val="000000"/>
-                <w:sz w:val="18"/>
-                <w:szCs w:val="18"/>
-                <w:lang w:eastAsia="en-GB"/>
-              </w:rPr>
-              <w:t>area.sdu.pricing.final_electrical_price</w:t>
+            <w:proofErr w:type="gramStart"/>
+            <w:r>
+              <w:rPr>
+                <w:rFonts w:eastAsia="Times New Roman" w:cs="Arial"/>
+                <w:color w:val="000000"/>
+                <w:sz w:val="18"/>
+                <w:szCs w:val="18"/>
+                <w:lang w:eastAsia="en-GB"/>
+              </w:rPr>
+              <w:t>area.sdu.pricing</w:t>
+            </w:r>
+            <w:proofErr w:type="gramEnd"/>
+            <w:r>
+              <w:rPr>
+                <w:rFonts w:eastAsia="Times New Roman" w:cs="Arial"/>
+                <w:color w:val="000000"/>
+                <w:sz w:val="18"/>
+                <w:szCs w:val="18"/>
+                <w:lang w:eastAsia="en-GB"/>
+              </w:rPr>
+              <w:t>.final_electrical_price</w:t>
             </w:r>
             <w:proofErr w:type="spellEnd"/>
             <w:r>
@@ -27029,15 +28685,27 @@
               <w:t>(</w:t>
             </w:r>
             <w:proofErr w:type="spellStart"/>
-            <w:r>
-              <w:rPr>
-                <w:rFonts w:eastAsia="Times New Roman" w:cs="Arial"/>
-                <w:color w:val="000000"/>
-                <w:sz w:val="18"/>
-                <w:szCs w:val="18"/>
-                <w:lang w:eastAsia="en-GB"/>
-              </w:rPr>
-              <w:t>area.sdu.pricing.live_site_test_price</w:t>
+            <w:proofErr w:type="gramStart"/>
+            <w:r>
+              <w:rPr>
+                <w:rFonts w:eastAsia="Times New Roman" w:cs="Arial"/>
+                <w:color w:val="000000"/>
+                <w:sz w:val="18"/>
+                <w:szCs w:val="18"/>
+                <w:lang w:eastAsia="en-GB"/>
+              </w:rPr>
+              <w:t>area.sdu.pricing</w:t>
+            </w:r>
+            <w:proofErr w:type="gramEnd"/>
+            <w:r>
+              <w:rPr>
+                <w:rFonts w:eastAsia="Times New Roman" w:cs="Arial"/>
+                <w:color w:val="000000"/>
+                <w:sz w:val="18"/>
+                <w:szCs w:val="18"/>
+                <w:lang w:eastAsia="en-GB"/>
+              </w:rPr>
+              <w:t>.live_site_test_price</w:t>
             </w:r>
             <w:proofErr w:type="spellEnd"/>
             <w:r>
@@ -27519,6 +29187,32 @@
           <w:szCs w:val="12"/>
         </w:rPr>
       </w:pPr>
+      <w:r>
+        <w:rPr>
+          <w:bCs/>
+          <w:sz w:val="12"/>
+          <w:szCs w:val="12"/>
+        </w:rPr>
+        <w:t xml:space="preserve">{% if </w:t>
+      </w:r>
+      <w:proofErr w:type="spellStart"/>
+      <w:r>
+        <w:rPr>
+          <w:bCs/>
+          <w:sz w:val="12"/>
+          <w:szCs w:val="12"/>
+        </w:rPr>
+        <w:t>show_reactaway_unit</w:t>
+      </w:r>
+      <w:proofErr w:type="spellEnd"/>
+      <w:r>
+        <w:rPr>
+          <w:bCs/>
+          <w:sz w:val="12"/>
+          <w:szCs w:val="12"/>
+        </w:rPr>
+        <w:t xml:space="preserve"> %}</w:t>
+      </w:r>
     </w:p>
     <w:tbl>
       <w:tblPr>
@@ -29229,6 +30923,7 @@
               <w:t>{{</w:t>
             </w:r>
             <w:proofErr w:type="spellStart"/>
+            <w:proofErr w:type="gramStart"/>
             <w:r>
               <w:rPr>
                 <w:rFonts w:eastAsia="Times New Roman" w:cs="Arial"/>
@@ -29238,7 +30933,19 @@
                 <w:sz w:val="24"/>
                 <w:lang w:eastAsia="en-GB"/>
               </w:rPr>
-              <w:t>area.level_area_combined</w:t>
+              <w:t>area.level</w:t>
+            </w:r>
+            <w:proofErr w:type="gramEnd"/>
+            <w:r>
+              <w:rPr>
+                <w:rFonts w:eastAsia="Times New Roman" w:cs="Arial"/>
+                <w:b/>
+                <w:bCs/>
+                <w:color w:val="000000"/>
+                <w:sz w:val="24"/>
+                <w:lang w:eastAsia="en-GB"/>
+              </w:rPr>
+              <w:t>_area_combined</w:t>
             </w:r>
             <w:proofErr w:type="spellEnd"/>
             <w:r>
@@ -29349,6 +31056,7 @@
               <w:t>(</w:t>
             </w:r>
             <w:proofErr w:type="spellStart"/>
+            <w:proofErr w:type="gramStart"/>
             <w:r>
               <w:rPr>
                 <w:rFonts w:eastAsia="Times New Roman" w:cs="Arial"/>
@@ -29357,9 +31065,9 @@
                 <w:sz w:val="24"/>
                 <w:lang w:eastAsia="en-GB"/>
               </w:rPr>
-              <w:t>area.area_subtotal</w:t>
-            </w:r>
-            <w:proofErr w:type="spellEnd"/>
+              <w:t>area.area</w:t>
+            </w:r>
+            <w:proofErr w:type="gramEnd"/>
             <w:r>
               <w:rPr>
                 <w:rFonts w:eastAsia="Times New Roman" w:cs="Arial"/>
@@ -29368,6 +31076,17 @@
                 <w:sz w:val="24"/>
                 <w:lang w:eastAsia="en-GB"/>
               </w:rPr>
+              <w:t>_subtotal</w:t>
+            </w:r>
+            <w:proofErr w:type="spellEnd"/>
+            <w:r>
+              <w:rPr>
+                <w:rFonts w:eastAsia="Times New Roman" w:cs="Arial"/>
+                <w:b/>
+                <w:bCs/>
+                <w:sz w:val="24"/>
+                <w:lang w:eastAsia="en-GB"/>
+              </w:rPr>
               <w:t>)}}</w:t>
             </w:r>
           </w:p>
@@ -29383,6 +31102,14 @@
           <w:szCs w:val="12"/>
         </w:rPr>
       </w:pPr>
+      <w:r>
+        <w:rPr>
+          <w:bCs/>
+          <w:sz w:val="12"/>
+          <w:szCs w:val="12"/>
+        </w:rPr>
+        <w:t>{%endif%}</w:t>
+      </w:r>
     </w:p>
     <w:p>
       <w:pPr>
@@ -29642,7 +31369,29 @@
                 <w:sz w:val="24"/>
                 <w:lang w:eastAsia="en-GB"/>
               </w:rPr>
-              <w:t>pricing_totals.project_total</w:t>
+              <w:t>pricing_</w:t>
+            </w:r>
+            <w:proofErr w:type="gramStart"/>
+            <w:r>
+              <w:rPr>
+                <w:rFonts w:eastAsia="Times New Roman" w:cs="Arial"/>
+                <w:b/>
+                <w:bCs/>
+                <w:sz w:val="24"/>
+                <w:lang w:eastAsia="en-GB"/>
+              </w:rPr>
+              <w:t>totals.project</w:t>
+            </w:r>
+            <w:proofErr w:type="gramEnd"/>
+            <w:r>
+              <w:rPr>
+                <w:rFonts w:eastAsia="Times New Roman" w:cs="Arial"/>
+                <w:b/>
+                <w:bCs/>
+                <w:sz w:val="24"/>
+                <w:lang w:eastAsia="en-GB"/>
+              </w:rPr>
+              <w:t>_total</w:t>
             </w:r>
             <w:proofErr w:type="spellEnd"/>
             <w:r>
@@ -31864,7 +33613,6 @@
           <w:sz w:val="18"/>
           <w:szCs w:val="18"/>
         </w:rPr>
-        <w:lastRenderedPageBreak/>
         <w:t>Fans, ductwork</w:t>
       </w:r>
       <w:r>
@@ -32148,6 +33896,7 @@
           <w:sz w:val="18"/>
           <w:szCs w:val="18"/>
         </w:rPr>
+        <w:lastRenderedPageBreak/>
         <w:t>CO2 monitor (Must be incorporated to override any DCKV system)</w:t>
       </w:r>
     </w:p>
@@ -32256,7 +34005,23 @@
           <w:sz w:val="18"/>
           <w:szCs w:val="18"/>
         </w:rPr>
-        <w:t xml:space="preserve"> all plant items provided by Halton Foodservice Ltd.(HFL will be responsible for all wiring (mains &amp; controls) from</w:t>
+        <w:t xml:space="preserve"> all plant items provided by Halton Foodservice </w:t>
+      </w:r>
+      <w:proofErr w:type="gramStart"/>
+      <w:r>
+        <w:rPr>
+          <w:sz w:val="18"/>
+          <w:szCs w:val="18"/>
+        </w:rPr>
+        <w:t>Ltd.(</w:t>
+      </w:r>
+      <w:proofErr w:type="gramEnd"/>
+      <w:r>
+        <w:rPr>
+          <w:sz w:val="18"/>
+          <w:szCs w:val="18"/>
+        </w:rPr>
+        <w:t>HFL will be responsible for all wiring (mains &amp; controls) from</w:t>
       </w:r>
       <w:r>
         <w:rPr>
@@ -32854,7 +34619,21 @@
         <w:rPr>
           <w:szCs w:val="20"/>
         </w:rPr>
-        <w:t xml:space="preserve"> for each site specific application</w:t>
+        <w:t xml:space="preserve"> for each </w:t>
+      </w:r>
+      <w:proofErr w:type="gramStart"/>
+      <w:r>
+        <w:rPr>
+          <w:szCs w:val="20"/>
+        </w:rPr>
+        <w:t>site specific</w:t>
+      </w:r>
+      <w:proofErr w:type="gramEnd"/>
+      <w:r>
+        <w:rPr>
+          <w:szCs w:val="20"/>
+        </w:rPr>
+        <w:t xml:space="preserve"> application</w:t>
       </w:r>
       <w:r>
         <w:rPr>
@@ -33088,7 +34867,6 @@
           <w:b/>
           <w:szCs w:val="20"/>
         </w:rPr>
-        <w:lastRenderedPageBreak/>
         <w:t>Important Note:</w:t>
       </w:r>
       <w:r>
@@ -33890,7 +35668,6 @@
           <w:sz w:val="13"/>
           <w:szCs w:val="15"/>
         </w:rPr>
-        <w:lastRenderedPageBreak/>
         <w:t>1.6</w:t>
       </w:r>
       <w:r>
@@ -34052,7 +35829,23 @@
           <w:szCs w:val="15"/>
         </w:rPr>
         <w:tab/>
-        <w:t>“Order Acknowledgement” means the document set out overleaf which is the acceptance of the Customer’s Order.  If there is any conflict or discrepancy between the Order Acknowledgement and the Quotation or the Order then the Order Acknowledgment shall prevail.</w:t>
+        <w:t xml:space="preserve">“Order Acknowledgement” means the document set out overleaf which is the acceptance of the Customer’s Order.  If there is any conflict or discrepancy between the Order Acknowledgement and the Quotation or the </w:t>
+      </w:r>
+      <w:proofErr w:type="gramStart"/>
+      <w:r>
+        <w:rPr>
+          <w:sz w:val="13"/>
+          <w:szCs w:val="15"/>
+        </w:rPr>
+        <w:t>Order</w:t>
+      </w:r>
+      <w:proofErr w:type="gramEnd"/>
+      <w:r>
+        <w:rPr>
+          <w:sz w:val="13"/>
+          <w:szCs w:val="15"/>
+        </w:rPr>
+        <w:t xml:space="preserve"> then the Order Acknowledgment shall prevail.</w:t>
       </w:r>
     </w:p>
     <w:p>
@@ -34077,7 +35870,23 @@
           <w:szCs w:val="15"/>
         </w:rPr>
         <w:tab/>
-        <w:t>“Premises” means the place or places specified in the Order Acknowledgement at which the goods are to be delivered or the Works carried out.</w:t>
+        <w:t xml:space="preserve">“Premises” means the place or places specified in the Order Acknowledgement at which the goods are to be </w:t>
+      </w:r>
+      <w:proofErr w:type="gramStart"/>
+      <w:r>
+        <w:rPr>
+          <w:sz w:val="13"/>
+          <w:szCs w:val="15"/>
+        </w:rPr>
+        <w:t>delivered</w:t>
+      </w:r>
+      <w:proofErr w:type="gramEnd"/>
+      <w:r>
+        <w:rPr>
+          <w:sz w:val="13"/>
+          <w:szCs w:val="15"/>
+        </w:rPr>
+        <w:t xml:space="preserve"> or the Works carried out.</w:t>
       </w:r>
     </w:p>
     <w:p>
@@ -34119,6 +35928,7 @@
           <w:sz w:val="13"/>
           <w:szCs w:val="15"/>
         </w:rPr>
+        <w:lastRenderedPageBreak/>
         <w:t>1.15</w:t>
       </w:r>
       <w:r>
@@ -34362,7 +36172,23 @@
           <w:szCs w:val="15"/>
         </w:rPr>
         <w:tab/>
-        <w:t>Halton Foodservice shall not be obliged to carry out any Extras and shall only become obliged to do so on issuing a separate Order Acknowledgement in relation to any particular Extras which it agrees to carry out.  The terms on which Halton Foodservice agrees to carry out the Extras will be set out in the said Order Acknowledgement and in accordance with these conditions.</w:t>
+        <w:t xml:space="preserve">Halton Foodservice shall not be obliged to carry out any Extras and shall only become obliged to do so on issuing a separate Order Acknowledgement in relation to any </w:t>
+      </w:r>
+      <w:proofErr w:type="gramStart"/>
+      <w:r>
+        <w:rPr>
+          <w:sz w:val="13"/>
+          <w:szCs w:val="15"/>
+        </w:rPr>
+        <w:t>particular Extras</w:t>
+      </w:r>
+      <w:proofErr w:type="gramEnd"/>
+      <w:r>
+        <w:rPr>
+          <w:sz w:val="13"/>
+          <w:szCs w:val="15"/>
+        </w:rPr>
+        <w:t xml:space="preserve"> which it agrees to carry out.  The terms on which Halton Foodservice agrees to carry out the Extras will be set out in the said Order Acknowledgement and in accordance with these conditions.</w:t>
       </w:r>
     </w:p>
     <w:p>
@@ -34445,7 +36271,15 @@
       </w:r>
       <w:r>
         <w:tab/>
-        <w:t>Where the goods are manufactured and or assembled in accordance with any specification or other document provided to Halton Foodservice by the Customer Halton Foodservice shall be entitled to rely upon such specification as accurate and in all other respects correct provided that the goods are manufactured and or installed in accordance with the said specification.  The Customer will be responsible for any additional costs incurred by Halton Foodservice in the event that the specification or other document is inaccurate or otherwise incorrect.</w:t>
+        <w:t xml:space="preserve">Where the goods are manufactured and or assembled in accordance with any specification or other document provided to Halton Foodservice by the Customer Halton Foodservice shall be entitled to rely upon such specification as accurate and in all other respects correct provided that the goods are manufactured and or installed in accordance with the said specification.  The Customer will be responsible for any additional costs incurred by Halton Foodservice </w:t>
+      </w:r>
+      <w:proofErr w:type="gramStart"/>
+      <w:r>
+        <w:t>in the event that</w:t>
+      </w:r>
+      <w:proofErr w:type="gramEnd"/>
+      <w:r>
+        <w:t xml:space="preserve"> the specification or other document is inaccurate or otherwise incorrect.</w:t>
       </w:r>
     </w:p>
     <w:p>
@@ -34473,7 +36307,15 @@
       </w:r>
       <w:r>
         <w:tab/>
-        <w:t>Halton Foodservice shall be entitled to depart from the Quotation or Order Acknowledgement and or any agreed specification in the event that any of the materials required to enable manufacture of the Goods are not freely available or are likely to delay the Delivery Date.</w:t>
+        <w:t xml:space="preserve">Halton Foodservice shall be entitled to depart from the Quotation or Order Acknowledgement and or any agreed specification </w:t>
+      </w:r>
+      <w:proofErr w:type="gramStart"/>
+      <w:r>
+        <w:t>in the event that</w:t>
+      </w:r>
+      <w:proofErr w:type="gramEnd"/>
+      <w:r>
+        <w:t xml:space="preserve"> any of the materials required to enable manufacture of the Goods are not freely available or are likely to delay the Delivery Date.</w:t>
       </w:r>
     </w:p>
     <w:p>
@@ -34606,7 +36448,23 @@
       </w:r>
       <w:r>
         <w:tab/>
-        <w:t>The Customer shall at all times after the Delivery Date, provide safe storage at the Premises for all goods and materials to be supplied in accordance with The Works and such equipment and/or machinery as Halton Foodservice shall require to use, in connection with the installation of the Works.</w:t>
+        <w:t xml:space="preserve">The Customer </w:t>
+      </w:r>
+      <w:proofErr w:type="gramStart"/>
+      <w:r>
+        <w:t>shall at all times</w:t>
+      </w:r>
+      <w:proofErr w:type="gramEnd"/>
+      <w:r>
+        <w:t xml:space="preserve"> after the Delivery Date, provide safe storage at the Premises for all goods and materials to be supplied in accordance with The Works and such equipment and/or machinery as Halton Foodservice shall require </w:t>
+      </w:r>
+      <w:proofErr w:type="gramStart"/>
+      <w:r>
+        <w:t>to use</w:t>
+      </w:r>
+      <w:proofErr w:type="gramEnd"/>
+      <w:r>
+        <w:t>, in connection with the installation of the Works.</w:t>
       </w:r>
     </w:p>
     <w:p>
@@ -35014,7 +36872,6 @@
         <w:pStyle w:val="BodyTextIndent2"/>
       </w:pPr>
       <w:r>
-        <w:lastRenderedPageBreak/>
         <w:t xml:space="preserve">8.3 </w:t>
       </w:r>
       <w:r>
@@ -35063,11 +36920,20 @@
         <w:pStyle w:val="BodyTextIndent2"/>
       </w:pPr>
       <w:r>
+        <w:lastRenderedPageBreak/>
         <w:t xml:space="preserve">8.7 </w:t>
       </w:r>
       <w:r>
         <w:tab/>
-        <w:t>The Customer shall not pledge or in any way charge by the way of security for any indebtedness any of the goods which are the property of Halton Foodservice.  Without prejudice to other rights of Halton Foodservice if the Customer does so all sums whatever owing by the Customer to Halton Foodservice shall forthwith become due and payable.</w:t>
+        <w:t xml:space="preserve">The Customer shall not pledge or in any way charge </w:t>
+      </w:r>
+      <w:proofErr w:type="gramStart"/>
+      <w:r>
+        <w:t>by the way of</w:t>
+      </w:r>
+      <w:proofErr w:type="gramEnd"/>
+      <w:r>
+        <w:t xml:space="preserve"> security for any indebtedness any of the goods which are the property of Halton Foodservice.  Without prejudice to other rights of Halton Foodservice if the Customer does so all sums whatever owing by the Customer to Halton Foodservice shall forthwith become due and payable.</w:t>
       </w:r>
     </w:p>
     <w:p>

</xml_diff>

<commit_message>
feat: Add custom company entry and remove cost sheet reference - Remove cost sheet reference collection from project creation form - Add custom company entry functionality with radio button selection - Allow users to either select from predefined companies or enter custom company details - Move company selection outside form for immediate reactivity - Update validation logic to handle both company selection modes - Preserve form data persistence for both modes - Fix MUA volume formatting to preserve original values without rounding - Update project summary display to remove cost sheet reference
</commit_message>
<xml_diff>
--- a/templates/word/Halton Quote Feb 2024.docx
+++ b/templates/word/Halton Quote Feb 2024.docx
@@ -7487,8 +7487,7 @@
         <w:spacing w:after="0" w:line="276" w:lineRule="auto"/>
         <w:rPr>
           <w:rFonts w:cs="Arial"/>
-          <w:sz w:val="8"/>
-          <w:szCs w:val="8"/>
+          <w:szCs w:val="20"/>
         </w:rPr>
       </w:pPr>
       <w:r>
@@ -7538,32 +7537,39 @@
           <w:rFonts w:cs="Arial"/>
           <w:szCs w:val="20"/>
         </w:rPr>
-        <w:t xml:space="preserve"> to be carried out by </w:t>
-      </w:r>
-      <w:proofErr w:type="gramStart"/>
-      <w:r>
-        <w:rPr>
-          <w:rFonts w:cs="Arial"/>
-          <w:szCs w:val="20"/>
-        </w:rPr>
-        <w:t>others.</w:t>
-      </w:r>
-      <w:r>
+        <w:t xml:space="preserve"> to be carried out by others.</w:t>
+      </w:r>
+    </w:p>
+    <w:p>
+      <w:pPr>
+        <w:spacing w:after="0" w:line="240" w:lineRule="auto"/>
+        <w:rPr>
+          <w:rFonts w:eastAsia="Times New Roman" w:cs="Arial"/>
+          <w:color w:val="000000"/>
+          <w:szCs w:val="20"/>
+          <w:lang w:val="en-CA" w:eastAsia="en-US"/>
+        </w:rPr>
+      </w:pPr>
+      <w:r>
+        <w:t>Please note that a maximum distance of 10mts, from tank enclosure to pull station release, is included. For every 25mts above this distance, an additional cost will be incurred.</w:t>
+      </w:r>
+    </w:p>
+    <w:p>
+      <w:pPr>
+        <w:spacing w:after="0" w:line="276" w:lineRule="auto"/>
         <w:rPr>
           <w:rFonts w:cs="Arial"/>
           <w:sz w:val="8"/>
           <w:szCs w:val="8"/>
         </w:rPr>
-        <w:t>{</w:t>
-      </w:r>
-      <w:proofErr w:type="gramEnd"/>
+      </w:pPr>
       <w:r>
         <w:rPr>
           <w:rFonts w:cs="Arial"/>
           <w:sz w:val="8"/>
           <w:szCs w:val="8"/>
         </w:rPr>
-        <w:t>%</w:t>
+        <w:t>{%</w:t>
       </w:r>
       <w:r>
         <w:rPr>
@@ -7597,96 +7603,94 @@
           <w:sz w:val="8"/>
           <w:szCs w:val="8"/>
         </w:rPr>
-        <w:t xml:space="preserve"> = [] </w:t>
-      </w:r>
-      <w:proofErr w:type="gramStart"/>
+        <w:t xml:space="preserve"> = [] %}</w:t>
+      </w:r>
       <w:r>
         <w:rPr>
           <w:rFonts w:cs="Arial"/>
           <w:sz w:val="8"/>
           <w:szCs w:val="8"/>
         </w:rPr>
-        <w:t>%}</w:t>
-      </w:r>
+        <w:t xml:space="preserve">{% for item in </w:t>
+      </w:r>
+      <w:proofErr w:type="spellStart"/>
       <w:r>
         <w:rPr>
           <w:rFonts w:cs="Arial"/>
           <w:sz w:val="8"/>
           <w:szCs w:val="8"/>
         </w:rPr>
-        <w:t>{</w:t>
-      </w:r>
-      <w:proofErr w:type="gramEnd"/>
+        <w:t>fire_suppression_items</w:t>
+      </w:r>
+      <w:proofErr w:type="spellEnd"/>
       <w:r>
         <w:rPr>
           <w:rFonts w:cs="Arial"/>
           <w:sz w:val="8"/>
           <w:szCs w:val="8"/>
         </w:rPr>
-        <w:t xml:space="preserve">% for item in </w:t>
-      </w:r>
-      <w:proofErr w:type="spellStart"/>
+        <w:t xml:space="preserve"> %}</w:t>
+      </w:r>
       <w:r>
         <w:rPr>
           <w:rFonts w:cs="Arial"/>
           <w:sz w:val="8"/>
           <w:szCs w:val="8"/>
         </w:rPr>
-        <w:t>fire_suppression_items</w:t>
-      </w:r>
-      <w:proofErr w:type="spellEnd"/>
+        <w:t xml:space="preserve">{%if </w:t>
+      </w:r>
+      <w:proofErr w:type="spellStart"/>
       <w:r>
         <w:rPr>
           <w:rFonts w:cs="Arial"/>
           <w:sz w:val="8"/>
           <w:szCs w:val="8"/>
         </w:rPr>
-        <w:t xml:space="preserve"> </w:t>
-      </w:r>
-      <w:proofErr w:type="gramStart"/>
+        <w:t>item.level_area_combined</w:t>
+      </w:r>
+      <w:proofErr w:type="spellEnd"/>
       <w:r>
         <w:rPr>
           <w:rFonts w:cs="Arial"/>
           <w:sz w:val="8"/>
           <w:szCs w:val="8"/>
         </w:rPr>
-        <w:t>%}</w:t>
-      </w:r>
+        <w:t xml:space="preserve"> not in </w:t>
+      </w:r>
+      <w:proofErr w:type="spellStart"/>
       <w:r>
         <w:rPr>
           <w:rFonts w:cs="Arial"/>
           <w:sz w:val="8"/>
           <w:szCs w:val="8"/>
         </w:rPr>
-        <w:t>{</w:t>
-      </w:r>
-      <w:proofErr w:type="gramEnd"/>
+        <w:t>processed_locations</w:t>
+      </w:r>
+      <w:proofErr w:type="spellEnd"/>
       <w:r>
         <w:rPr>
           <w:rFonts w:cs="Arial"/>
           <w:sz w:val="8"/>
           <w:szCs w:val="8"/>
         </w:rPr>
-        <w:t xml:space="preserve">%if </w:t>
-      </w:r>
-      <w:proofErr w:type="spellStart"/>
-      <w:proofErr w:type="gramStart"/>
+        <w:t xml:space="preserve"> %}</w:t>
+      </w:r>
       <w:r>
         <w:rPr>
           <w:rFonts w:cs="Arial"/>
           <w:sz w:val="8"/>
           <w:szCs w:val="8"/>
         </w:rPr>
-        <w:t>item.level</w:t>
-      </w:r>
-      <w:proofErr w:type="gramEnd"/>
+        <w:t xml:space="preserve">{%set _ = </w:t>
+      </w:r>
+      <w:proofErr w:type="spellStart"/>
       <w:r>
         <w:rPr>
           <w:rFonts w:cs="Arial"/>
           <w:sz w:val="8"/>
           <w:szCs w:val="8"/>
         </w:rPr>
-        <w:t>_area_combined</w:t>
+        <w:t>processed_locations.append</w:t>
       </w:r>
       <w:proofErr w:type="spellEnd"/>
       <w:r>
@@ -7695,7 +7699,7 @@
           <w:sz w:val="8"/>
           <w:szCs w:val="8"/>
         </w:rPr>
-        <w:t xml:space="preserve"> not in </w:t>
+        <w:t>(</w:t>
       </w:r>
       <w:proofErr w:type="spellStart"/>
       <w:r>
@@ -7704,7 +7708,7 @@
           <w:sz w:val="8"/>
           <w:szCs w:val="8"/>
         </w:rPr>
-        <w:t>processed_locations</w:t>
+        <w:t>item.level_area_combined</w:t>
       </w:r>
       <w:proofErr w:type="spellEnd"/>
       <w:r>
@@ -7713,100 +7717,8 @@
           <w:sz w:val="8"/>
           <w:szCs w:val="8"/>
         </w:rPr>
-        <w:t xml:space="preserve"> </w:t>
-      </w:r>
-      <w:proofErr w:type="gramStart"/>
-      <w:r>
-        <w:rPr>
-          <w:rFonts w:cs="Arial"/>
-          <w:sz w:val="8"/>
-          <w:szCs w:val="8"/>
-        </w:rPr>
-        <w:t>%}</w:t>
-      </w:r>
-      <w:r>
-        <w:rPr>
-          <w:rFonts w:cs="Arial"/>
-          <w:sz w:val="8"/>
-          <w:szCs w:val="8"/>
-        </w:rPr>
-        <w:t>{</w:t>
-      </w:r>
-      <w:proofErr w:type="gramEnd"/>
-      <w:r>
-        <w:rPr>
-          <w:rFonts w:cs="Arial"/>
-          <w:sz w:val="8"/>
-          <w:szCs w:val="8"/>
-        </w:rPr>
-        <w:t xml:space="preserve">%set _ = </w:t>
-      </w:r>
-      <w:proofErr w:type="spellStart"/>
-      <w:r>
-        <w:rPr>
-          <w:rFonts w:cs="Arial"/>
-          <w:sz w:val="8"/>
-          <w:szCs w:val="8"/>
-        </w:rPr>
-        <w:t>processed_</w:t>
-      </w:r>
-      <w:proofErr w:type="gramStart"/>
-      <w:r>
-        <w:rPr>
-          <w:rFonts w:cs="Arial"/>
-          <w:sz w:val="8"/>
-          <w:szCs w:val="8"/>
-        </w:rPr>
-        <w:t>locations.append</w:t>
-      </w:r>
-      <w:proofErr w:type="spellEnd"/>
-      <w:proofErr w:type="gramEnd"/>
-      <w:r>
-        <w:rPr>
-          <w:rFonts w:cs="Arial"/>
-          <w:sz w:val="8"/>
-          <w:szCs w:val="8"/>
-        </w:rPr>
-        <w:t>(</w:t>
-      </w:r>
-      <w:proofErr w:type="spellStart"/>
-      <w:proofErr w:type="gramStart"/>
-      <w:r>
-        <w:rPr>
-          <w:rFonts w:cs="Arial"/>
-          <w:sz w:val="8"/>
-          <w:szCs w:val="8"/>
-        </w:rPr>
-        <w:t>item.level</w:t>
-      </w:r>
-      <w:proofErr w:type="gramEnd"/>
-      <w:r>
-        <w:rPr>
-          <w:rFonts w:cs="Arial"/>
-          <w:sz w:val="8"/>
-          <w:szCs w:val="8"/>
-        </w:rPr>
-        <w:t>_area_combined</w:t>
-      </w:r>
-      <w:proofErr w:type="spellEnd"/>
-      <w:r>
-        <w:rPr>
-          <w:rFonts w:cs="Arial"/>
-          <w:sz w:val="8"/>
-          <w:szCs w:val="8"/>
-        </w:rPr>
         <w:t>) %}</w:t>
       </w:r>
-    </w:p>
-    <w:p>
-      <w:pPr>
-        <w:spacing w:after="0" w:line="276" w:lineRule="auto"/>
-        <w:rPr>
-          <w:rFonts w:cs="Arial"/>
-          <w:sz w:val="8"/>
-          <w:szCs w:val="8"/>
-        </w:rPr>
-      </w:pPr>
     </w:p>
     <w:p>
       <w:pPr>
@@ -8615,7 +8527,18 @@
                 <w:szCs w:val="18"/>
                 <w:lang w:eastAsia="en-GB"/>
               </w:rPr>
-              <w:t>_area_combined</w:t>
+              <w:t>_area</w:t>
+            </w:r>
+            <w:r>
+              <w:rPr>
+                <w:rFonts w:eastAsia="Times New Roman" w:cs="Arial"/>
+                <w:color w:val="000000"/>
+                <w:sz w:val="18"/>
+                <w:szCs w:val="18"/>
+                <w:lang w:eastAsia="en-GB"/>
+              </w:rPr>
+              <w:lastRenderedPageBreak/>
+              <w:t>_combined</w:t>
             </w:r>
             <w:proofErr w:type="spellEnd"/>
             <w:r>
@@ -8759,7 +8682,6 @@
                 <w:szCs w:val="18"/>
                 <w:lang w:eastAsia="en-GB"/>
               </w:rPr>
-              <w:lastRenderedPageBreak/>
               <w:t>{{</w:t>
             </w:r>
             <w:proofErr w:type="spellStart"/>
@@ -10492,7 +10414,18 @@
                 <w:szCs w:val="18"/>
                 <w:lang w:eastAsia="en-GB"/>
               </w:rPr>
-              <w:t>.electrical_</w:t>
+              <w:t>.electrica</w:t>
+            </w:r>
+            <w:r>
+              <w:rPr>
+                <w:rFonts w:eastAsia="Times New Roman" w:cs="Arial"/>
+                <w:color w:val="000000"/>
+                <w:sz w:val="18"/>
+                <w:szCs w:val="18"/>
+                <w:lang w:eastAsia="en-GB"/>
+              </w:rPr>
+              <w:lastRenderedPageBreak/>
+              <w:t>l_</w:t>
             </w:r>
             <w:proofErr w:type="gramStart"/>
             <w:r>
@@ -10503,18 +10436,7 @@
                 <w:szCs w:val="18"/>
                 <w:lang w:eastAsia="en-GB"/>
               </w:rPr>
-              <w:t>se</w:t>
-            </w:r>
-            <w:r>
-              <w:rPr>
-                <w:rFonts w:eastAsia="Times New Roman" w:cs="Arial"/>
-                <w:color w:val="000000"/>
-                <w:sz w:val="18"/>
-                <w:szCs w:val="18"/>
-                <w:lang w:eastAsia="en-GB"/>
-              </w:rPr>
-              <w:lastRenderedPageBreak/>
-              <w:t>rvices.single</w:t>
+              <w:t>services.single</w:t>
             </w:r>
             <w:proofErr w:type="gramEnd"/>
             <w:r>
@@ -10637,7 +10559,7 @@
                 <w:szCs w:val="18"/>
                 <w:lang w:eastAsia="en-GB"/>
               </w:rPr>
-              <w:t>{{ sdu.gas_services.</w:t>
+              <w:t>{{ sdu.gas_servi</w:t>
             </w:r>
             <w:r>
               <w:rPr>
@@ -10648,7 +10570,7 @@
                 <w:lang w:eastAsia="en-GB"/>
               </w:rPr>
               <w:lastRenderedPageBreak/>
-              <w:t>gas</w:t>
+              <w:t>ces.gas</w:t>
             </w:r>
             <w:proofErr w:type="gramEnd"/>
             <w:r>
@@ -10760,7 +10682,7 @@
                 <w:szCs w:val="18"/>
                 <w:lang w:eastAsia="en-GB"/>
               </w:rPr>
-              <w:t>{{ sdu.wate</w:t>
+              <w:t>{{ sdu.wa</w:t>
             </w:r>
             <w:r>
               <w:rPr>
@@ -10771,7 +10693,7 @@
                 <w:lang w:eastAsia="en-GB"/>
               </w:rPr>
               <w:lastRenderedPageBreak/>
-              <w:t>r_services.cws</w:t>
+              <w:t>ter_services.cws</w:t>
             </w:r>
             <w:proofErr w:type="gramEnd"/>
             <w:r>
@@ -11343,7 +11265,18 @@
                 <w:szCs w:val="18"/>
                 <w:lang w:eastAsia="en-GB"/>
               </w:rPr>
-              <w:t>.electrical_</w:t>
+              <w:t>.electrica</w:t>
+            </w:r>
+            <w:r>
+              <w:rPr>
+                <w:rFonts w:eastAsia="Times New Roman" w:cs="Arial"/>
+                <w:color w:val="000000"/>
+                <w:sz w:val="18"/>
+                <w:szCs w:val="18"/>
+                <w:lang w:eastAsia="en-GB"/>
+              </w:rPr>
+              <w:lastRenderedPageBreak/>
+              <w:t>l_</w:t>
             </w:r>
             <w:proofErr w:type="gramStart"/>
             <w:r>
@@ -11354,18 +11287,7 @@
                 <w:szCs w:val="18"/>
                 <w:lang w:eastAsia="en-GB"/>
               </w:rPr>
-              <w:t>se</w:t>
-            </w:r>
-            <w:r>
-              <w:rPr>
-                <w:rFonts w:eastAsia="Times New Roman" w:cs="Arial"/>
-                <w:color w:val="000000"/>
-                <w:sz w:val="18"/>
-                <w:szCs w:val="18"/>
-                <w:lang w:eastAsia="en-GB"/>
-              </w:rPr>
-              <w:lastRenderedPageBreak/>
-              <w:t>rvices.switched</w:t>
+              <w:t>services.switched</w:t>
             </w:r>
             <w:proofErr w:type="gramEnd"/>
             <w:r>
@@ -11488,7 +11410,7 @@
                 <w:szCs w:val="18"/>
                 <w:lang w:eastAsia="en-GB"/>
               </w:rPr>
-              <w:t>{{ sdu.gas_services.</w:t>
+              <w:t>{{ sdu.gas_servi</w:t>
             </w:r>
             <w:r>
               <w:rPr>
@@ -11499,7 +11421,7 @@
                 <w:lang w:eastAsia="en-GB"/>
               </w:rPr>
               <w:lastRenderedPageBreak/>
-              <w:t>gas</w:t>
+              <w:t>ces.gas</w:t>
             </w:r>
             <w:proofErr w:type="gramEnd"/>
             <w:r>
@@ -11642,7 +11564,7 @@
                 <w:szCs w:val="18"/>
                 <w:lang w:eastAsia="en-GB"/>
               </w:rPr>
-              <w:t>.wate</w:t>
+              <w:t>.wa</w:t>
             </w:r>
             <w:r>
               <w:rPr>
@@ -11653,7 +11575,7 @@
                 <w:lang w:eastAsia="en-GB"/>
               </w:rPr>
               <w:lastRenderedPageBreak/>
-              <w:t>r_</w:t>
+              <w:t>ter_</w:t>
             </w:r>
             <w:proofErr w:type="gramStart"/>
             <w:r>
@@ -12049,7 +11971,7 @@
                 <w:szCs w:val="18"/>
                 <w:lang w:eastAsia="en-GB"/>
               </w:rPr>
-              <w:t>_connection_2</w:t>
+              <w:t>_connection</w:t>
             </w:r>
             <w:r>
               <w:rPr>
@@ -12060,7 +11982,7 @@
                 <w:lang w:eastAsia="en-GB"/>
               </w:rPr>
               <w:lastRenderedPageBreak/>
-              <w:t>2mm }}</w:t>
+              <w:t>_22mm }}</w:t>
             </w:r>
           </w:p>
         </w:tc>
@@ -12898,8 +12820,9 @@
           <w:color w:val="2499D5"/>
           <w:szCs w:val="20"/>
         </w:rPr>
-        <w:t>{%endif%}</w:t>
-      </w:r>
+        <w:t>{%endif</w:t>
+      </w:r>
+      <w:proofErr w:type="gramStart"/>
       <w:r>
         <w:rPr>
           <w:rFonts w:cs="Arial"/>
@@ -12907,7 +12830,26 @@
           <w:color w:val="2499D5"/>
           <w:szCs w:val="20"/>
         </w:rPr>
-        <w:t xml:space="preserve">{% if </w:t>
+        <w:t>%}</w:t>
+      </w:r>
+      <w:r>
+        <w:rPr>
+          <w:rFonts w:cs="Arial"/>
+          <w:bCs/>
+          <w:color w:val="2499D5"/>
+          <w:szCs w:val="20"/>
+        </w:rPr>
+        <w:t>{</w:t>
+      </w:r>
+      <w:proofErr w:type="gramEnd"/>
+      <w:r>
+        <w:rPr>
+          <w:rFonts w:cs="Arial"/>
+          <w:bCs/>
+          <w:color w:val="2499D5"/>
+          <w:szCs w:val="20"/>
+        </w:rPr>
+        <w:t xml:space="preserve">% if </w:t>
       </w:r>
       <w:proofErr w:type="spellStart"/>
       <w:r>
@@ -15004,6 +14946,7 @@
                 <w:szCs w:val="18"/>
                 <w:lang w:eastAsia="en-GB"/>
               </w:rPr>
+              <w:lastRenderedPageBreak/>
               <w:t>5.0</w:t>
             </w:r>
             <w:r>
@@ -20089,7 +20032,6 @@
           <w:b/>
           <w:szCs w:val="20"/>
         </w:rPr>
-        <w:lastRenderedPageBreak/>
         <w:t>Important Note:</w:t>
       </w:r>
       <w:r>
@@ -27689,6 +27631,7 @@
           <w:sz w:val="12"/>
           <w:szCs w:val="12"/>
         </w:rPr>
+        <w:lastRenderedPageBreak/>
         <w:t xml:space="preserve">{% if </w:t>
       </w:r>
       <w:proofErr w:type="spellStart"/>
@@ -32634,178 +32577,6 @@
     </w:p>
     <w:p>
       <w:pPr>
-        <w:pStyle w:val="ListParagraph"/>
-        <w:numPr>
-          <w:ilvl w:val="0"/>
-          <w:numId w:val="16"/>
-        </w:numPr>
-        <w:spacing w:after="0" w:line="276" w:lineRule="auto"/>
-        <w:rPr>
-          <w:b/>
-          <w:sz w:val="22"/>
-        </w:rPr>
-      </w:pPr>
-      <w:r>
-        <w:rPr>
-          <w:b/>
-          <w:sz w:val="22"/>
-        </w:rPr>
-        <w:t>For orders and/or deliveries between 01.01.202</w:t>
-      </w:r>
-      <w:r>
-        <w:rPr>
-          <w:b/>
-          <w:sz w:val="22"/>
-        </w:rPr>
-        <w:t>6</w:t>
-      </w:r>
-      <w:r>
-        <w:rPr>
-          <w:b/>
-          <w:sz w:val="22"/>
-        </w:rPr>
-        <w:t xml:space="preserve"> to 31.12.202</w:t>
-      </w:r>
-      <w:r>
-        <w:rPr>
-          <w:b/>
-          <w:sz w:val="22"/>
-        </w:rPr>
-        <w:t>6</w:t>
-      </w:r>
-      <w:r>
-        <w:rPr>
-          <w:b/>
-          <w:sz w:val="22"/>
-        </w:rPr>
-        <w:t xml:space="preserve"> please allow an additional 1</w:t>
-      </w:r>
-      <w:r>
-        <w:rPr>
-          <w:b/>
-          <w:sz w:val="22"/>
-        </w:rPr>
-        <w:t>6.6</w:t>
-      </w:r>
-      <w:r>
-        <w:rPr>
-          <w:b/>
-          <w:sz w:val="22"/>
-        </w:rPr>
-        <w:t>% uplift to quotation prices.</w:t>
-      </w:r>
-      <w:r>
-        <w:rPr>
-          <w:b/>
-          <w:sz w:val="22"/>
-        </w:rPr>
-        <w:t xml:space="preserve"> </w:t>
-      </w:r>
-    </w:p>
-    <w:p>
-      <w:pPr>
-        <w:pStyle w:val="ListParagraph"/>
-        <w:rPr>
-          <w:b/>
-          <w:sz w:val="22"/>
-        </w:rPr>
-      </w:pPr>
-    </w:p>
-    <w:p>
-      <w:pPr>
-        <w:pStyle w:val="ListParagraph"/>
-        <w:numPr>
-          <w:ilvl w:val="0"/>
-          <w:numId w:val="16"/>
-        </w:numPr>
-        <w:spacing w:after="0" w:line="276" w:lineRule="auto"/>
-        <w:rPr>
-          <w:b/>
-          <w:sz w:val="22"/>
-        </w:rPr>
-      </w:pPr>
-      <w:r>
-        <w:rPr>
-          <w:b/>
-          <w:sz w:val="22"/>
-        </w:rPr>
-        <w:t>and a further allowance of 1</w:t>
-      </w:r>
-      <w:r>
-        <w:rPr>
-          <w:b/>
-          <w:sz w:val="22"/>
-        </w:rPr>
-        <w:t>2</w:t>
-      </w:r>
-      <w:r>
-        <w:rPr>
-          <w:b/>
-          <w:sz w:val="22"/>
-        </w:rPr>
-        <w:t xml:space="preserve">% </w:t>
-      </w:r>
-      <w:r>
-        <w:rPr>
-          <w:b/>
-          <w:sz w:val="22"/>
-        </w:rPr>
-        <w:t xml:space="preserve">on the </w:t>
-      </w:r>
-      <w:r>
-        <w:rPr>
-          <w:b/>
-          <w:sz w:val="22"/>
-        </w:rPr>
-        <w:t>quotation prices</w:t>
-      </w:r>
-      <w:r>
-        <w:rPr>
-          <w:b/>
-          <w:sz w:val="22"/>
-        </w:rPr>
-        <w:t xml:space="preserve">, </w:t>
-      </w:r>
-      <w:r>
-        <w:rPr>
-          <w:b/>
-          <w:sz w:val="22"/>
-        </w:rPr>
-        <w:t>for orders and/or deliveries between 01.01.202</w:t>
-      </w:r>
-      <w:r>
-        <w:rPr>
-          <w:b/>
-          <w:sz w:val="22"/>
-        </w:rPr>
-        <w:t>7</w:t>
-      </w:r>
-      <w:r>
-        <w:rPr>
-          <w:b/>
-          <w:sz w:val="22"/>
-        </w:rPr>
-        <w:t xml:space="preserve"> to 31.12.202</w:t>
-      </w:r>
-      <w:r>
-        <w:rPr>
-          <w:b/>
-          <w:sz w:val="22"/>
-        </w:rPr>
-        <w:t>7</w:t>
-      </w:r>
-    </w:p>
-    <w:p>
-      <w:pPr>
-        <w:spacing w:after="0" w:line="276" w:lineRule="auto"/>
-        <w:rPr>
-          <w:b/>
-          <w:sz w:val="22"/>
-        </w:rPr>
-      </w:pPr>
-    </w:p>
-    <w:p>
-      <w:pPr>
         <w:spacing w:after="0" w:line="276" w:lineRule="auto"/>
         <w:rPr>
           <w:b/>
@@ -33896,7 +33667,6 @@
           <w:sz w:val="18"/>
           <w:szCs w:val="18"/>
         </w:rPr>
-        <w:lastRenderedPageBreak/>
         <w:t>CO2 monitor (Must be incorporated to override any DCKV system)</w:t>
       </w:r>
     </w:p>
@@ -34999,6 +34769,7 @@
         <w:rPr>
           <w:szCs w:val="20"/>
         </w:rPr>
+        <w:lastRenderedPageBreak/>
         <w:t>Extract ductwork will need to be inspected at regular intervals to establish a cleaning regime, a</w:t>
       </w:r>
       <w:r>
@@ -35928,7 +35699,6 @@
           <w:sz w:val="13"/>
           <w:szCs w:val="15"/>
         </w:rPr>
-        <w:lastRenderedPageBreak/>
         <w:t>1.15</w:t>
       </w:r>
       <w:r>
@@ -36061,6 +35831,7 @@
           <w:sz w:val="13"/>
           <w:szCs w:val="15"/>
         </w:rPr>
+        <w:lastRenderedPageBreak/>
         <w:t>2.1</w:t>
       </w:r>
       <w:r>
@@ -36920,7 +36691,6 @@
         <w:pStyle w:val="BodyTextIndent2"/>
       </w:pPr>
       <w:r>
-        <w:lastRenderedPageBreak/>
         <w:t xml:space="preserve">8.7 </w:t>
       </w:r>
       <w:r>
@@ -37008,6 +36778,7 @@
         <w:pStyle w:val="BodyTextIndent2"/>
       </w:pPr>
       <w:r>
+        <w:lastRenderedPageBreak/>
         <w:t xml:space="preserve">9.2 </w:t>
       </w:r>
       <w:r>

</xml_diff>

<commit_message>
Add new scripts for UV Extra Over functionality - Created create_test_project.py for generating test projects with UV Extra Over options, debug_sheet_values.py for debugging UV canopy sheet values, debug_uv_sheet_values.py for analyzing UV_EXTRA_OVER_CALC sheet values, and debug_uv_sheet.py for direct UV_EXTRA_OVER_CALC sheet checks. Updated business data with company addresses and improved Excel handling in excel.py to manage external links and UV Extra Over calculations.
</commit_message>
<xml_diff>
--- a/templates/word/Halton Quote Feb 2024.docx
+++ b/templates/word/Halton Quote Feb 2024.docx
@@ -30940,72 +30940,280 @@
         <w:t>{%endif%}</w:t>
       </w:r>
     </w:p>
+    <w:p>
+      <w:pPr>
+        <w:spacing w:after="0" w:line="276" w:lineRule="auto"/>
+        <w:rPr>
+          <w:bCs/>
+          <w:sz w:val="12"/>
+          <w:szCs w:val="12"/>
+        </w:rPr>
+      </w:pPr>
+      <w:r>
+        <w:rPr>
+          <w:bCs/>
+          <w:sz w:val="12"/>
+          <w:szCs w:val="12"/>
+        </w:rPr>
+        <w:t xml:space="preserve">{%if </w:t>
+      </w:r>
+      <w:proofErr w:type="spellStart"/>
+      <w:r>
+        <w:rPr>
+          <w:bCs/>
+          <w:sz w:val="12"/>
+          <w:szCs w:val="12"/>
+        </w:rPr>
+        <w:t>area.</w:t>
+      </w:r>
+      <w:r>
+        <w:rPr>
+          <w:bCs/>
+          <w:sz w:val="12"/>
+          <w:szCs w:val="12"/>
+        </w:rPr>
+        <w:t>has_</w:t>
+      </w:r>
+      <w:r>
+        <w:rPr>
+          <w:bCs/>
+          <w:sz w:val="12"/>
+          <w:szCs w:val="12"/>
+        </w:rPr>
+        <w:t>uv_extra_over</w:t>
+      </w:r>
+      <w:proofErr w:type="spellEnd"/>
+      <w:r>
+        <w:rPr>
+          <w:bCs/>
+          <w:sz w:val="12"/>
+          <w:szCs w:val="12"/>
+        </w:rPr>
+        <w:t>%}</w:t>
+      </w:r>
+    </w:p>
     <w:tbl>
       <w:tblPr>
         <w:tblW w:w="5000" w:type="pct"/>
-        <w:tblInd w:w="-10" w:type="dxa"/>
+        <w:tblInd w:w="-5" w:type="dxa"/>
         <w:tblLayout w:type="fixed"/>
         <w:tblLook w:val="04A0" w:firstRow="1" w:lastRow="0" w:firstColumn="1" w:lastColumn="0" w:noHBand="0" w:noVBand="1"/>
       </w:tblPr>
       <w:tblGrid>
-        <w:gridCol w:w="475"/>
-        <w:gridCol w:w="7266"/>
-        <w:gridCol w:w="1962"/>
+        <w:gridCol w:w="426"/>
+        <w:gridCol w:w="849"/>
+        <w:gridCol w:w="6523"/>
+        <w:gridCol w:w="1915"/>
       </w:tblGrid>
       <w:tr>
         <w:trPr>
-          <w:trHeight w:val="324"/>
+          <w:trHeight w:val="288"/>
         </w:trPr>
         <w:tc>
           <w:tcPr>
-            <w:tcW w:w="245" w:type="pct"/>
-            <w:tcBorders>
-              <w:top w:val="single" w:sz="8" w:space="0" w:color="auto"/>
-              <w:left w:val="single" w:sz="8" w:space="0" w:color="auto"/>
-              <w:bottom w:val="single" w:sz="8" w:space="0" w:color="auto"/>
-              <w:right w:val="single" w:sz="8" w:space="0" w:color="auto"/>
-            </w:tcBorders>
-            <w:shd w:val="clear" w:color="000000" w:fill="2499D5"/>
-            <w:noWrap/>
+            <w:tcW w:w="219" w:type="pct"/>
+            <w:vMerge w:val="restart"/>
+            <w:tcBorders>
+              <w:top w:val="single" w:sz="4" w:space="0" w:color="auto"/>
+              <w:left w:val="single" w:sz="4" w:space="0" w:color="auto"/>
+              <w:bottom w:val="single" w:sz="4" w:space="0" w:color="000000"/>
+              <w:right w:val="single" w:sz="4" w:space="0" w:color="auto"/>
+            </w:tcBorders>
+            <w:shd w:val="clear" w:color="auto" w:fill="C5E0B3" w:themeFill="accent6" w:themeFillTint="66"/>
+            <w:noWrap/>
+            <w:textDirection w:val="btLr"/>
             <w:vAlign w:val="center"/>
             <w:hideMark/>
           </w:tcPr>
           <w:p>
             <w:pPr>
               <w:spacing w:after="0" w:line="240" w:lineRule="auto"/>
-              <w:jc w:val="center"/>
               <w:rPr>
                 <w:rFonts w:eastAsia="Times New Roman" w:cs="Arial"/>
                 <w:b/>
                 <w:bCs/>
                 <w:color w:val="FFFFFF"/>
-                <w:sz w:val="24"/>
-                <w:lang w:eastAsia="en-GB"/>
-              </w:rPr>
-            </w:pPr>
-            <w:r>
+                <w:szCs w:val="20"/>
+                <w:lang w:eastAsia="en-GB"/>
+              </w:rPr>
+            </w:pPr>
+          </w:p>
+        </w:tc>
+        <w:tc>
+          <w:tcPr>
+            <w:tcW w:w="437" w:type="pct"/>
+            <w:tcBorders>
+              <w:top w:val="single" w:sz="4" w:space="0" w:color="auto"/>
+              <w:left w:val="nil"/>
+              <w:bottom w:val="single" w:sz="4" w:space="0" w:color="auto"/>
+              <w:right w:val="single" w:sz="4" w:space="0" w:color="auto"/>
+            </w:tcBorders>
+            <w:shd w:val="clear" w:color="auto" w:fill="E2EFD9" w:themeFill="accent6" w:themeFillTint="33"/>
+            <w:noWrap/>
+            <w:vAlign w:val="center"/>
+            <w:hideMark/>
+          </w:tcPr>
+          <w:p>
+            <w:pPr>
+              <w:spacing w:after="0" w:line="240" w:lineRule="auto"/>
+              <w:jc w:val="center"/>
+              <w:rPr>
+                <w:rFonts w:eastAsia="Times New Roman" w:cs="Arial"/>
+                <w:b/>
+                <w:i/>
+                <w:iCs/>
+                <w:color w:val="000000"/>
+                <w:sz w:val="18"/>
+                <w:szCs w:val="18"/>
+                <w:lang w:eastAsia="en-GB"/>
+              </w:rPr>
+            </w:pPr>
+            <w:r>
+              <w:rPr>
+                <w:rFonts w:eastAsia="Times New Roman" w:cs="Arial"/>
+                <w:b/>
+                <w:i/>
+                <w:iCs/>
+                <w:color w:val="000000"/>
+                <w:sz w:val="18"/>
+                <w:szCs w:val="18"/>
+                <w:lang w:eastAsia="en-GB"/>
+              </w:rPr>
+              <w:t>ITEM</w:t>
+            </w:r>
+          </w:p>
+        </w:tc>
+        <w:tc>
+          <w:tcPr>
+            <w:tcW w:w="3357" w:type="pct"/>
+            <w:tcBorders>
+              <w:top w:val="single" w:sz="4" w:space="0" w:color="auto"/>
+              <w:left w:val="nil"/>
+              <w:bottom w:val="single" w:sz="4" w:space="0" w:color="auto"/>
+              <w:right w:val="single" w:sz="4" w:space="0" w:color="000000"/>
+            </w:tcBorders>
+            <w:shd w:val="clear" w:color="auto" w:fill="E2EFD9" w:themeFill="accent6" w:themeFillTint="33"/>
+            <w:noWrap/>
+            <w:vAlign w:val="center"/>
+            <w:hideMark/>
+          </w:tcPr>
+          <w:p>
+            <w:pPr>
+              <w:spacing w:after="0" w:line="240" w:lineRule="auto"/>
+              <w:jc w:val="center"/>
+              <w:rPr>
+                <w:rFonts w:eastAsia="Times New Roman" w:cs="Arial"/>
+                <w:b/>
+                <w:i/>
+                <w:iCs/>
+                <w:color w:val="000000"/>
+                <w:sz w:val="18"/>
+                <w:szCs w:val="18"/>
+                <w:lang w:eastAsia="en-GB"/>
+              </w:rPr>
+            </w:pPr>
+            <w:r>
+              <w:rPr>
+                <w:rFonts w:eastAsia="Times New Roman" w:cs="Arial"/>
+                <w:b/>
+                <w:i/>
+                <w:iCs/>
+                <w:color w:val="000000"/>
+                <w:sz w:val="18"/>
+                <w:szCs w:val="18"/>
+                <w:lang w:eastAsia="en-GB"/>
+              </w:rPr>
+              <w:t>EXTRA OVER PRICE SCHEDULE</w:t>
+            </w:r>
+          </w:p>
+        </w:tc>
+        <w:tc>
+          <w:tcPr>
+            <w:tcW w:w="986" w:type="pct"/>
+            <w:tcBorders>
+              <w:top w:val="single" w:sz="4" w:space="0" w:color="auto"/>
+              <w:left w:val="nil"/>
+              <w:bottom w:val="single" w:sz="4" w:space="0" w:color="auto"/>
+              <w:right w:val="single" w:sz="4" w:space="0" w:color="auto"/>
+            </w:tcBorders>
+            <w:shd w:val="clear" w:color="auto" w:fill="E2EFD9" w:themeFill="accent6" w:themeFillTint="33"/>
+            <w:noWrap/>
+            <w:vAlign w:val="center"/>
+            <w:hideMark/>
+          </w:tcPr>
+          <w:p>
+            <w:pPr>
+              <w:spacing w:after="0" w:line="240" w:lineRule="auto"/>
+              <w:jc w:val="center"/>
+              <w:rPr>
+                <w:rFonts w:eastAsia="Times New Roman" w:cs="Arial"/>
+                <w:b/>
+                <w:i/>
+                <w:iCs/>
+                <w:color w:val="000000"/>
+                <w:sz w:val="18"/>
+                <w:szCs w:val="18"/>
+                <w:lang w:eastAsia="en-GB"/>
+              </w:rPr>
+            </w:pPr>
+            <w:r>
+              <w:rPr>
+                <w:rFonts w:eastAsia="Times New Roman" w:cs="Arial"/>
+                <w:b/>
+                <w:i/>
+                <w:iCs/>
+                <w:color w:val="000000"/>
+                <w:sz w:val="18"/>
+                <w:szCs w:val="18"/>
+                <w:lang w:eastAsia="en-GB"/>
+              </w:rPr>
+              <w:t>PRICE</w:t>
+            </w:r>
+          </w:p>
+        </w:tc>
+      </w:tr>
+      <w:tr>
+        <w:trPr>
+          <w:trHeight w:val="288"/>
+        </w:trPr>
+        <w:tc>
+          <w:tcPr>
+            <w:tcW w:w="219" w:type="pct"/>
+            <w:vMerge/>
+            <w:tcBorders>
+              <w:top w:val="single" w:sz="4" w:space="0" w:color="auto"/>
+              <w:left w:val="single" w:sz="4" w:space="0" w:color="auto"/>
+              <w:bottom w:val="single" w:sz="4" w:space="0" w:color="000000"/>
+              <w:right w:val="single" w:sz="4" w:space="0" w:color="auto"/>
+            </w:tcBorders>
+            <w:shd w:val="clear" w:color="auto" w:fill="C5E0B3" w:themeFill="accent6" w:themeFillTint="66"/>
+            <w:vAlign w:val="center"/>
+            <w:hideMark/>
+          </w:tcPr>
+          <w:p>
+            <w:pPr>
+              <w:spacing w:after="0" w:line="240" w:lineRule="auto"/>
               <w:rPr>
                 <w:rFonts w:eastAsia="Times New Roman" w:cs="Arial"/>
                 <w:b/>
                 <w:bCs/>
                 <w:color w:val="FFFFFF"/>
-                <w:sz w:val="24"/>
-                <w:lang w:eastAsia="en-GB"/>
-              </w:rPr>
-              <w:t>£</w:t>
-            </w:r>
-          </w:p>
-        </w:tc>
-        <w:tc>
-          <w:tcPr>
-            <w:tcW w:w="3743" w:type="pct"/>
-            <w:tcBorders>
-              <w:top w:val="single" w:sz="8" w:space="0" w:color="auto"/>
-              <w:left w:val="nil"/>
-              <w:bottom w:val="single" w:sz="8" w:space="0" w:color="auto"/>
-              <w:right w:val="single" w:sz="8" w:space="0" w:color="000000"/>
-            </w:tcBorders>
-            <w:shd w:val="clear" w:color="000000" w:fill="DDEBF7"/>
+                <w:szCs w:val="20"/>
+                <w:lang w:eastAsia="en-GB"/>
+              </w:rPr>
+            </w:pPr>
+          </w:p>
+        </w:tc>
+        <w:tc>
+          <w:tcPr>
+            <w:tcW w:w="437" w:type="pct"/>
+            <w:tcBorders>
+              <w:top w:val="nil"/>
+              <w:left w:val="nil"/>
+              <w:bottom w:val="single" w:sz="4" w:space="0" w:color="auto"/>
+              <w:right w:val="single" w:sz="4" w:space="0" w:color="auto"/>
+            </w:tcBorders>
+            <w:shd w:val="clear" w:color="auto" w:fill="auto"/>
             <w:noWrap/>
             <w:vAlign w:val="center"/>
             <w:hideMark/>
@@ -31013,193 +31221,292 @@
           <w:p>
             <w:pPr>
               <w:spacing w:after="0" w:line="240" w:lineRule="auto"/>
-              <w:jc w:val="right"/>
+              <w:jc w:val="center"/>
+              <w:rPr>
+                <w:rFonts w:eastAsia="Times New Roman" w:cs="Arial"/>
+                <w:color w:val="000000"/>
+                <w:sz w:val="18"/>
+                <w:szCs w:val="18"/>
+                <w:lang w:eastAsia="en-GB"/>
+              </w:rPr>
+            </w:pPr>
+            <w:r>
+              <w:rPr>
+                <w:rFonts w:eastAsia="Times New Roman" w:cs="Arial"/>
+                <w:color w:val="000000"/>
+                <w:sz w:val="18"/>
+                <w:szCs w:val="18"/>
+                <w:lang w:eastAsia="en-GB"/>
+              </w:rPr>
+              <w:t>UV-c</w:t>
+            </w:r>
+          </w:p>
+        </w:tc>
+        <w:tc>
+          <w:tcPr>
+            <w:tcW w:w="3357" w:type="pct"/>
+            <w:tcBorders>
+              <w:top w:val="single" w:sz="4" w:space="0" w:color="auto"/>
+              <w:left w:val="nil"/>
+              <w:bottom w:val="single" w:sz="4" w:space="0" w:color="auto"/>
+              <w:right w:val="single" w:sz="4" w:space="0" w:color="auto"/>
+            </w:tcBorders>
+            <w:shd w:val="clear" w:color="auto" w:fill="auto"/>
+            <w:noWrap/>
+            <w:vAlign w:val="center"/>
+            <w:hideMark/>
+          </w:tcPr>
+          <w:p>
+            <w:pPr>
+              <w:spacing w:after="0" w:line="240" w:lineRule="auto"/>
+              <w:rPr>
+                <w:rFonts w:eastAsia="Times New Roman" w:cs="Arial"/>
+                <w:color w:val="000000"/>
+                <w:sz w:val="18"/>
+                <w:szCs w:val="18"/>
+                <w:lang w:eastAsia="en-GB"/>
+              </w:rPr>
+            </w:pPr>
+            <w:r>
+              <w:rPr>
+                <w:rFonts w:eastAsia="Times New Roman" w:cs="Arial"/>
+                <w:color w:val="000000"/>
+                <w:sz w:val="18"/>
+                <w:szCs w:val="18"/>
+                <w:lang w:eastAsia="en-GB"/>
+              </w:rPr>
+              <w:t>Extra Over to include UV-c Filtration, supplied and installed.</w:t>
+            </w:r>
+          </w:p>
+        </w:tc>
+        <w:tc>
+          <w:tcPr>
+            <w:tcW w:w="986" w:type="pct"/>
+            <w:tcBorders>
+              <w:top w:val="nil"/>
+              <w:left w:val="nil"/>
+              <w:bottom w:val="single" w:sz="4" w:space="0" w:color="auto"/>
+              <w:right w:val="single" w:sz="4" w:space="0" w:color="auto"/>
+            </w:tcBorders>
+            <w:shd w:val="clear" w:color="auto" w:fill="auto"/>
+            <w:noWrap/>
+            <w:vAlign w:val="center"/>
+          </w:tcPr>
+          <w:p>
+            <w:pPr>
+              <w:spacing w:after="0" w:line="240" w:lineRule="auto"/>
+              <w:jc w:val="center"/>
+              <w:rPr>
+                <w:rFonts w:eastAsia="Times New Roman" w:cs="Arial"/>
+                <w:color w:val="000000"/>
+                <w:sz w:val="18"/>
+                <w:szCs w:val="18"/>
+                <w:lang w:eastAsia="en-GB"/>
+              </w:rPr>
+            </w:pPr>
+            <w:r>
+              <w:rPr>
+                <w:rFonts w:eastAsia="Times New Roman" w:cs="Arial"/>
+                <w:color w:val="000000"/>
+                <w:sz w:val="18"/>
+                <w:szCs w:val="18"/>
+                <w:lang w:eastAsia="en-GB"/>
+              </w:rPr>
+              <w:t>{{</w:t>
+            </w:r>
+            <w:proofErr w:type="spellStart"/>
+            <w:r>
+              <w:rPr>
+                <w:rFonts w:eastAsia="Times New Roman" w:cs="Arial"/>
+                <w:color w:val="000000"/>
+                <w:sz w:val="18"/>
+                <w:szCs w:val="18"/>
+                <w:lang w:eastAsia="en-GB"/>
+              </w:rPr>
+              <w:t>format_currency</w:t>
+            </w:r>
+            <w:proofErr w:type="spellEnd"/>
+            <w:r>
+              <w:rPr>
+                <w:rFonts w:eastAsia="Times New Roman" w:cs="Arial"/>
+                <w:color w:val="000000"/>
+                <w:sz w:val="18"/>
+                <w:szCs w:val="18"/>
+                <w:lang w:eastAsia="en-GB"/>
+              </w:rPr>
+              <w:t>(</w:t>
+            </w:r>
+            <w:proofErr w:type="spellStart"/>
+            <w:proofErr w:type="gramStart"/>
+            <w:r>
+              <w:rPr>
+                <w:rFonts w:eastAsia="Times New Roman" w:cs="Arial"/>
+                <w:color w:val="000000"/>
+                <w:sz w:val="18"/>
+                <w:szCs w:val="18"/>
+                <w:lang w:eastAsia="en-GB"/>
+              </w:rPr>
+              <w:t>area.uv</w:t>
+            </w:r>
+            <w:proofErr w:type="gramEnd"/>
+            <w:r>
+              <w:rPr>
+                <w:rFonts w:eastAsia="Times New Roman" w:cs="Arial"/>
+                <w:color w:val="000000"/>
+                <w:sz w:val="18"/>
+                <w:szCs w:val="18"/>
+                <w:lang w:eastAsia="en-GB"/>
+              </w:rPr>
+              <w:t>_extra_over_</w:t>
+            </w:r>
+            <w:r>
+              <w:rPr>
+                <w:rFonts w:eastAsia="Times New Roman" w:cs="Arial"/>
+                <w:color w:val="000000"/>
+                <w:sz w:val="18"/>
+                <w:szCs w:val="18"/>
+                <w:lang w:eastAsia="en-GB"/>
+              </w:rPr>
+              <w:t>cost</w:t>
+            </w:r>
+            <w:proofErr w:type="spellEnd"/>
+            <w:r>
+              <w:rPr>
+                <w:rFonts w:eastAsia="Times New Roman" w:cs="Arial"/>
+                <w:color w:val="000000"/>
+                <w:sz w:val="18"/>
+                <w:szCs w:val="18"/>
+                <w:lang w:eastAsia="en-GB"/>
+              </w:rPr>
+              <w:t>)</w:t>
+            </w:r>
+            <w:r>
+              <w:rPr>
+                <w:rFonts w:eastAsia="Times New Roman" w:cs="Arial"/>
+                <w:color w:val="000000"/>
+                <w:sz w:val="18"/>
+                <w:szCs w:val="18"/>
+                <w:lang w:eastAsia="en-GB"/>
+              </w:rPr>
+              <w:t>}}</w:t>
+            </w:r>
+          </w:p>
+        </w:tc>
+      </w:tr>
+      <w:tr>
+        <w:trPr>
+          <w:trHeight w:val="288"/>
+        </w:trPr>
+        <w:tc>
+          <w:tcPr>
+            <w:tcW w:w="219" w:type="pct"/>
+            <w:vMerge/>
+            <w:tcBorders>
+              <w:top w:val="single" w:sz="4" w:space="0" w:color="auto"/>
+              <w:left w:val="single" w:sz="4" w:space="0" w:color="auto"/>
+              <w:bottom w:val="single" w:sz="4" w:space="0" w:color="000000"/>
+              <w:right w:val="single" w:sz="4" w:space="0" w:color="auto"/>
+            </w:tcBorders>
+            <w:shd w:val="clear" w:color="auto" w:fill="C5E0B3" w:themeFill="accent6" w:themeFillTint="66"/>
+            <w:vAlign w:val="center"/>
+            <w:hideMark/>
+          </w:tcPr>
+          <w:p>
+            <w:pPr>
+              <w:spacing w:after="0" w:line="240" w:lineRule="auto"/>
               <w:rPr>
                 <w:rFonts w:eastAsia="Times New Roman" w:cs="Arial"/>
                 <w:b/>
                 <w:bCs/>
-                <w:color w:val="000000"/>
-                <w:sz w:val="24"/>
-                <w:lang w:eastAsia="en-GB"/>
-              </w:rPr>
-            </w:pPr>
-            <w:r>
-              <w:rPr>
-                <w:rFonts w:eastAsia="Times New Roman" w:cs="Arial"/>
-                <w:b/>
-                <w:bCs/>
-                <w:color w:val="000000"/>
-                <w:sz w:val="24"/>
-                <w:lang w:eastAsia="en-GB"/>
-              </w:rPr>
-              <w:t>{{</w:t>
-            </w:r>
-            <w:proofErr w:type="spellStart"/>
-            <w:proofErr w:type="gramStart"/>
-            <w:r>
-              <w:rPr>
-                <w:rFonts w:eastAsia="Times New Roman" w:cs="Arial"/>
-                <w:b/>
-                <w:bCs/>
-                <w:color w:val="000000"/>
-                <w:sz w:val="24"/>
-                <w:lang w:eastAsia="en-GB"/>
-              </w:rPr>
-              <w:t>area.level</w:t>
-            </w:r>
-            <w:proofErr w:type="gramEnd"/>
-            <w:r>
-              <w:rPr>
-                <w:rFonts w:eastAsia="Times New Roman" w:cs="Arial"/>
-                <w:b/>
-                <w:bCs/>
-                <w:color w:val="000000"/>
-                <w:sz w:val="24"/>
-                <w:lang w:eastAsia="en-GB"/>
-              </w:rPr>
-              <w:t>_area_combined</w:t>
-            </w:r>
-            <w:proofErr w:type="spellEnd"/>
-            <w:r>
-              <w:rPr>
-                <w:rFonts w:eastAsia="Times New Roman" w:cs="Arial"/>
-                <w:b/>
-                <w:bCs/>
-                <w:color w:val="000000"/>
-                <w:sz w:val="24"/>
-                <w:lang w:eastAsia="en-GB"/>
-              </w:rPr>
-              <w:t xml:space="preserve"> | upper}} TOTAL </w:t>
-            </w:r>
-            <w:r>
+                <w:color w:val="FFFFFF"/>
+                <w:szCs w:val="20"/>
+                <w:lang w:eastAsia="en-GB"/>
+              </w:rPr>
+            </w:pPr>
+          </w:p>
+        </w:tc>
+        <w:tc>
+          <w:tcPr>
+            <w:tcW w:w="3794" w:type="pct"/>
+            <w:gridSpan w:val="2"/>
+            <w:tcBorders>
+              <w:top w:val="single" w:sz="4" w:space="0" w:color="auto"/>
+              <w:left w:val="single" w:sz="4" w:space="0" w:color="auto"/>
+              <w:bottom w:val="single" w:sz="4" w:space="0" w:color="auto"/>
+              <w:right w:val="single" w:sz="4" w:space="0" w:color="000000"/>
+            </w:tcBorders>
+            <w:shd w:val="clear" w:color="auto" w:fill="E2EFD9" w:themeFill="accent6" w:themeFillTint="33"/>
+            <w:noWrap/>
+            <w:vAlign w:val="center"/>
+            <w:hideMark/>
+          </w:tcPr>
+          <w:p>
+            <w:pPr>
+              <w:spacing w:after="0" w:line="240" w:lineRule="auto"/>
+              <w:jc w:val="right"/>
               <w:rPr>
                 <w:rFonts w:eastAsia="Times New Roman" w:cs="Arial"/>
                 <w:b/>
                 <w:bCs/>
                 <w:i/>
-                <w:color w:val="000000"/>
-                <w:sz w:val="18"/>
-                <w:lang w:eastAsia="en-GB"/>
-              </w:rPr>
-              <w:t>(E</w:t>
-            </w:r>
+                <w:iCs/>
+                <w:color w:val="000000"/>
+                <w:szCs w:val="20"/>
+                <w:lang w:eastAsia="en-GB"/>
+              </w:rPr>
+            </w:pPr>
             <w:r>
               <w:rPr>
                 <w:rFonts w:eastAsia="Times New Roman" w:cs="Arial"/>
                 <w:b/>
                 <w:bCs/>
                 <w:i/>
-                <w:color w:val="000000"/>
-                <w:sz w:val="18"/>
-                <w:lang w:eastAsia="en-GB"/>
-              </w:rPr>
-              <w:t>XCLUDING VAT</w:t>
-            </w:r>
-            <w:r>
+                <w:iCs/>
+                <w:color w:val="000000"/>
+                <w:sz w:val="18"/>
+                <w:szCs w:val="20"/>
+                <w:lang w:eastAsia="en-GB"/>
+              </w:rPr>
+              <w:t>SUB TOTAL</w:t>
+            </w:r>
+          </w:p>
+        </w:tc>
+        <w:tc>
+          <w:tcPr>
+            <w:tcW w:w="986" w:type="pct"/>
+            <w:tcBorders>
+              <w:top w:val="nil"/>
+              <w:left w:val="nil"/>
+              <w:bottom w:val="single" w:sz="4" w:space="0" w:color="auto"/>
+              <w:right w:val="single" w:sz="4" w:space="0" w:color="auto"/>
+            </w:tcBorders>
+            <w:shd w:val="clear" w:color="auto" w:fill="auto"/>
+            <w:noWrap/>
+            <w:vAlign w:val="center"/>
+          </w:tcPr>
+          <w:p>
+            <w:pPr>
+              <w:spacing w:after="0" w:line="240" w:lineRule="auto"/>
+              <w:jc w:val="center"/>
               <w:rPr>
                 <w:rFonts w:eastAsia="Times New Roman" w:cs="Arial"/>
                 <w:b/>
                 <w:bCs/>
-                <w:i/>
-                <w:color w:val="000000"/>
-                <w:sz w:val="18"/>
-                <w:lang w:eastAsia="en-GB"/>
-              </w:rPr>
-              <w:t>)</w:t>
-            </w:r>
-          </w:p>
-        </w:tc>
-        <w:tc>
-          <w:tcPr>
-            <w:tcW w:w="1011" w:type="pct"/>
-            <w:tcBorders>
-              <w:top w:val="single" w:sz="8" w:space="0" w:color="auto"/>
-              <w:left w:val="nil"/>
-              <w:bottom w:val="single" w:sz="8" w:space="0" w:color="auto"/>
-              <w:right w:val="single" w:sz="8" w:space="0" w:color="auto"/>
-            </w:tcBorders>
-            <w:shd w:val="clear" w:color="auto" w:fill="2499D5"/>
-            <w:noWrap/>
-            <w:vAlign w:val="center"/>
-            <w:hideMark/>
-          </w:tcPr>
-          <w:p>
-            <w:pPr>
-              <w:spacing w:after="0" w:line="240" w:lineRule="auto"/>
-              <w:jc w:val="center"/>
+                <w:color w:val="000000"/>
+                <w:szCs w:val="20"/>
+                <w:lang w:eastAsia="en-GB"/>
+              </w:rPr>
+            </w:pPr>
+            <w:r>
               <w:rPr>
                 <w:rFonts w:eastAsia="Times New Roman" w:cs="Arial"/>
                 <w:b/>
                 <w:bCs/>
-                <w:sz w:val="24"/>
-                <w:lang w:eastAsia="en-GB"/>
-              </w:rPr>
-            </w:pPr>
-            <w:r>
-              <w:rPr>
-                <w:rFonts w:eastAsia="Times New Roman" w:cs="Arial"/>
-                <w:b/>
-                <w:bCs/>
-                <w:sz w:val="24"/>
-                <w:lang w:eastAsia="en-GB"/>
-              </w:rPr>
-              <w:t>{{</w:t>
-            </w:r>
-            <w:proofErr w:type="spellStart"/>
-            <w:r>
-              <w:rPr>
-                <w:rFonts w:eastAsia="Times New Roman" w:cs="Arial"/>
-                <w:b/>
-                <w:bCs/>
-                <w:sz w:val="24"/>
-                <w:lang w:eastAsia="en-GB"/>
-              </w:rPr>
-              <w:t>format_currency</w:t>
-            </w:r>
-            <w:proofErr w:type="spellEnd"/>
-            <w:r>
-              <w:rPr>
-                <w:rFonts w:eastAsia="Times New Roman" w:cs="Arial"/>
-                <w:b/>
-                <w:bCs/>
-                <w:sz w:val="24"/>
-                <w:lang w:eastAsia="en-GB"/>
-              </w:rPr>
-              <w:t>(</w:t>
-            </w:r>
-            <w:proofErr w:type="spellStart"/>
-            <w:proofErr w:type="gramStart"/>
-            <w:r>
-              <w:rPr>
-                <w:rFonts w:eastAsia="Times New Roman" w:cs="Arial"/>
-                <w:b/>
-                <w:bCs/>
-                <w:sz w:val="24"/>
-                <w:lang w:eastAsia="en-GB"/>
-              </w:rPr>
-              <w:t>area.area</w:t>
-            </w:r>
-            <w:proofErr w:type="gramEnd"/>
-            <w:r>
-              <w:rPr>
-                <w:rFonts w:eastAsia="Times New Roman" w:cs="Arial"/>
-                <w:b/>
-                <w:bCs/>
-                <w:sz w:val="24"/>
-                <w:lang w:eastAsia="en-GB"/>
-              </w:rPr>
-              <w:t>_subtotal</w:t>
-            </w:r>
-            <w:proofErr w:type="spellEnd"/>
-            <w:r>
-              <w:rPr>
-                <w:rFonts w:eastAsia="Times New Roman" w:cs="Arial"/>
-                <w:b/>
-                <w:bCs/>
-                <w:sz w:val="24"/>
-                <w:lang w:eastAsia="en-GB"/>
-              </w:rPr>
-              <w:t>)}}</w:t>
+                <w:color w:val="000000"/>
+                <w:szCs w:val="20"/>
+                <w:lang w:eastAsia="en-GB"/>
+              </w:rPr>
+              <w:t>£</w:t>
             </w:r>
           </w:p>
         </w:tc>
@@ -31220,25 +31527,7 @@
           <w:sz w:val="12"/>
           <w:szCs w:val="12"/>
         </w:rPr>
-        <w:t>{%</w:t>
-      </w:r>
-      <w:proofErr w:type="spellStart"/>
-      <w:r>
-        <w:rPr>
-          <w:bCs/>
-          <w:sz w:val="12"/>
-          <w:szCs w:val="12"/>
-        </w:rPr>
-        <w:t>endfor</w:t>
-      </w:r>
-      <w:proofErr w:type="spellEnd"/>
-      <w:r>
-        <w:rPr>
-          <w:bCs/>
-          <w:sz w:val="12"/>
-          <w:szCs w:val="12"/>
-        </w:rPr>
-        <w:t>%}</w:t>
+        <w:t>{%endif%}</w:t>
       </w:r>
     </w:p>
     <w:tbl>
@@ -31299,7 +31588,7 @@
         </w:tc>
         <w:tc>
           <w:tcPr>
-            <w:tcW w:w="3744" w:type="pct"/>
+            <w:tcW w:w="3743" w:type="pct"/>
             <w:tcBorders>
               <w:top w:val="single" w:sz="8" w:space="0" w:color="auto"/>
               <w:left w:val="nil"/>
@@ -31333,8 +31622,10 @@
                 <w:sz w:val="24"/>
                 <w:lang w:eastAsia="en-GB"/>
               </w:rPr>
-              <w:t>TOTAL</w:t>
-            </w:r>
+              <w:t>{{</w:t>
+            </w:r>
+            <w:proofErr w:type="spellStart"/>
+            <w:proofErr w:type="gramStart"/>
             <w:r>
               <w:rPr>
                 <w:rFonts w:eastAsia="Times New Roman" w:cs="Arial"/>
@@ -31344,7 +31635,31 @@
                 <w:sz w:val="24"/>
                 <w:lang w:eastAsia="en-GB"/>
               </w:rPr>
-              <w:t xml:space="preserve"> </w:t>
+              <w:t>area.level</w:t>
+            </w:r>
+            <w:proofErr w:type="gramEnd"/>
+            <w:r>
+              <w:rPr>
+                <w:rFonts w:eastAsia="Times New Roman" w:cs="Arial"/>
+                <w:b/>
+                <w:bCs/>
+                <w:color w:val="000000"/>
+                <w:sz w:val="24"/>
+                <w:lang w:eastAsia="en-GB"/>
+              </w:rPr>
+              <w:t>_area_combined</w:t>
+            </w:r>
+            <w:proofErr w:type="spellEnd"/>
+            <w:r>
+              <w:rPr>
+                <w:rFonts w:eastAsia="Times New Roman" w:cs="Arial"/>
+                <w:b/>
+                <w:bCs/>
+                <w:color w:val="000000"/>
+                <w:sz w:val="24"/>
+                <w:lang w:eastAsia="en-GB"/>
+              </w:rPr>
+              <w:t xml:space="preserve"> | upper}} TOTAL </w:t>
             </w:r>
             <w:r>
               <w:rPr>
@@ -31368,7 +31683,7 @@
                 <w:sz w:val="18"/>
                 <w:lang w:eastAsia="en-GB"/>
               </w:rPr>
-              <w:t>XCLUDING</w:t>
+              <w:t>XCLUDING VAT</w:t>
             </w:r>
             <w:r>
               <w:rPr>
@@ -31380,7 +31695,246 @@
                 <w:sz w:val="18"/>
                 <w:lang w:eastAsia="en-GB"/>
               </w:rPr>
-              <w:t xml:space="preserve"> VAT</w:t>
+              <w:t>)</w:t>
+            </w:r>
+          </w:p>
+        </w:tc>
+        <w:tc>
+          <w:tcPr>
+            <w:tcW w:w="1011" w:type="pct"/>
+            <w:tcBorders>
+              <w:top w:val="single" w:sz="8" w:space="0" w:color="auto"/>
+              <w:left w:val="nil"/>
+              <w:bottom w:val="single" w:sz="8" w:space="0" w:color="auto"/>
+              <w:right w:val="single" w:sz="8" w:space="0" w:color="auto"/>
+            </w:tcBorders>
+            <w:shd w:val="clear" w:color="auto" w:fill="2499D5"/>
+            <w:noWrap/>
+            <w:vAlign w:val="center"/>
+            <w:hideMark/>
+          </w:tcPr>
+          <w:p>
+            <w:pPr>
+              <w:spacing w:after="0" w:line="240" w:lineRule="auto"/>
+              <w:jc w:val="center"/>
+              <w:rPr>
+                <w:rFonts w:eastAsia="Times New Roman" w:cs="Arial"/>
+                <w:b/>
+                <w:bCs/>
+                <w:sz w:val="24"/>
+                <w:lang w:eastAsia="en-GB"/>
+              </w:rPr>
+            </w:pPr>
+            <w:r>
+              <w:rPr>
+                <w:rFonts w:eastAsia="Times New Roman" w:cs="Arial"/>
+                <w:b/>
+                <w:bCs/>
+                <w:sz w:val="24"/>
+                <w:lang w:eastAsia="en-GB"/>
+              </w:rPr>
+              <w:t>{{</w:t>
+            </w:r>
+            <w:proofErr w:type="spellStart"/>
+            <w:r>
+              <w:rPr>
+                <w:rFonts w:eastAsia="Times New Roman" w:cs="Arial"/>
+                <w:b/>
+                <w:bCs/>
+                <w:sz w:val="24"/>
+                <w:lang w:eastAsia="en-GB"/>
+              </w:rPr>
+              <w:t>format_currency</w:t>
+            </w:r>
+            <w:proofErr w:type="spellEnd"/>
+            <w:r>
+              <w:rPr>
+                <w:rFonts w:eastAsia="Times New Roman" w:cs="Arial"/>
+                <w:b/>
+                <w:bCs/>
+                <w:sz w:val="24"/>
+                <w:lang w:eastAsia="en-GB"/>
+              </w:rPr>
+              <w:t>(</w:t>
+            </w:r>
+            <w:proofErr w:type="spellStart"/>
+            <w:proofErr w:type="gramStart"/>
+            <w:r>
+              <w:rPr>
+                <w:rFonts w:eastAsia="Times New Roman" w:cs="Arial"/>
+                <w:b/>
+                <w:bCs/>
+                <w:sz w:val="24"/>
+                <w:lang w:eastAsia="en-GB"/>
+              </w:rPr>
+              <w:t>area.area</w:t>
+            </w:r>
+            <w:proofErr w:type="gramEnd"/>
+            <w:r>
+              <w:rPr>
+                <w:rFonts w:eastAsia="Times New Roman" w:cs="Arial"/>
+                <w:b/>
+                <w:bCs/>
+                <w:sz w:val="24"/>
+                <w:lang w:eastAsia="en-GB"/>
+              </w:rPr>
+              <w:t>_subtotal</w:t>
+            </w:r>
+            <w:proofErr w:type="spellEnd"/>
+            <w:r>
+              <w:rPr>
+                <w:rFonts w:eastAsia="Times New Roman" w:cs="Arial"/>
+                <w:b/>
+                <w:bCs/>
+                <w:sz w:val="24"/>
+                <w:lang w:eastAsia="en-GB"/>
+              </w:rPr>
+              <w:t>)}}</w:t>
+            </w:r>
+          </w:p>
+        </w:tc>
+      </w:tr>
+    </w:tbl>
+    <w:p>
+      <w:pPr>
+        <w:spacing w:after="0" w:line="276" w:lineRule="auto"/>
+        <w:rPr>
+          <w:bCs/>
+          <w:sz w:val="12"/>
+          <w:szCs w:val="12"/>
+        </w:rPr>
+      </w:pPr>
+      <w:r>
+        <w:rPr>
+          <w:bCs/>
+          <w:sz w:val="12"/>
+          <w:szCs w:val="12"/>
+        </w:rPr>
+        <w:t>{%</w:t>
+      </w:r>
+      <w:proofErr w:type="spellStart"/>
+      <w:r>
+        <w:rPr>
+          <w:bCs/>
+          <w:sz w:val="12"/>
+          <w:szCs w:val="12"/>
+        </w:rPr>
+        <w:t>endfor</w:t>
+      </w:r>
+      <w:proofErr w:type="spellEnd"/>
+      <w:r>
+        <w:rPr>
+          <w:bCs/>
+          <w:sz w:val="12"/>
+          <w:szCs w:val="12"/>
+        </w:rPr>
+        <w:t>%}</w:t>
+      </w:r>
+    </w:p>
+    <w:tbl>
+      <w:tblPr>
+        <w:tblW w:w="5000" w:type="pct"/>
+        <w:tblInd w:w="-10" w:type="dxa"/>
+        <w:tblLayout w:type="fixed"/>
+        <w:tblLook w:val="04A0" w:firstRow="1" w:lastRow="0" w:firstColumn="1" w:lastColumn="0" w:noHBand="0" w:noVBand="1"/>
+      </w:tblPr>
+      <w:tblGrid>
+        <w:gridCol w:w="475"/>
+        <w:gridCol w:w="7266"/>
+        <w:gridCol w:w="1962"/>
+      </w:tblGrid>
+      <w:tr>
+        <w:trPr>
+          <w:trHeight w:val="324"/>
+        </w:trPr>
+        <w:tc>
+          <w:tcPr>
+            <w:tcW w:w="245" w:type="pct"/>
+            <w:tcBorders>
+              <w:top w:val="single" w:sz="8" w:space="0" w:color="auto"/>
+              <w:left w:val="single" w:sz="8" w:space="0" w:color="auto"/>
+              <w:bottom w:val="single" w:sz="8" w:space="0" w:color="auto"/>
+              <w:right w:val="single" w:sz="8" w:space="0" w:color="auto"/>
+            </w:tcBorders>
+            <w:shd w:val="clear" w:color="000000" w:fill="2499D5"/>
+            <w:noWrap/>
+            <w:vAlign w:val="center"/>
+            <w:hideMark/>
+          </w:tcPr>
+          <w:p>
+            <w:pPr>
+              <w:spacing w:after="0" w:line="240" w:lineRule="auto"/>
+              <w:jc w:val="center"/>
+              <w:rPr>
+                <w:rFonts w:eastAsia="Times New Roman" w:cs="Arial"/>
+                <w:b/>
+                <w:bCs/>
+                <w:color w:val="FFFFFF"/>
+                <w:sz w:val="24"/>
+                <w:lang w:eastAsia="en-GB"/>
+              </w:rPr>
+            </w:pPr>
+            <w:r>
+              <w:rPr>
+                <w:rFonts w:eastAsia="Times New Roman" w:cs="Arial"/>
+                <w:b/>
+                <w:bCs/>
+                <w:color w:val="FFFFFF"/>
+                <w:sz w:val="24"/>
+                <w:lang w:eastAsia="en-GB"/>
+              </w:rPr>
+              <w:t>£</w:t>
+            </w:r>
+          </w:p>
+        </w:tc>
+        <w:tc>
+          <w:tcPr>
+            <w:tcW w:w="3744" w:type="pct"/>
+            <w:tcBorders>
+              <w:top w:val="single" w:sz="8" w:space="0" w:color="auto"/>
+              <w:left w:val="nil"/>
+              <w:bottom w:val="single" w:sz="8" w:space="0" w:color="auto"/>
+              <w:right w:val="single" w:sz="8" w:space="0" w:color="000000"/>
+            </w:tcBorders>
+            <w:shd w:val="clear" w:color="000000" w:fill="DDEBF7"/>
+            <w:noWrap/>
+            <w:vAlign w:val="center"/>
+            <w:hideMark/>
+          </w:tcPr>
+          <w:p>
+            <w:pPr>
+              <w:spacing w:after="0" w:line="240" w:lineRule="auto"/>
+              <w:jc w:val="right"/>
+              <w:rPr>
+                <w:rFonts w:eastAsia="Times New Roman" w:cs="Arial"/>
+                <w:b/>
+                <w:bCs/>
+                <w:color w:val="000000"/>
+                <w:sz w:val="24"/>
+                <w:lang w:eastAsia="en-GB"/>
+              </w:rPr>
+            </w:pPr>
+            <w:r>
+              <w:rPr>
+                <w:rFonts w:eastAsia="Times New Roman" w:cs="Arial"/>
+                <w:b/>
+                <w:bCs/>
+                <w:color w:val="000000"/>
+                <w:sz w:val="24"/>
+                <w:lang w:eastAsia="en-GB"/>
+              </w:rPr>
+              <w:t>TOTAL</w:t>
+            </w:r>
+            <w:r>
+              <w:rPr>
+                <w:rFonts w:eastAsia="Times New Roman" w:cs="Arial"/>
+                <w:b/>
+                <w:bCs/>
+                <w:color w:val="000000"/>
+                <w:sz w:val="24"/>
+                <w:lang w:eastAsia="en-GB"/>
+              </w:rPr>
+              <w:t xml:space="preserve"> </w:t>
             </w:r>
             <w:r>
               <w:rPr>
@@ -31392,6 +31946,42 @@
                 <w:sz w:val="18"/>
                 <w:lang w:eastAsia="en-GB"/>
               </w:rPr>
+              <w:t>(E</w:t>
+            </w:r>
+            <w:r>
+              <w:rPr>
+                <w:rFonts w:eastAsia="Times New Roman" w:cs="Arial"/>
+                <w:b/>
+                <w:bCs/>
+                <w:i/>
+                <w:color w:val="000000"/>
+                <w:sz w:val="18"/>
+                <w:lang w:eastAsia="en-GB"/>
+              </w:rPr>
+              <w:t>XCLUDING</w:t>
+            </w:r>
+            <w:r>
+              <w:rPr>
+                <w:rFonts w:eastAsia="Times New Roman" w:cs="Arial"/>
+                <w:b/>
+                <w:bCs/>
+                <w:i/>
+                <w:color w:val="000000"/>
+                <w:sz w:val="18"/>
+                <w:lang w:eastAsia="en-GB"/>
+              </w:rPr>
+              <w:t xml:space="preserve"> VAT</w:t>
+            </w:r>
+            <w:r>
+              <w:rPr>
+                <w:rFonts w:eastAsia="Times New Roman" w:cs="Arial"/>
+                <w:b/>
+                <w:bCs/>
+                <w:i/>
+                <w:color w:val="000000"/>
+                <w:sz w:val="18"/>
+                <w:lang w:eastAsia="en-GB"/>
+              </w:rPr>
               <w:t>)</w:t>
             </w:r>
           </w:p>
@@ -31522,15 +32112,16 @@
     </w:p>
     <w:tbl>
       <w:tblPr>
-        <w:tblW w:w="4946" w:type="pct"/>
+        <w:tblW w:w="5000" w:type="pct"/>
         <w:tblInd w:w="-5" w:type="dxa"/>
+        <w:tblLayout w:type="fixed"/>
         <w:tblLook w:val="04A0" w:firstRow="1" w:lastRow="0" w:firstColumn="1" w:lastColumn="0" w:noHBand="0" w:noVBand="1"/>
       </w:tblPr>
       <w:tblGrid>
-        <w:gridCol w:w="442"/>
-        <w:gridCol w:w="857"/>
-        <w:gridCol w:w="6485"/>
-        <w:gridCol w:w="1824"/>
+        <w:gridCol w:w="426"/>
+        <w:gridCol w:w="993"/>
+        <w:gridCol w:w="6381"/>
+        <w:gridCol w:w="1913"/>
       </w:tblGrid>
       <w:tr>
         <w:trPr>
@@ -31538,7 +32129,7 @@
         </w:trPr>
         <w:tc>
           <w:tcPr>
-            <w:tcW w:w="230" w:type="pct"/>
+            <w:tcW w:w="219" w:type="pct"/>
             <w:vMerge w:val="restart"/>
             <w:tcBorders>
               <w:top w:val="single" w:sz="4" w:space="0" w:color="auto"/>
@@ -31568,7 +32159,7 @@
         </w:tc>
         <w:tc>
           <w:tcPr>
-            <w:tcW w:w="446" w:type="pct"/>
+            <w:tcW w:w="511" w:type="pct"/>
             <w:tcBorders>
               <w:top w:val="single" w:sz="4" w:space="0" w:color="auto"/>
               <w:left w:val="nil"/>
@@ -31612,7 +32203,7 @@
         </w:tc>
         <w:tc>
           <w:tcPr>
-            <w:tcW w:w="3375" w:type="pct"/>
+            <w:tcW w:w="3285" w:type="pct"/>
             <w:tcBorders>
               <w:top w:val="single" w:sz="4" w:space="0" w:color="auto"/>
               <w:left w:val="nil"/>
@@ -31656,7 +32247,7 @@
         </w:tc>
         <w:tc>
           <w:tcPr>
-            <w:tcW w:w="949" w:type="pct"/>
+            <w:tcW w:w="985" w:type="pct"/>
             <w:tcBorders>
               <w:top w:val="single" w:sz="4" w:space="0" w:color="auto"/>
               <w:left w:val="nil"/>
@@ -31705,7 +32296,7 @@
         </w:trPr>
         <w:tc>
           <w:tcPr>
-            <w:tcW w:w="230" w:type="pct"/>
+            <w:tcW w:w="219" w:type="pct"/>
             <w:vMerge/>
             <w:tcBorders>
               <w:top w:val="single" w:sz="4" w:space="0" w:color="auto"/>
@@ -31715,7 +32306,6 @@
             </w:tcBorders>
             <w:shd w:val="clear" w:color="auto" w:fill="C5E0B3" w:themeFill="accent6" w:themeFillTint="66"/>
             <w:vAlign w:val="center"/>
-            <w:hideMark/>
           </w:tcPr>
           <w:p>
             <w:pPr>
@@ -31733,7 +32323,7 @@
         </w:tc>
         <w:tc>
           <w:tcPr>
-            <w:tcW w:w="446" w:type="pct"/>
+            <w:tcW w:w="511" w:type="pct"/>
             <w:tcBorders>
               <w:top w:val="nil"/>
               <w:left w:val="nil"/>
@@ -31743,25 +32333,24 @@
             <w:shd w:val="clear" w:color="auto" w:fill="auto"/>
             <w:noWrap/>
             <w:vAlign w:val="center"/>
-            <w:hideMark/>
-          </w:tcPr>
-          <w:p>
-            <w:pPr>
-              <w:spacing w:after="0" w:line="240" w:lineRule="auto"/>
-              <w:jc w:val="center"/>
-              <w:rPr>
-                <w:rFonts w:eastAsia="Times New Roman" w:cs="Arial"/>
-                <w:color w:val="000000"/>
-                <w:sz w:val="18"/>
-                <w:szCs w:val="18"/>
-                <w:lang w:eastAsia="en-GB"/>
-              </w:rPr>
-            </w:pPr>
-          </w:p>
-        </w:tc>
-        <w:tc>
-          <w:tcPr>
-            <w:tcW w:w="3375" w:type="pct"/>
+          </w:tcPr>
+          <w:p>
+            <w:pPr>
+              <w:spacing w:after="0" w:line="240" w:lineRule="auto"/>
+              <w:jc w:val="center"/>
+              <w:rPr>
+                <w:rFonts w:eastAsia="Times New Roman" w:cs="Arial"/>
+                <w:color w:val="000000"/>
+                <w:sz w:val="18"/>
+                <w:szCs w:val="18"/>
+                <w:lang w:eastAsia="en-GB"/>
+              </w:rPr>
+            </w:pPr>
+          </w:p>
+        </w:tc>
+        <w:tc>
+          <w:tcPr>
+            <w:tcW w:w="3285" w:type="pct"/>
             <w:tcBorders>
               <w:top w:val="single" w:sz="4" w:space="0" w:color="auto"/>
               <w:left w:val="nil"/>
@@ -31771,111 +32360,108 @@
             <w:shd w:val="clear" w:color="auto" w:fill="auto"/>
             <w:noWrap/>
             <w:vAlign w:val="center"/>
-            <w:hideMark/>
-          </w:tcPr>
-          <w:p>
-            <w:pPr>
-              <w:spacing w:after="0" w:line="240" w:lineRule="auto"/>
-              <w:rPr>
-                <w:rFonts w:eastAsia="Times New Roman" w:cs="Arial"/>
-                <w:color w:val="000000"/>
-                <w:sz w:val="18"/>
-                <w:szCs w:val="18"/>
-                <w:lang w:eastAsia="en-GB"/>
-              </w:rPr>
-            </w:pPr>
-            <w:r>
-              <w:rPr>
-                <w:rFonts w:eastAsia="Times New Roman" w:cs="Arial"/>
-                <w:color w:val="000000"/>
-                <w:sz w:val="18"/>
-                <w:szCs w:val="18"/>
-                <w:lang w:eastAsia="en-GB"/>
-              </w:rPr>
-              <w:t xml:space="preserve">Extra over for emergency lighting     </w:t>
+          </w:tcPr>
+          <w:p>
+            <w:pPr>
+              <w:spacing w:after="0" w:line="240" w:lineRule="auto"/>
+              <w:rPr>
+                <w:rFonts w:eastAsia="Times New Roman" w:cs="Arial"/>
+                <w:color w:val="000000"/>
+                <w:sz w:val="18"/>
+                <w:szCs w:val="18"/>
+                <w:lang w:eastAsia="en-GB"/>
+              </w:rPr>
+            </w:pPr>
+            <w:r>
+              <w:rPr>
+                <w:rFonts w:eastAsia="Times New Roman" w:cs="Arial"/>
+                <w:color w:val="000000"/>
+                <w:sz w:val="18"/>
+                <w:szCs w:val="18"/>
+                <w:lang w:eastAsia="en-GB"/>
+              </w:rPr>
+              <w:t>Extra Over to include UV-c Filtration, supplied and installed.</w:t>
+            </w:r>
+          </w:p>
+        </w:tc>
+        <w:tc>
+          <w:tcPr>
+            <w:tcW w:w="985" w:type="pct"/>
+            <w:tcBorders>
+              <w:top w:val="nil"/>
+              <w:left w:val="nil"/>
+              <w:bottom w:val="single" w:sz="4" w:space="0" w:color="auto"/>
+              <w:right w:val="single" w:sz="4" w:space="0" w:color="auto"/>
+            </w:tcBorders>
+            <w:shd w:val="clear" w:color="auto" w:fill="auto"/>
+            <w:noWrap/>
+            <w:vAlign w:val="center"/>
+          </w:tcPr>
+          <w:p>
+            <w:pPr>
+              <w:spacing w:after="0" w:line="240" w:lineRule="auto"/>
+              <w:jc w:val="center"/>
+              <w:rPr>
+                <w:rFonts w:eastAsia="Times New Roman" w:cs="Arial"/>
+                <w:color w:val="000000"/>
+                <w:sz w:val="18"/>
+                <w:szCs w:val="18"/>
+                <w:lang w:eastAsia="en-GB"/>
+              </w:rPr>
+            </w:pPr>
+            <w:r>
+              <w:rPr>
+                <w:rFonts w:eastAsia="Times New Roman" w:cs="Arial"/>
+                <w:color w:val="000000"/>
+                <w:sz w:val="18"/>
+                <w:szCs w:val="18"/>
+                <w:lang w:eastAsia="en-GB"/>
+              </w:rPr>
+              <w:t>{{</w:t>
             </w:r>
             <w:proofErr w:type="spellStart"/>
             <w:r>
               <w:rPr>
                 <w:rFonts w:eastAsia="Times New Roman" w:cs="Arial"/>
-                <w:b/>
-                <w:color w:val="000000"/>
-                <w:sz w:val="18"/>
-                <w:szCs w:val="18"/>
-                <w:lang w:eastAsia="en-GB"/>
-              </w:rPr>
-              <w:t>xxNo</w:t>
+                <w:color w:val="000000"/>
+                <w:sz w:val="18"/>
+                <w:szCs w:val="18"/>
+                <w:lang w:eastAsia="en-GB"/>
+              </w:rPr>
+              <w:t>format_currency</w:t>
             </w:r>
             <w:proofErr w:type="spellEnd"/>
             <w:r>
               <w:rPr>
                 <w:rFonts w:eastAsia="Times New Roman" w:cs="Arial"/>
-                <w:b/>
-                <w:color w:val="000000"/>
-                <w:sz w:val="18"/>
-                <w:szCs w:val="18"/>
-                <w:lang w:eastAsia="en-GB"/>
-              </w:rPr>
-              <w:t>, @ £</w:t>
-            </w:r>
-            <w:r>
-              <w:rPr>
-                <w:rFonts w:eastAsia="Times New Roman" w:cs="Arial"/>
-                <w:b/>
-                <w:color w:val="000000"/>
-                <w:sz w:val="18"/>
-                <w:szCs w:val="18"/>
-                <w:lang w:eastAsia="en-GB"/>
-              </w:rPr>
-              <w:t>100</w:t>
-            </w:r>
-            <w:r>
-              <w:rPr>
-                <w:rFonts w:eastAsia="Times New Roman" w:cs="Arial"/>
-                <w:b/>
-                <w:color w:val="000000"/>
-                <w:sz w:val="18"/>
-                <w:szCs w:val="18"/>
-                <w:lang w:eastAsia="en-GB"/>
-              </w:rPr>
-              <w:t>.00 if required</w:t>
-            </w:r>
-          </w:p>
-        </w:tc>
-        <w:tc>
-          <w:tcPr>
-            <w:tcW w:w="949" w:type="pct"/>
-            <w:tcBorders>
-              <w:top w:val="nil"/>
-              <w:left w:val="nil"/>
-              <w:bottom w:val="single" w:sz="4" w:space="0" w:color="auto"/>
-              <w:right w:val="single" w:sz="4" w:space="0" w:color="auto"/>
-            </w:tcBorders>
-            <w:shd w:val="clear" w:color="auto" w:fill="auto"/>
-            <w:noWrap/>
-            <w:vAlign w:val="center"/>
-          </w:tcPr>
-          <w:p>
-            <w:pPr>
-              <w:spacing w:after="0" w:line="240" w:lineRule="auto"/>
-              <w:jc w:val="center"/>
-              <w:rPr>
-                <w:rFonts w:eastAsia="Times New Roman" w:cs="Arial"/>
-                <w:color w:val="000000"/>
-                <w:sz w:val="18"/>
-                <w:szCs w:val="18"/>
-                <w:lang w:eastAsia="en-GB"/>
-              </w:rPr>
-            </w:pPr>
-            <w:r>
-              <w:rPr>
-                <w:rFonts w:eastAsia="Times New Roman" w:cs="Arial"/>
-                <w:color w:val="000000"/>
-                <w:sz w:val="18"/>
-                <w:szCs w:val="18"/>
-                <w:lang w:eastAsia="en-GB"/>
-              </w:rPr>
-              <w:t>£</w:t>
+                <w:color w:val="000000"/>
+                <w:sz w:val="18"/>
+                <w:szCs w:val="18"/>
+                <w:lang w:eastAsia="en-GB"/>
+              </w:rPr>
+              <w:t>(</w:t>
+            </w:r>
+            <w:proofErr w:type="spellStart"/>
+            <w:r>
+              <w:rPr>
+                <w:rFonts w:eastAsia="Times New Roman" w:cs="Arial"/>
+                <w:color w:val="000000"/>
+                <w:sz w:val="18"/>
+                <w:szCs w:val="18"/>
+                <w:lang w:eastAsia="en-GB"/>
+              </w:rPr>
+              <w:t>total_uv_extra_over_cost</w:t>
+            </w:r>
+            <w:proofErr w:type="spellEnd"/>
+            <w:r>
+              <w:rPr>
+                <w:rFonts w:eastAsia="Times New Roman" w:cs="Arial"/>
+                <w:color w:val="000000"/>
+                <w:sz w:val="18"/>
+                <w:szCs w:val="18"/>
+                <w:lang w:eastAsia="en-GB"/>
+              </w:rPr>
+              <w:t>)}}</w:t>
             </w:r>
           </w:p>
         </w:tc>
@@ -31886,7 +32472,7 @@
         </w:trPr>
         <w:tc>
           <w:tcPr>
-            <w:tcW w:w="230" w:type="pct"/>
+            <w:tcW w:w="219" w:type="pct"/>
             <w:vMerge/>
             <w:tcBorders>
               <w:top w:val="single" w:sz="4" w:space="0" w:color="auto"/>
@@ -31896,6 +32482,7 @@
             </w:tcBorders>
             <w:shd w:val="clear" w:color="auto" w:fill="C5E0B3" w:themeFill="accent6" w:themeFillTint="66"/>
             <w:vAlign w:val="center"/>
+            <w:hideMark/>
           </w:tcPr>
           <w:p>
             <w:pPr>
@@ -31913,7 +32500,7 @@
         </w:tc>
         <w:tc>
           <w:tcPr>
-            <w:tcW w:w="446" w:type="pct"/>
+            <w:tcW w:w="511" w:type="pct"/>
             <w:tcBorders>
               <w:top w:val="nil"/>
               <w:left w:val="nil"/>
@@ -31923,24 +32510,25 @@
             <w:shd w:val="clear" w:color="auto" w:fill="auto"/>
             <w:noWrap/>
             <w:vAlign w:val="center"/>
-          </w:tcPr>
-          <w:p>
-            <w:pPr>
-              <w:spacing w:after="0" w:line="240" w:lineRule="auto"/>
-              <w:jc w:val="center"/>
-              <w:rPr>
-                <w:rFonts w:eastAsia="Times New Roman" w:cs="Arial"/>
-                <w:color w:val="000000"/>
-                <w:sz w:val="18"/>
-                <w:szCs w:val="18"/>
-                <w:lang w:eastAsia="en-GB"/>
-              </w:rPr>
-            </w:pPr>
-          </w:p>
-        </w:tc>
-        <w:tc>
-          <w:tcPr>
-            <w:tcW w:w="3375" w:type="pct"/>
+            <w:hideMark/>
+          </w:tcPr>
+          <w:p>
+            <w:pPr>
+              <w:spacing w:after="0" w:line="240" w:lineRule="auto"/>
+              <w:jc w:val="center"/>
+              <w:rPr>
+                <w:rFonts w:eastAsia="Times New Roman" w:cs="Arial"/>
+                <w:color w:val="000000"/>
+                <w:sz w:val="18"/>
+                <w:szCs w:val="18"/>
+                <w:lang w:eastAsia="en-GB"/>
+              </w:rPr>
+            </w:pPr>
+          </w:p>
+        </w:tc>
+        <w:tc>
+          <w:tcPr>
+            <w:tcW w:w="3285" w:type="pct"/>
             <w:tcBorders>
               <w:top w:val="single" w:sz="4" w:space="0" w:color="auto"/>
               <w:left w:val="nil"/>
@@ -31950,33 +32538,80 @@
             <w:shd w:val="clear" w:color="auto" w:fill="auto"/>
             <w:noWrap/>
             <w:vAlign w:val="center"/>
-          </w:tcPr>
-          <w:p>
-            <w:pPr>
-              <w:spacing w:after="0" w:line="240" w:lineRule="auto"/>
-              <w:rPr>
-                <w:rFonts w:eastAsia="Times New Roman" w:cs="Arial"/>
-                <w:color w:val="000000"/>
-                <w:sz w:val="18"/>
-                <w:szCs w:val="18"/>
-                <w:lang w:eastAsia="en-GB"/>
-              </w:rPr>
-            </w:pPr>
-            <w:r>
-              <w:rPr>
-                <w:rFonts w:eastAsia="Times New Roman" w:cs="Arial"/>
-                <w:color w:val="000000"/>
-                <w:sz w:val="18"/>
-                <w:szCs w:val="18"/>
-                <w:lang w:eastAsia="en-GB"/>
-              </w:rPr>
-              <w:t>Palletisation of canopy / SDU sections</w:t>
-            </w:r>
-          </w:p>
-        </w:tc>
-        <w:tc>
-          <w:tcPr>
-            <w:tcW w:w="949" w:type="pct"/>
+            <w:hideMark/>
+          </w:tcPr>
+          <w:p>
+            <w:pPr>
+              <w:spacing w:after="0" w:line="240" w:lineRule="auto"/>
+              <w:rPr>
+                <w:rFonts w:eastAsia="Times New Roman" w:cs="Arial"/>
+                <w:color w:val="000000"/>
+                <w:sz w:val="18"/>
+                <w:szCs w:val="18"/>
+                <w:lang w:eastAsia="en-GB"/>
+              </w:rPr>
+            </w:pPr>
+            <w:r>
+              <w:rPr>
+                <w:rFonts w:eastAsia="Times New Roman" w:cs="Arial"/>
+                <w:color w:val="000000"/>
+                <w:sz w:val="18"/>
+                <w:szCs w:val="18"/>
+                <w:lang w:eastAsia="en-GB"/>
+              </w:rPr>
+              <w:t xml:space="preserve">Extra over for emergency lighting     </w:t>
+            </w:r>
+            <w:proofErr w:type="spellStart"/>
+            <w:r>
+              <w:rPr>
+                <w:rFonts w:eastAsia="Times New Roman" w:cs="Arial"/>
+                <w:b/>
+                <w:color w:val="000000"/>
+                <w:sz w:val="18"/>
+                <w:szCs w:val="18"/>
+                <w:lang w:eastAsia="en-GB"/>
+              </w:rPr>
+              <w:t>xxNo</w:t>
+            </w:r>
+            <w:proofErr w:type="spellEnd"/>
+            <w:r>
+              <w:rPr>
+                <w:rFonts w:eastAsia="Times New Roman" w:cs="Arial"/>
+                <w:b/>
+                <w:color w:val="000000"/>
+                <w:sz w:val="18"/>
+                <w:szCs w:val="18"/>
+                <w:lang w:eastAsia="en-GB"/>
+              </w:rPr>
+              <w:t>, @ £</w:t>
+            </w:r>
+            <w:r>
+              <w:rPr>
+                <w:rFonts w:eastAsia="Times New Roman" w:cs="Arial"/>
+                <w:b/>
+                <w:color w:val="000000"/>
+                <w:sz w:val="18"/>
+                <w:szCs w:val="18"/>
+                <w:lang w:eastAsia="en-GB"/>
+              </w:rPr>
+              <w:t>100</w:t>
+            </w:r>
+            <w:r>
+              <w:rPr>
+                <w:rFonts w:eastAsia="Times New Roman" w:cs="Arial"/>
+                <w:b/>
+                <w:color w:val="000000"/>
+                <w:sz w:val="18"/>
+                <w:szCs w:val="18"/>
+                <w:lang w:eastAsia="en-GB"/>
+              </w:rPr>
+              <w:t>.00 if required</w:t>
+            </w:r>
+          </w:p>
+        </w:tc>
+        <w:tc>
+          <w:tcPr>
+            <w:tcW w:w="985" w:type="pct"/>
             <w:tcBorders>
               <w:top w:val="nil"/>
               <w:left w:val="nil"/>
@@ -32018,7 +32653,7 @@
         </w:trPr>
         <w:tc>
           <w:tcPr>
-            <w:tcW w:w="230" w:type="pct"/>
+            <w:tcW w:w="219" w:type="pct"/>
             <w:vMerge/>
             <w:tcBorders>
               <w:top w:val="single" w:sz="4" w:space="0" w:color="auto"/>
@@ -32028,7 +32663,6 @@
             </w:tcBorders>
             <w:shd w:val="clear" w:color="auto" w:fill="C5E0B3" w:themeFill="accent6" w:themeFillTint="66"/>
             <w:vAlign w:val="center"/>
-            <w:hideMark/>
           </w:tcPr>
           <w:p>
             <w:pPr>
@@ -32046,7 +32680,7 @@
         </w:tc>
         <w:tc>
           <w:tcPr>
-            <w:tcW w:w="446" w:type="pct"/>
+            <w:tcW w:w="511" w:type="pct"/>
             <w:tcBorders>
               <w:top w:val="nil"/>
               <w:left w:val="nil"/>
@@ -32056,25 +32690,24 @@
             <w:shd w:val="clear" w:color="auto" w:fill="auto"/>
             <w:noWrap/>
             <w:vAlign w:val="center"/>
-            <w:hideMark/>
-          </w:tcPr>
-          <w:p>
-            <w:pPr>
-              <w:spacing w:after="0" w:line="240" w:lineRule="auto"/>
-              <w:jc w:val="center"/>
-              <w:rPr>
-                <w:rFonts w:eastAsia="Times New Roman" w:cs="Arial"/>
-                <w:color w:val="000000"/>
-                <w:sz w:val="18"/>
-                <w:szCs w:val="18"/>
-                <w:lang w:eastAsia="en-GB"/>
-              </w:rPr>
-            </w:pPr>
-          </w:p>
-        </w:tc>
-        <w:tc>
-          <w:tcPr>
-            <w:tcW w:w="3375" w:type="pct"/>
+          </w:tcPr>
+          <w:p>
+            <w:pPr>
+              <w:spacing w:after="0" w:line="240" w:lineRule="auto"/>
+              <w:jc w:val="center"/>
+              <w:rPr>
+                <w:rFonts w:eastAsia="Times New Roman" w:cs="Arial"/>
+                <w:color w:val="000000"/>
+                <w:sz w:val="18"/>
+                <w:szCs w:val="18"/>
+                <w:lang w:eastAsia="en-GB"/>
+              </w:rPr>
+            </w:pPr>
+          </w:p>
+        </w:tc>
+        <w:tc>
+          <w:tcPr>
+            <w:tcW w:w="3285" w:type="pct"/>
             <w:tcBorders>
               <w:top w:val="single" w:sz="4" w:space="0" w:color="auto"/>
               <w:left w:val="nil"/>
@@ -32084,54 +32717,33 @@
             <w:shd w:val="clear" w:color="auto" w:fill="auto"/>
             <w:noWrap/>
             <w:vAlign w:val="center"/>
-            <w:hideMark/>
-          </w:tcPr>
-          <w:p>
-            <w:pPr>
-              <w:spacing w:after="0" w:line="240" w:lineRule="auto"/>
-              <w:rPr>
-                <w:rFonts w:eastAsia="Times New Roman" w:cs="Arial"/>
-                <w:color w:val="000000"/>
-                <w:sz w:val="18"/>
-                <w:szCs w:val="18"/>
-                <w:lang w:eastAsia="en-GB"/>
-              </w:rPr>
-            </w:pPr>
-            <w:r>
-              <w:rPr>
-                <w:rFonts w:eastAsia="Times New Roman" w:cs="Arial"/>
-                <w:color w:val="000000"/>
-                <w:sz w:val="18"/>
-                <w:szCs w:val="18"/>
-                <w:lang w:eastAsia="en-GB"/>
-              </w:rPr>
-              <w:t>R</w:t>
-            </w:r>
-            <w:r>
-              <w:rPr>
-                <w:rFonts w:eastAsia="Times New Roman" w:cs="Arial"/>
-                <w:color w:val="000000"/>
-                <w:sz w:val="18"/>
-                <w:szCs w:val="18"/>
-                <w:lang w:eastAsia="en-GB"/>
-              </w:rPr>
-              <w:t>emoval and disposal</w:t>
-            </w:r>
-            <w:r>
-              <w:rPr>
-                <w:rFonts w:eastAsia="Times New Roman" w:cs="Arial"/>
-                <w:color w:val="000000"/>
-                <w:sz w:val="18"/>
-                <w:szCs w:val="18"/>
-                <w:lang w:eastAsia="en-GB"/>
-              </w:rPr>
-              <w:t xml:space="preserve"> of existing canopies</w:t>
-            </w:r>
-          </w:p>
-        </w:tc>
-        <w:tc>
-          <w:tcPr>
-            <w:tcW w:w="949" w:type="pct"/>
+          </w:tcPr>
+          <w:p>
+            <w:pPr>
+              <w:spacing w:after="0" w:line="240" w:lineRule="auto"/>
+              <w:rPr>
+                <w:rFonts w:eastAsia="Times New Roman" w:cs="Arial"/>
+                <w:color w:val="000000"/>
+                <w:sz w:val="18"/>
+                <w:szCs w:val="18"/>
+                <w:lang w:eastAsia="en-GB"/>
+              </w:rPr>
+            </w:pPr>
+            <w:r>
+              <w:rPr>
+                <w:rFonts w:eastAsia="Times New Roman" w:cs="Arial"/>
+                <w:color w:val="000000"/>
+                <w:sz w:val="18"/>
+                <w:szCs w:val="18"/>
+                <w:lang w:eastAsia="en-GB"/>
+              </w:rPr>
+              <w:t>Palletisation of canopy / SDU sections</w:t>
+            </w:r>
+          </w:p>
+        </w:tc>
+        <w:tc>
+          <w:tcPr>
+            <w:tcW w:w="985" w:type="pct"/>
             <w:tcBorders>
               <w:top w:val="nil"/>
               <w:left w:val="nil"/>
@@ -32173,7 +32785,7 @@
         </w:trPr>
         <w:tc>
           <w:tcPr>
-            <w:tcW w:w="230" w:type="pct"/>
+            <w:tcW w:w="219" w:type="pct"/>
             <w:vMerge/>
             <w:tcBorders>
               <w:top w:val="single" w:sz="4" w:space="0" w:color="auto"/>
@@ -32201,11 +32813,11 @@
         </w:tc>
         <w:tc>
           <w:tcPr>
-            <w:tcW w:w="446" w:type="pct"/>
+            <w:tcW w:w="511" w:type="pct"/>
             <w:tcBorders>
               <w:top w:val="nil"/>
               <w:left w:val="nil"/>
-              <w:bottom w:val="nil"/>
+              <w:bottom w:val="single" w:sz="4" w:space="0" w:color="auto"/>
               <w:right w:val="single" w:sz="4" w:space="0" w:color="auto"/>
             </w:tcBorders>
             <w:shd w:val="clear" w:color="auto" w:fill="auto"/>
@@ -32229,11 +32841,11 @@
         </w:tc>
         <w:tc>
           <w:tcPr>
-            <w:tcW w:w="3375" w:type="pct"/>
+            <w:tcW w:w="3285" w:type="pct"/>
             <w:tcBorders>
               <w:top w:val="single" w:sz="4" w:space="0" w:color="auto"/>
               <w:left w:val="nil"/>
-              <w:bottom w:val="nil"/>
+              <w:bottom w:val="single" w:sz="4" w:space="0" w:color="auto"/>
               <w:right w:val="single" w:sz="4" w:space="0" w:color="auto"/>
             </w:tcBorders>
             <w:shd w:val="clear" w:color="auto" w:fill="auto"/>
@@ -32260,13 +32872,33 @@
                 <w:szCs w:val="18"/>
                 <w:lang w:eastAsia="en-GB"/>
               </w:rPr>
-              <w:t>Pull Test – 3no Max per Visit (Subject to Site Survey)</w:t>
-            </w:r>
-          </w:p>
-        </w:tc>
-        <w:tc>
-          <w:tcPr>
-            <w:tcW w:w="949" w:type="pct"/>
+              <w:t>R</w:t>
+            </w:r>
+            <w:r>
+              <w:rPr>
+                <w:rFonts w:eastAsia="Times New Roman" w:cs="Arial"/>
+                <w:color w:val="000000"/>
+                <w:sz w:val="18"/>
+                <w:szCs w:val="18"/>
+                <w:lang w:eastAsia="en-GB"/>
+              </w:rPr>
+              <w:t>emoval and disposal</w:t>
+            </w:r>
+            <w:r>
+              <w:rPr>
+                <w:rFonts w:eastAsia="Times New Roman" w:cs="Arial"/>
+                <w:color w:val="000000"/>
+                <w:sz w:val="18"/>
+                <w:szCs w:val="18"/>
+                <w:lang w:eastAsia="en-GB"/>
+              </w:rPr>
+              <w:t xml:space="preserve"> of existing canopies</w:t>
+            </w:r>
+          </w:p>
+        </w:tc>
+        <w:tc>
+          <w:tcPr>
+            <w:tcW w:w="985" w:type="pct"/>
             <w:tcBorders>
               <w:top w:val="nil"/>
               <w:left w:val="nil"/>
@@ -32297,7 +32929,7 @@
                 <w:szCs w:val="18"/>
                 <w:lang w:eastAsia="en-GB"/>
               </w:rPr>
-              <w:t>£1,350.00</w:t>
+              <w:t>£</w:t>
             </w:r>
           </w:p>
         </w:tc>
@@ -32308,7 +32940,7 @@
         </w:trPr>
         <w:tc>
           <w:tcPr>
-            <w:tcW w:w="230" w:type="pct"/>
+            <w:tcW w:w="219" w:type="pct"/>
             <w:vMerge/>
             <w:tcBorders>
               <w:top w:val="single" w:sz="4" w:space="0" w:color="auto"/>
@@ -32336,7 +32968,142 @@
         </w:tc>
         <w:tc>
           <w:tcPr>
-            <w:tcW w:w="3821" w:type="pct"/>
+            <w:tcW w:w="511" w:type="pct"/>
+            <w:tcBorders>
+              <w:top w:val="nil"/>
+              <w:left w:val="nil"/>
+              <w:bottom w:val="nil"/>
+              <w:right w:val="single" w:sz="4" w:space="0" w:color="auto"/>
+            </w:tcBorders>
+            <w:shd w:val="clear" w:color="auto" w:fill="auto"/>
+            <w:noWrap/>
+            <w:vAlign w:val="center"/>
+            <w:hideMark/>
+          </w:tcPr>
+          <w:p>
+            <w:pPr>
+              <w:spacing w:after="0" w:line="240" w:lineRule="auto"/>
+              <w:jc w:val="center"/>
+              <w:rPr>
+                <w:rFonts w:eastAsia="Times New Roman" w:cs="Arial"/>
+                <w:color w:val="000000"/>
+                <w:sz w:val="18"/>
+                <w:szCs w:val="18"/>
+                <w:lang w:eastAsia="en-GB"/>
+              </w:rPr>
+            </w:pPr>
+          </w:p>
+        </w:tc>
+        <w:tc>
+          <w:tcPr>
+            <w:tcW w:w="3285" w:type="pct"/>
+            <w:tcBorders>
+              <w:top w:val="single" w:sz="4" w:space="0" w:color="auto"/>
+              <w:left w:val="nil"/>
+              <w:bottom w:val="nil"/>
+              <w:right w:val="single" w:sz="4" w:space="0" w:color="auto"/>
+            </w:tcBorders>
+            <w:shd w:val="clear" w:color="auto" w:fill="auto"/>
+            <w:noWrap/>
+            <w:vAlign w:val="center"/>
+            <w:hideMark/>
+          </w:tcPr>
+          <w:p>
+            <w:pPr>
+              <w:spacing w:after="0" w:line="240" w:lineRule="auto"/>
+              <w:rPr>
+                <w:rFonts w:eastAsia="Times New Roman" w:cs="Arial"/>
+                <w:color w:val="000000"/>
+                <w:sz w:val="18"/>
+                <w:szCs w:val="18"/>
+                <w:lang w:eastAsia="en-GB"/>
+              </w:rPr>
+            </w:pPr>
+            <w:r>
+              <w:rPr>
+                <w:rFonts w:eastAsia="Times New Roman" w:cs="Arial"/>
+                <w:color w:val="000000"/>
+                <w:sz w:val="18"/>
+                <w:szCs w:val="18"/>
+                <w:lang w:eastAsia="en-GB"/>
+              </w:rPr>
+              <w:t>Pull Test – 3no Max per Visit (Subject to Site Survey)</w:t>
+            </w:r>
+          </w:p>
+        </w:tc>
+        <w:tc>
+          <w:tcPr>
+            <w:tcW w:w="985" w:type="pct"/>
+            <w:tcBorders>
+              <w:top w:val="nil"/>
+              <w:left w:val="nil"/>
+              <w:bottom w:val="single" w:sz="4" w:space="0" w:color="auto"/>
+              <w:right w:val="single" w:sz="4" w:space="0" w:color="auto"/>
+            </w:tcBorders>
+            <w:shd w:val="clear" w:color="auto" w:fill="auto"/>
+            <w:noWrap/>
+            <w:vAlign w:val="center"/>
+          </w:tcPr>
+          <w:p>
+            <w:pPr>
+              <w:spacing w:after="0" w:line="240" w:lineRule="auto"/>
+              <w:jc w:val="center"/>
+              <w:rPr>
+                <w:rFonts w:eastAsia="Times New Roman" w:cs="Arial"/>
+                <w:color w:val="000000"/>
+                <w:sz w:val="18"/>
+                <w:szCs w:val="18"/>
+                <w:lang w:eastAsia="en-GB"/>
+              </w:rPr>
+            </w:pPr>
+            <w:r>
+              <w:rPr>
+                <w:rFonts w:eastAsia="Times New Roman" w:cs="Arial"/>
+                <w:color w:val="000000"/>
+                <w:sz w:val="18"/>
+                <w:szCs w:val="18"/>
+                <w:lang w:eastAsia="en-GB"/>
+              </w:rPr>
+              <w:t>£1,350.00</w:t>
+            </w:r>
+          </w:p>
+        </w:tc>
+      </w:tr>
+      <w:tr>
+        <w:trPr>
+          <w:trHeight w:val="288"/>
+        </w:trPr>
+        <w:tc>
+          <w:tcPr>
+            <w:tcW w:w="219" w:type="pct"/>
+            <w:vMerge/>
+            <w:tcBorders>
+              <w:top w:val="single" w:sz="4" w:space="0" w:color="auto"/>
+              <w:left w:val="single" w:sz="4" w:space="0" w:color="auto"/>
+              <w:bottom w:val="single" w:sz="4" w:space="0" w:color="000000"/>
+              <w:right w:val="single" w:sz="4" w:space="0" w:color="auto"/>
+            </w:tcBorders>
+            <w:shd w:val="clear" w:color="auto" w:fill="C5E0B3" w:themeFill="accent6" w:themeFillTint="66"/>
+            <w:vAlign w:val="center"/>
+            <w:hideMark/>
+          </w:tcPr>
+          <w:p>
+            <w:pPr>
+              <w:spacing w:after="0" w:line="240" w:lineRule="auto"/>
+              <w:rPr>
+                <w:rFonts w:eastAsia="Times New Roman" w:cs="Arial"/>
+                <w:b/>
+                <w:bCs/>
+                <w:color w:val="FFFFFF"/>
+                <w:szCs w:val="20"/>
+                <w:lang w:eastAsia="en-GB"/>
+              </w:rPr>
+            </w:pPr>
+          </w:p>
+        </w:tc>
+        <w:tc>
+          <w:tcPr>
+            <w:tcW w:w="3796" w:type="pct"/>
             <w:gridSpan w:val="2"/>
             <w:tcBorders>
               <w:top w:val="single" w:sz="4" w:space="0" w:color="auto"/>
@@ -32382,7 +33149,7 @@
         </w:tc>
         <w:tc>
           <w:tcPr>
-            <w:tcW w:w="949" w:type="pct"/>
+            <w:tcW w:w="985" w:type="pct"/>
             <w:tcBorders>
               <w:top w:val="nil"/>
               <w:left w:val="nil"/>
@@ -33715,6 +34482,7 @@
           <w:sz w:val="18"/>
           <w:szCs w:val="18"/>
         </w:rPr>
+        <w:lastRenderedPageBreak/>
         <w:t>Fire Suppression System.</w:t>
       </w:r>
     </w:p>
@@ -34062,7 +34830,6 @@
           <w:sz w:val="18"/>
           <w:szCs w:val="18"/>
         </w:rPr>
-        <w:lastRenderedPageBreak/>
         <w:t xml:space="preserve">Drawings could be submitted with 10 days from receipt of an order. </w:t>
       </w:r>
       <w:r>
@@ -34983,7 +35750,6 @@
         <w:rPr>
           <w:szCs w:val="20"/>
         </w:rPr>
-        <w:lastRenderedPageBreak/>
         <w:t>Please note that routine maintenance of this system is essential to ensure that it operates at its optimum efficiency.</w:t>
       </w:r>
     </w:p>
@@ -35693,6 +36459,7 @@
           <w:sz w:val="13"/>
           <w:szCs w:val="15"/>
         </w:rPr>
+        <w:lastRenderedPageBreak/>
         <w:t>1.10</w:t>
       </w:r>
       <w:r>
@@ -36086,7 +36853,6 @@
           <w:sz w:val="13"/>
           <w:szCs w:val="15"/>
         </w:rPr>
-        <w:lastRenderedPageBreak/>
         <w:t>2.5</w:t>
       </w:r>
       <w:r>
@@ -36811,7 +37577,11 @@
       </w:r>
       <w:r>
         <w:tab/>
-        <w:t>Notwithstanding that the goods (or any part of them) remain the property of Halton Foodservice; the Customer may sell or use the goods in the ordinary course of the Customers business at full market value for the account of Halton Foodservice.  Any such sale or dealing shall be a sale or use of Halton Foodservice’s property by the Customer on the Customer’s own behalf and the Customer shall deal as principal when making such sale or dealings.  Until property in the goods passes from Halton Foodservice the entire proceeds of sale or otherwise of the goods shall be held in trust for Halton Foodservice and shall not be mixed with other monies or paid into any overdrawn bank account and shall be at all material times identified as Halton Foodservice’s money.</w:t>
+        <w:t xml:space="preserve">Notwithstanding that the goods (or any part of them) remain the property of Halton Foodservice; the Customer may sell or use the goods in the ordinary course of the Customers business at full market value for the account of Halton Foodservice.  Any such sale or dealing shall be a sale or use of Halton Foodservice’s property by the Customer on the Customer’s own behalf and the Customer shall deal as principal when making such sale or dealings.  Until property in the goods passes </w:t>
+      </w:r>
+      <w:r>
+        <w:lastRenderedPageBreak/>
+        <w:t>from Halton Foodservice the entire proceeds of sale or otherwise of the goods shall be held in trust for Halton Foodservice and shall not be mixed with other monies or paid into any overdrawn bank account and shall be at all material times identified as Halton Foodservice’s money.</w:t>
       </w:r>
     </w:p>
     <w:p>
@@ -36954,7 +37724,6 @@
         <w:pStyle w:val="BodyTextIndent2"/>
       </w:pPr>
       <w:r>
-        <w:lastRenderedPageBreak/>
         <w:t xml:space="preserve">9.4 </w:t>
       </w:r>
       <w:r>

</xml_diff>

<commit_message>
Add VENT CLG (Ventilated Ceiling) support in project management - Implemented new data handling for VENT CLG systems, including reading from Excel, updating project options, and integrating into document generation. Enhanced UI for toggling VENT CLG options and added detailed pricing breakdowns in templates. Updated relevant functions to accommodate new VENT CLG data structures and ensure accurate processing across the application.
</commit_message>
<xml_diff>
--- a/templates/word/Halton Quote Feb 2024.docx
+++ b/templates/word/Halton Quote Feb 2024.docx
@@ -13908,17 +13908,117 @@
           <w:rFonts w:cs="Arial"/>
         </w:rPr>
       </w:pPr>
+      <w:r>
+        <w:rPr>
+          <w:rFonts w:cs="Arial"/>
+        </w:rPr>
+        <w:t>{% for level in levels%}</w:t>
+      </w:r>
+    </w:p>
+    <w:p>
+      <w:pPr>
+        <w:spacing w:after="0" w:line="200" w:lineRule="atLeast"/>
+        <w:rPr>
+          <w:rFonts w:cs="Arial"/>
+        </w:rPr>
+      </w:pPr>
+      <w:r>
+        <w:rPr>
+          <w:rFonts w:cs="Arial"/>
+        </w:rPr>
+        <w:t xml:space="preserve">{%for area in </w:t>
+      </w:r>
+      <w:proofErr w:type="spellStart"/>
+      <w:proofErr w:type="gramStart"/>
+      <w:r>
+        <w:rPr>
+          <w:rFonts w:cs="Arial"/>
+        </w:rPr>
+        <w:t>level.areas</w:t>
+      </w:r>
+      <w:proofErr w:type="spellEnd"/>
+      <w:r>
+        <w:rPr>
+          <w:rFonts w:cs="Arial"/>
+        </w:rPr>
+        <w:t>%}{</w:t>
+      </w:r>
+      <w:proofErr w:type="gramEnd"/>
+      <w:r>
+        <w:rPr>
+          <w:rFonts w:cs="Arial"/>
+        </w:rPr>
+        <w:t xml:space="preserve">%if </w:t>
+      </w:r>
+      <w:proofErr w:type="spellStart"/>
+      <w:proofErr w:type="gramStart"/>
+      <w:r>
+        <w:rPr>
+          <w:rFonts w:cs="Arial"/>
+        </w:rPr>
+        <w:t>area.options</w:t>
+      </w:r>
+      <w:proofErr w:type="gramEnd"/>
+      <w:r>
+        <w:rPr>
+          <w:rFonts w:cs="Arial"/>
+        </w:rPr>
+        <w:t>.vent_clg</w:t>
+      </w:r>
+      <w:proofErr w:type="spellEnd"/>
+      <w:r>
+        <w:rPr>
+          <w:rFonts w:cs="Arial"/>
+        </w:rPr>
+        <w:t>%}</w:t>
+      </w:r>
+    </w:p>
+    <w:p>
+      <w:pPr>
+        <w:spacing w:after="0" w:line="200" w:lineRule="atLeast"/>
+        <w:rPr>
+          <w:rFonts w:cs="Arial"/>
+        </w:rPr>
+      </w:pPr>
+      <w:r>
+        <w:rPr>
+          <w:rFonts w:cs="Arial"/>
+        </w:rPr>
+        <w:t>{{</w:t>
+      </w:r>
+      <w:proofErr w:type="spellStart"/>
+      <w:proofErr w:type="gramStart"/>
+      <w:r>
+        <w:rPr>
+          <w:rFonts w:cs="Arial"/>
+        </w:rPr>
+        <w:t>area.level</w:t>
+      </w:r>
+      <w:proofErr w:type="gramEnd"/>
+      <w:r>
+        <w:rPr>
+          <w:rFonts w:cs="Arial"/>
+        </w:rPr>
+        <w:t>_area_name</w:t>
+      </w:r>
+      <w:proofErr w:type="spellEnd"/>
+      <w:r>
+        <w:rPr>
+          <w:rFonts w:cs="Arial"/>
+        </w:rPr>
+        <w:t xml:space="preserve"> | upper}}</w:t>
+      </w:r>
     </w:p>
     <w:tbl>
       <w:tblPr>
-        <w:tblW w:w="4946" w:type="pct"/>
+        <w:tblW w:w="5003" w:type="pct"/>
         <w:tblInd w:w="-5" w:type="dxa"/>
         <w:tblLook w:val="04A0" w:firstRow="1" w:lastRow="0" w:firstColumn="1" w:lastColumn="0" w:noHBand="0" w:noVBand="1"/>
       </w:tblPr>
       <w:tblGrid>
-        <w:gridCol w:w="1040"/>
-        <w:gridCol w:w="6535"/>
-        <w:gridCol w:w="2033"/>
+        <w:gridCol w:w="3999"/>
+        <w:gridCol w:w="4569"/>
+        <w:gridCol w:w="4389"/>
       </w:tblGrid>
       <w:tr>
         <w:trPr>
@@ -13926,7 +14026,7 @@
         </w:trPr>
         <w:tc>
           <w:tcPr>
-            <w:tcW w:w="541" w:type="pct"/>
+            <w:tcW w:w="1545" w:type="pct"/>
             <w:tcBorders>
               <w:top w:val="single" w:sz="4" w:space="0" w:color="auto"/>
               <w:left w:val="single" w:sz="4" w:space="0" w:color="auto"/>
@@ -13968,7 +14068,7 @@
         </w:tc>
         <w:tc>
           <w:tcPr>
-            <w:tcW w:w="3401" w:type="pct"/>
+            <w:tcW w:w="1762" w:type="pct"/>
             <w:vMerge w:val="restart"/>
             <w:tcBorders>
               <w:top w:val="single" w:sz="4" w:space="0" w:color="auto"/>
@@ -14023,7 +14123,7 @@
         </w:tc>
         <w:tc>
           <w:tcPr>
-            <w:tcW w:w="1058" w:type="pct"/>
+            <w:tcW w:w="1693" w:type="pct"/>
             <w:tcBorders>
               <w:top w:val="single" w:sz="4" w:space="0" w:color="auto"/>
               <w:left w:val="nil"/>
@@ -14070,7 +14170,7 @@
         </w:trPr>
         <w:tc>
           <w:tcPr>
-            <w:tcW w:w="541" w:type="pct"/>
+            <w:tcW w:w="1545" w:type="pct"/>
             <w:tcBorders>
               <w:top w:val="nil"/>
               <w:left w:val="single" w:sz="4" w:space="0" w:color="auto"/>
@@ -14112,7 +14212,7 @@
         </w:tc>
         <w:tc>
           <w:tcPr>
-            <w:tcW w:w="3401" w:type="pct"/>
+            <w:tcW w:w="1762" w:type="pct"/>
             <w:vMerge/>
             <w:tcBorders>
               <w:top w:val="single" w:sz="4" w:space="0" w:color="auto"/>
@@ -14140,7 +14240,7 @@
         </w:tc>
         <w:tc>
           <w:tcPr>
-            <w:tcW w:w="1058" w:type="pct"/>
+            <w:tcW w:w="1693" w:type="pct"/>
             <w:tcBorders>
               <w:top w:val="nil"/>
               <w:left w:val="nil"/>
@@ -14187,7 +14287,7 @@
         </w:trPr>
         <w:tc>
           <w:tcPr>
-            <w:tcW w:w="541" w:type="pct"/>
+            <w:tcW w:w="1545" w:type="pct"/>
             <w:tcBorders>
               <w:top w:val="nil"/>
               <w:left w:val="single" w:sz="4" w:space="0" w:color="auto"/>
@@ -14219,13 +14319,69 @@
                 <w:szCs w:val="18"/>
                 <w:lang w:eastAsia="en-GB"/>
               </w:rPr>
-              <w:t>8.01</w:t>
-            </w:r>
-          </w:p>
-        </w:tc>
-        <w:tc>
-          <w:tcPr>
-            <w:tcW w:w="3401" w:type="pct"/>
+              <w:t>{{</w:t>
+            </w:r>
+            <w:proofErr w:type="spellStart"/>
+            <w:proofErr w:type="gramStart"/>
+            <w:r>
+              <w:rPr>
+                <w:rFonts w:eastAsia="Times New Roman" w:cs="Arial"/>
+                <w:color w:val="000000"/>
+                <w:sz w:val="18"/>
+                <w:szCs w:val="18"/>
+                <w:lang w:eastAsia="en-GB"/>
+              </w:rPr>
+              <w:t>area.vent</w:t>
+            </w:r>
+            <w:proofErr w:type="gramEnd"/>
+            <w:r>
+              <w:rPr>
+                <w:rFonts w:eastAsia="Times New Roman" w:cs="Arial"/>
+                <w:color w:val="000000"/>
+                <w:sz w:val="18"/>
+                <w:szCs w:val="18"/>
+                <w:lang w:eastAsia="en-GB"/>
+              </w:rPr>
+              <w:t>_clg_detailed_</w:t>
+            </w:r>
+            <w:proofErr w:type="gramStart"/>
+            <w:r>
+              <w:rPr>
+                <w:rFonts w:eastAsia="Times New Roman" w:cs="Arial"/>
+                <w:color w:val="000000"/>
+                <w:sz w:val="18"/>
+                <w:szCs w:val="18"/>
+                <w:lang w:eastAsia="en-GB"/>
+              </w:rPr>
+              <w:t>pricing.item</w:t>
+            </w:r>
+            <w:proofErr w:type="gramEnd"/>
+            <w:r>
+              <w:rPr>
+                <w:rFonts w:eastAsia="Times New Roman" w:cs="Arial"/>
+                <w:color w:val="000000"/>
+                <w:sz w:val="18"/>
+                <w:szCs w:val="18"/>
+                <w:lang w:eastAsia="en-GB"/>
+              </w:rPr>
+              <w:t>_number</w:t>
+            </w:r>
+            <w:proofErr w:type="spellEnd"/>
+            <w:r>
+              <w:rPr>
+                <w:rFonts w:eastAsia="Times New Roman" w:cs="Arial"/>
+                <w:color w:val="000000"/>
+                <w:sz w:val="18"/>
+                <w:szCs w:val="18"/>
+                <w:lang w:eastAsia="en-GB"/>
+              </w:rPr>
+              <w:t>}}</w:t>
+            </w:r>
+          </w:p>
+        </w:tc>
+        <w:tc>
+          <w:tcPr>
+            <w:tcW w:w="1762" w:type="pct"/>
             <w:tcBorders>
               <w:top w:val="nil"/>
               <w:left w:val="nil"/>
@@ -14285,7 +14441,7 @@
         </w:tc>
         <w:tc>
           <w:tcPr>
-            <w:tcW w:w="1058" w:type="pct"/>
+            <w:tcW w:w="1693" w:type="pct"/>
             <w:tcBorders>
               <w:top w:val="nil"/>
               <w:left w:val="nil"/>
@@ -14317,7 +14473,83 @@
                 <w:szCs w:val="18"/>
                 <w:lang w:eastAsia="en-GB"/>
               </w:rPr>
-              <w:t xml:space="preserve">0 </w:t>
+              <w:t>{{</w:t>
+            </w:r>
+            <w:proofErr w:type="spellStart"/>
+            <w:proofErr w:type="gramStart"/>
+            <w:r>
+              <w:rPr>
+                <w:rFonts w:eastAsia="Times New Roman" w:cs="Arial"/>
+                <w:color w:val="000000"/>
+                <w:sz w:val="18"/>
+                <w:szCs w:val="18"/>
+                <w:lang w:eastAsia="en-GB"/>
+              </w:rPr>
+              <w:t>area.vent</w:t>
+            </w:r>
+            <w:proofErr w:type="gramEnd"/>
+            <w:r>
+              <w:rPr>
+                <w:rFonts w:eastAsia="Times New Roman" w:cs="Arial"/>
+                <w:color w:val="000000"/>
+                <w:sz w:val="18"/>
+                <w:szCs w:val="18"/>
+                <w:lang w:eastAsia="en-GB"/>
+              </w:rPr>
+              <w:t>_clg_detailed_</w:t>
+            </w:r>
+            <w:proofErr w:type="gramStart"/>
+            <w:r>
+              <w:rPr>
+                <w:rFonts w:eastAsia="Times New Roman" w:cs="Arial"/>
+                <w:color w:val="000000"/>
+                <w:sz w:val="18"/>
+                <w:szCs w:val="18"/>
+                <w:lang w:eastAsia="en-GB"/>
+              </w:rPr>
+              <w:t>pricing.</w:t>
+            </w:r>
+            <w:r>
+              <w:rPr>
+                <w:rFonts w:eastAsia="Times New Roman" w:cs="Arial"/>
+                <w:color w:val="000000"/>
+                <w:sz w:val="18"/>
+                <w:szCs w:val="18"/>
+                <w:lang w:eastAsia="en-GB"/>
+              </w:rPr>
+              <w:t>coverage</w:t>
+            </w:r>
+            <w:proofErr w:type="gramEnd"/>
+            <w:r>
+              <w:rPr>
+                <w:rFonts w:eastAsia="Times New Roman" w:cs="Arial"/>
+                <w:color w:val="000000"/>
+                <w:sz w:val="18"/>
+                <w:szCs w:val="18"/>
+                <w:lang w:eastAsia="en-GB"/>
+              </w:rPr>
+              <w:t>_sqm</w:t>
+            </w:r>
+            <w:proofErr w:type="spellEnd"/>
+            <w:r>
+              <w:rPr>
+                <w:rFonts w:eastAsia="Times New Roman" w:cs="Arial"/>
+                <w:color w:val="000000"/>
+                <w:sz w:val="18"/>
+                <w:szCs w:val="18"/>
+                <w:lang w:eastAsia="en-GB"/>
+              </w:rPr>
+              <w:t>}}</w:t>
+            </w:r>
+            <w:r>
+              <w:rPr>
+                <w:rFonts w:eastAsia="Times New Roman" w:cs="Arial"/>
+                <w:color w:val="000000"/>
+                <w:sz w:val="18"/>
+                <w:szCs w:val="18"/>
+                <w:lang w:eastAsia="en-GB"/>
+              </w:rPr>
+              <w:t xml:space="preserve"> </w:t>
             </w:r>
             <w:r>
               <w:rPr>
@@ -14329,199 +14561,6 @@
               </w:rPr>
               <w:t>m²</w:t>
             </w:r>
-          </w:p>
-        </w:tc>
-      </w:tr>
-      <w:tr>
-        <w:trPr>
-          <w:trHeight w:val="288"/>
-        </w:trPr>
-        <w:tc>
-          <w:tcPr>
-            <w:tcW w:w="541" w:type="pct"/>
-            <w:tcBorders>
-              <w:top w:val="nil"/>
-              <w:left w:val="single" w:sz="4" w:space="0" w:color="auto"/>
-              <w:bottom w:val="single" w:sz="4" w:space="0" w:color="auto"/>
-              <w:right w:val="single" w:sz="4" w:space="0" w:color="auto"/>
-            </w:tcBorders>
-            <w:shd w:val="clear" w:color="auto" w:fill="auto"/>
-            <w:noWrap/>
-            <w:vAlign w:val="center"/>
-            <w:hideMark/>
-          </w:tcPr>
-          <w:p>
-            <w:pPr>
-              <w:spacing w:after="0" w:line="240" w:lineRule="auto"/>
-              <w:jc w:val="center"/>
-              <w:rPr>
-                <w:rFonts w:eastAsia="Times New Roman" w:cs="Arial"/>
-                <w:color w:val="000000"/>
-                <w:sz w:val="18"/>
-                <w:szCs w:val="18"/>
-                <w:lang w:eastAsia="en-GB"/>
-              </w:rPr>
-            </w:pPr>
-            <w:r>
-              <w:rPr>
-                <w:rFonts w:eastAsia="Times New Roman" w:cs="Arial"/>
-                <w:color w:val="000000"/>
-                <w:sz w:val="18"/>
-                <w:szCs w:val="18"/>
-                <w:lang w:eastAsia="en-GB"/>
-              </w:rPr>
-              <w:t>8.02</w:t>
-            </w:r>
-          </w:p>
-        </w:tc>
-        <w:tc>
-          <w:tcPr>
-            <w:tcW w:w="3401" w:type="pct"/>
-            <w:tcBorders>
-              <w:top w:val="nil"/>
-              <w:left w:val="nil"/>
-              <w:bottom w:val="single" w:sz="4" w:space="0" w:color="auto"/>
-              <w:right w:val="single" w:sz="4" w:space="0" w:color="auto"/>
-            </w:tcBorders>
-            <w:shd w:val="clear" w:color="auto" w:fill="auto"/>
-            <w:noWrap/>
-            <w:vAlign w:val="center"/>
-          </w:tcPr>
-          <w:p>
-            <w:pPr>
-              <w:spacing w:after="0" w:line="240" w:lineRule="auto"/>
-              <w:jc w:val="center"/>
-              <w:rPr>
-                <w:rFonts w:eastAsia="Times New Roman" w:cs="Arial"/>
-                <w:color w:val="000000"/>
-                <w:sz w:val="18"/>
-                <w:szCs w:val="18"/>
-                <w:lang w:eastAsia="en-GB"/>
-              </w:rPr>
-            </w:pPr>
-          </w:p>
-        </w:tc>
-        <w:tc>
-          <w:tcPr>
-            <w:tcW w:w="1058" w:type="pct"/>
-            <w:tcBorders>
-              <w:top w:val="nil"/>
-              <w:left w:val="nil"/>
-              <w:bottom w:val="single" w:sz="4" w:space="0" w:color="auto"/>
-              <w:right w:val="single" w:sz="4" w:space="0" w:color="auto"/>
-            </w:tcBorders>
-            <w:shd w:val="clear" w:color="auto" w:fill="auto"/>
-            <w:noWrap/>
-            <w:vAlign w:val="center"/>
-          </w:tcPr>
-          <w:p>
-            <w:pPr>
-              <w:spacing w:after="0" w:line="240" w:lineRule="auto"/>
-              <w:jc w:val="center"/>
-              <w:rPr>
-                <w:rFonts w:eastAsia="Times New Roman" w:cs="Arial"/>
-                <w:color w:val="000000"/>
-                <w:sz w:val="18"/>
-                <w:szCs w:val="18"/>
-                <w:lang w:eastAsia="en-GB"/>
-              </w:rPr>
-            </w:pPr>
-          </w:p>
-        </w:tc>
-      </w:tr>
-      <w:tr>
-        <w:trPr>
-          <w:trHeight w:val="288"/>
-        </w:trPr>
-        <w:tc>
-          <w:tcPr>
-            <w:tcW w:w="541" w:type="pct"/>
-            <w:tcBorders>
-              <w:top w:val="single" w:sz="4" w:space="0" w:color="auto"/>
-              <w:left w:val="single" w:sz="4" w:space="0" w:color="auto"/>
-              <w:bottom w:val="single" w:sz="4" w:space="0" w:color="auto"/>
-              <w:right w:val="single" w:sz="4" w:space="0" w:color="auto"/>
-            </w:tcBorders>
-            <w:shd w:val="clear" w:color="auto" w:fill="auto"/>
-            <w:noWrap/>
-            <w:vAlign w:val="center"/>
-          </w:tcPr>
-          <w:p>
-            <w:pPr>
-              <w:spacing w:after="0" w:line="240" w:lineRule="auto"/>
-              <w:jc w:val="center"/>
-              <w:rPr>
-                <w:rFonts w:eastAsia="Times New Roman" w:cs="Arial"/>
-                <w:color w:val="000000"/>
-                <w:sz w:val="18"/>
-                <w:szCs w:val="18"/>
-                <w:lang w:eastAsia="en-GB"/>
-              </w:rPr>
-            </w:pPr>
-            <w:r>
-              <w:rPr>
-                <w:rFonts w:eastAsia="Times New Roman" w:cs="Arial"/>
-                <w:color w:val="000000"/>
-                <w:sz w:val="18"/>
-                <w:szCs w:val="18"/>
-                <w:lang w:eastAsia="en-GB"/>
-              </w:rPr>
-              <w:t>8.03</w:t>
-            </w:r>
-          </w:p>
-        </w:tc>
-        <w:tc>
-          <w:tcPr>
-            <w:tcW w:w="3401" w:type="pct"/>
-            <w:tcBorders>
-              <w:top w:val="single" w:sz="4" w:space="0" w:color="auto"/>
-              <w:left w:val="nil"/>
-              <w:bottom w:val="single" w:sz="4" w:space="0" w:color="auto"/>
-              <w:right w:val="single" w:sz="4" w:space="0" w:color="auto"/>
-            </w:tcBorders>
-            <w:shd w:val="clear" w:color="auto" w:fill="auto"/>
-            <w:noWrap/>
-            <w:vAlign w:val="center"/>
-          </w:tcPr>
-          <w:p>
-            <w:pPr>
-              <w:spacing w:after="0" w:line="240" w:lineRule="auto"/>
-              <w:jc w:val="center"/>
-              <w:rPr>
-                <w:rFonts w:eastAsia="Times New Roman" w:cs="Arial"/>
-                <w:color w:val="000000"/>
-                <w:sz w:val="18"/>
-                <w:szCs w:val="18"/>
-                <w:lang w:eastAsia="en-GB"/>
-              </w:rPr>
-            </w:pPr>
-          </w:p>
-        </w:tc>
-        <w:tc>
-          <w:tcPr>
-            <w:tcW w:w="1058" w:type="pct"/>
-            <w:tcBorders>
-              <w:top w:val="single" w:sz="4" w:space="0" w:color="auto"/>
-              <w:left w:val="nil"/>
-              <w:bottom w:val="single" w:sz="4" w:space="0" w:color="auto"/>
-              <w:right w:val="single" w:sz="4" w:space="0" w:color="auto"/>
-            </w:tcBorders>
-            <w:shd w:val="clear" w:color="auto" w:fill="auto"/>
-            <w:noWrap/>
-            <w:vAlign w:val="center"/>
-          </w:tcPr>
-          <w:p>
-            <w:pPr>
-              <w:spacing w:after="0" w:line="240" w:lineRule="auto"/>
-              <w:jc w:val="center"/>
-              <w:rPr>
-                <w:rFonts w:eastAsia="Times New Roman" w:cs="Arial"/>
-                <w:color w:val="000000"/>
-                <w:sz w:val="18"/>
-                <w:szCs w:val="18"/>
-                <w:lang w:eastAsia="en-GB"/>
-              </w:rPr>
-            </w:pPr>
           </w:p>
         </w:tc>
       </w:tr>
@@ -14539,19 +14578,78 @@
           <w:szCs w:val="18"/>
         </w:rPr>
       </w:pPr>
-    </w:p>
-    <w:p>
-      <w:pPr>
-        <w:tabs>
-          <w:tab w:val="left" w:pos="1440"/>
-          <w:tab w:val="right" w:pos="8730"/>
-        </w:tabs>
-        <w:spacing w:after="0" w:line="276" w:lineRule="auto"/>
-        <w:rPr>
-          <w:rFonts w:cs="Arial"/>
+      <w:r>
+        <w:rPr>
+          <w:rFonts w:cs="Arial"/>
+          <w:sz w:val="18"/>
           <w:szCs w:val="18"/>
         </w:rPr>
-      </w:pPr>
+        <w:t>{%endif</w:t>
+      </w:r>
+      <w:proofErr w:type="gramStart"/>
+      <w:r>
+        <w:rPr>
+          <w:rFonts w:cs="Arial"/>
+          <w:sz w:val="18"/>
+          <w:szCs w:val="18"/>
+        </w:rPr>
+        <w:t>%}{</w:t>
+      </w:r>
+      <w:proofErr w:type="gramEnd"/>
+      <w:r>
+        <w:rPr>
+          <w:rFonts w:cs="Arial"/>
+          <w:sz w:val="18"/>
+          <w:szCs w:val="18"/>
+        </w:rPr>
+        <w:t>%</w:t>
+      </w:r>
+      <w:proofErr w:type="spellStart"/>
+      <w:r>
+        <w:rPr>
+          <w:rFonts w:cs="Arial"/>
+          <w:sz w:val="18"/>
+          <w:szCs w:val="18"/>
+        </w:rPr>
+        <w:t>endfor</w:t>
+      </w:r>
+      <w:proofErr w:type="spellEnd"/>
+      <w:proofErr w:type="gramStart"/>
+      <w:r>
+        <w:rPr>
+          <w:rFonts w:cs="Arial"/>
+          <w:sz w:val="18"/>
+          <w:szCs w:val="18"/>
+        </w:rPr>
+        <w:t>%}{</w:t>
+      </w:r>
+      <w:proofErr w:type="gramEnd"/>
+      <w:r>
+        <w:rPr>
+          <w:rFonts w:cs="Arial"/>
+          <w:sz w:val="18"/>
+          <w:szCs w:val="18"/>
+        </w:rPr>
+        <w:t>%</w:t>
+      </w:r>
+      <w:proofErr w:type="spellStart"/>
+      <w:r>
+        <w:rPr>
+          <w:rFonts w:cs="Arial"/>
+          <w:sz w:val="18"/>
+          <w:szCs w:val="18"/>
+        </w:rPr>
+        <w:t>endfor</w:t>
+      </w:r>
+      <w:proofErr w:type="spellEnd"/>
+      <w:r>
+        <w:rPr>
+          <w:rFonts w:cs="Arial"/>
+          <w:sz w:val="18"/>
+          <w:szCs w:val="18"/>
+        </w:rPr>
+        <w:t>%}</w:t>
+      </w:r>
     </w:p>
     <w:p>
       <w:pPr>
@@ -17303,7 +17401,6 @@
                 <w:szCs w:val="18"/>
                 <w:lang w:eastAsia="en-GB"/>
               </w:rPr>
-              <w:lastRenderedPageBreak/>
               <w:t xml:space="preserve"> </w:t>
             </w:r>
             <w:proofErr w:type="spellStart"/>
@@ -17316,7 +17413,18 @@
                 <w:szCs w:val="18"/>
                 <w:lang w:eastAsia="en-GB"/>
               </w:rPr>
-              <w:t>area.canopies</w:t>
+              <w:t>area.ca</w:t>
+            </w:r>
+            <w:r>
+              <w:rPr>
+                <w:rFonts w:eastAsia="Times New Roman" w:cs="Arial"/>
+                <w:color w:val="000000"/>
+                <w:sz w:val="18"/>
+                <w:szCs w:val="18"/>
+                <w:lang w:eastAsia="en-GB"/>
+              </w:rPr>
+              <w:lastRenderedPageBreak/>
+              <w:t>nopies</w:t>
             </w:r>
             <w:proofErr w:type="spellEnd"/>
             <w:proofErr w:type="gramEnd"/>
@@ -18660,42 +18768,6 @@
           <w:szCs w:val="12"/>
         </w:rPr>
         <w:t>{%endif%}</w:t>
-      </w:r>
-    </w:p>
-    <w:p>
-      <w:pPr>
-        <w:spacing w:after="0" w:line="276" w:lineRule="auto"/>
-        <w:rPr>
-          <w:bCs/>
-          <w:sz w:val="12"/>
-          <w:szCs w:val="12"/>
-        </w:rPr>
-      </w:pPr>
-      <w:r>
-        <w:rPr>
-          <w:bCs/>
-          <w:sz w:val="12"/>
-          <w:szCs w:val="12"/>
-        </w:rPr>
-        <w:t>{{</w:t>
-      </w:r>
-      <w:proofErr w:type="spellStart"/>
-      <w:r>
-        <w:rPr>
-          <w:bCs/>
-          <w:sz w:val="12"/>
-          <w:szCs w:val="12"/>
-        </w:rPr>
-        <w:t>area.uve_price</w:t>
-      </w:r>
-      <w:proofErr w:type="spellEnd"/>
-      <w:r>
-        <w:rPr>
-          <w:bCs/>
-          <w:sz w:val="12"/>
-          <w:szCs w:val="12"/>
-        </w:rPr>
-        <w:t>}}</w:t>
       </w:r>
     </w:p>
     <w:p>
@@ -21401,7 +21473,18 @@
                 <w:szCs w:val="18"/>
                 <w:lang w:eastAsia="en-GB"/>
               </w:rPr>
-              <w:t>_suppression_tank_quantity</w:t>
+              <w:t>_suppressi</w:t>
+            </w:r>
+            <w:r>
+              <w:rPr>
+                <w:rFonts w:eastAsia="Times New Roman" w:cs="Arial"/>
+                <w:color w:val="000000"/>
+                <w:sz w:val="18"/>
+                <w:szCs w:val="18"/>
+                <w:lang w:eastAsia="en-GB"/>
+              </w:rPr>
+              <w:lastRenderedPageBreak/>
+              <w:t>on_tank_quantity</w:t>
             </w:r>
             <w:proofErr w:type="spellEnd"/>
             <w:r>
@@ -22321,7 +22404,7 @@
           <w:sz w:val="12"/>
           <w:szCs w:val="12"/>
         </w:rPr>
-        <w:t>vent_ceiling</w:t>
+        <w:t>area.options.vent_clg</w:t>
       </w:r>
       <w:proofErr w:type="spellEnd"/>
       <w:r>
@@ -22596,6 +22679,72 @@
                 <w:lang w:eastAsia="en-GB"/>
               </w:rPr>
             </w:pPr>
+            <w:r>
+              <w:rPr>
+                <w:rFonts w:eastAsia="Times New Roman" w:cs="Arial"/>
+                <w:color w:val="000000"/>
+                <w:sz w:val="18"/>
+                <w:szCs w:val="18"/>
+                <w:lang w:eastAsia="en-GB"/>
+              </w:rPr>
+              <w:t>{{</w:t>
+            </w:r>
+            <w:proofErr w:type="spellStart"/>
+            <w:proofErr w:type="gramStart"/>
+            <w:r>
+              <w:rPr>
+                <w:rFonts w:eastAsia="Times New Roman" w:cs="Arial"/>
+                <w:color w:val="000000"/>
+                <w:sz w:val="18"/>
+                <w:szCs w:val="18"/>
+                <w:lang w:eastAsia="en-GB"/>
+              </w:rPr>
+              <w:t>area.vent</w:t>
+            </w:r>
+            <w:proofErr w:type="gramEnd"/>
+            <w:r>
+              <w:rPr>
+                <w:rFonts w:eastAsia="Times New Roman" w:cs="Arial"/>
+                <w:color w:val="000000"/>
+                <w:sz w:val="18"/>
+                <w:szCs w:val="18"/>
+                <w:lang w:eastAsia="en-GB"/>
+              </w:rPr>
+              <w:t>_clg_detailed_</w:t>
+            </w:r>
+            <w:proofErr w:type="gramStart"/>
+            <w:r>
+              <w:rPr>
+                <w:rFonts w:eastAsia="Times New Roman" w:cs="Arial"/>
+                <w:color w:val="000000"/>
+                <w:sz w:val="18"/>
+                <w:szCs w:val="18"/>
+                <w:lang w:eastAsia="en-GB"/>
+              </w:rPr>
+              <w:t>pricing.item</w:t>
+            </w:r>
+            <w:proofErr w:type="gramEnd"/>
+            <w:r>
+              <w:rPr>
+                <w:rFonts w:eastAsia="Times New Roman" w:cs="Arial"/>
+                <w:color w:val="000000"/>
+                <w:sz w:val="18"/>
+                <w:szCs w:val="18"/>
+                <w:lang w:eastAsia="en-GB"/>
+              </w:rPr>
+              <w:t>_number</w:t>
+            </w:r>
+            <w:proofErr w:type="spellEnd"/>
+            <w:r>
+              <w:rPr>
+                <w:rFonts w:eastAsia="Times New Roman" w:cs="Arial"/>
+                <w:color w:val="000000"/>
+                <w:sz w:val="18"/>
+                <w:szCs w:val="18"/>
+                <w:lang w:eastAsia="en-GB"/>
+              </w:rPr>
+              <w:t>}}</w:t>
+            </w:r>
           </w:p>
         </w:tc>
         <w:tc>
@@ -22642,27 +22791,7 @@
                 <w:szCs w:val="18"/>
                 <w:lang w:eastAsia="en-GB"/>
               </w:rPr>
-              <w:t>Ceiling</w:t>
-            </w:r>
-            <w:r>
-              <w:rPr>
-                <w:rFonts w:eastAsia="Times New Roman" w:cs="Arial"/>
-                <w:color w:val="000000"/>
-                <w:sz w:val="18"/>
-                <w:szCs w:val="18"/>
-                <w:lang w:eastAsia="en-GB"/>
-              </w:rPr>
-              <w:t xml:space="preserve"> </w:t>
-            </w:r>
-            <w:r>
-              <w:rPr>
-                <w:rFonts w:eastAsia="Times New Roman" w:cs="Arial"/>
-                <w:color w:val="000000"/>
-                <w:sz w:val="18"/>
-                <w:szCs w:val="18"/>
-                <w:lang w:eastAsia="en-GB"/>
-              </w:rPr>
-              <w:t>,</w:t>
+              <w:t>Ceiling ,</w:t>
             </w:r>
             <w:proofErr w:type="gramEnd"/>
             <w:r>
@@ -22702,6 +22831,128 @@
                 <w:lang w:eastAsia="en-GB"/>
               </w:rPr>
             </w:pPr>
+            <w:bookmarkStart w:id="1" w:name="OLE_LINK1"/>
+            <w:r>
+              <w:rPr>
+                <w:rFonts w:eastAsia="Times New Roman" w:cs="Arial"/>
+                <w:color w:val="000000"/>
+                <w:sz w:val="18"/>
+                <w:szCs w:val="18"/>
+                <w:lang w:eastAsia="en-GB"/>
+              </w:rPr>
+              <w:t>{{</w:t>
+            </w:r>
+            <w:proofErr w:type="spellStart"/>
+            <w:r>
+              <w:rPr>
+                <w:rFonts w:eastAsia="Times New Roman" w:cs="Arial"/>
+                <w:color w:val="000000"/>
+                <w:sz w:val="18"/>
+                <w:szCs w:val="18"/>
+                <w:lang w:eastAsia="en-GB"/>
+              </w:rPr>
+              <w:t>format_currency</w:t>
+            </w:r>
+            <w:proofErr w:type="spellEnd"/>
+            <w:r>
+              <w:rPr>
+                <w:rFonts w:eastAsia="Times New Roman" w:cs="Arial"/>
+                <w:color w:val="000000"/>
+                <w:sz w:val="18"/>
+                <w:szCs w:val="18"/>
+                <w:lang w:eastAsia="en-GB"/>
+              </w:rPr>
+              <w:t>(</w:t>
+            </w:r>
+            <w:bookmarkStart w:id="2" w:name="OLE_LINK2"/>
+            <w:proofErr w:type="spellStart"/>
+            <w:proofErr w:type="gramStart"/>
+            <w:r>
+              <w:rPr>
+                <w:rFonts w:eastAsia="Times New Roman" w:cs="Arial"/>
+                <w:color w:val="000000"/>
+                <w:sz w:val="18"/>
+                <w:szCs w:val="18"/>
+                <w:lang w:eastAsia="en-GB"/>
+              </w:rPr>
+              <w:t>area.vent</w:t>
+            </w:r>
+            <w:proofErr w:type="gramEnd"/>
+            <w:r>
+              <w:rPr>
+                <w:rFonts w:eastAsia="Times New Roman" w:cs="Arial"/>
+                <w:color w:val="000000"/>
+                <w:sz w:val="18"/>
+                <w:szCs w:val="18"/>
+                <w:lang w:eastAsia="en-GB"/>
+              </w:rPr>
+              <w:t>_clg_detailed_</w:t>
+            </w:r>
+            <w:proofErr w:type="gramStart"/>
+            <w:r>
+              <w:rPr>
+                <w:rFonts w:eastAsia="Times New Roman" w:cs="Arial"/>
+                <w:color w:val="000000"/>
+                <w:sz w:val="18"/>
+                <w:szCs w:val="18"/>
+                <w:lang w:eastAsia="en-GB"/>
+              </w:rPr>
+              <w:t>pricing</w:t>
+            </w:r>
+            <w:bookmarkEnd w:id="2"/>
+            <w:r>
+              <w:rPr>
+                <w:rFonts w:eastAsia="Times New Roman" w:cs="Arial"/>
+                <w:color w:val="000000"/>
+                <w:sz w:val="18"/>
+                <w:szCs w:val="18"/>
+                <w:lang w:eastAsia="en-GB"/>
+              </w:rPr>
+              <w:t>.</w:t>
+            </w:r>
+            <w:r>
+              <w:rPr>
+                <w:rFonts w:eastAsia="Times New Roman" w:cs="Arial"/>
+                <w:color w:val="000000"/>
+                <w:sz w:val="18"/>
+                <w:szCs w:val="18"/>
+                <w:lang w:eastAsia="en-GB"/>
+              </w:rPr>
+              <w:t>unit</w:t>
+            </w:r>
+            <w:proofErr w:type="gramEnd"/>
+            <w:r>
+              <w:rPr>
+                <w:rFonts w:eastAsia="Times New Roman" w:cs="Arial"/>
+                <w:color w:val="000000"/>
+                <w:sz w:val="18"/>
+                <w:szCs w:val="18"/>
+                <w:lang w:eastAsia="en-GB"/>
+              </w:rPr>
+              <w:t>_price</w:t>
+            </w:r>
+            <w:proofErr w:type="spellEnd"/>
+            <w:r>
+              <w:rPr>
+                <w:rFonts w:eastAsia="Times New Roman" w:cs="Arial"/>
+                <w:color w:val="000000"/>
+                <w:sz w:val="18"/>
+                <w:szCs w:val="18"/>
+                <w:lang w:eastAsia="en-GB"/>
+              </w:rPr>
+              <w:t>)</w:t>
+            </w:r>
+            <w:r>
+              <w:rPr>
+                <w:rFonts w:eastAsia="Times New Roman" w:cs="Arial"/>
+                <w:color w:val="000000"/>
+                <w:sz w:val="18"/>
+                <w:szCs w:val="18"/>
+                <w:lang w:eastAsia="en-GB"/>
+              </w:rPr>
+              <w:t>}}</w:t>
+            </w:r>
+            <w:bookmarkEnd w:id="1"/>
           </w:p>
         </w:tc>
       </w:tr>
@@ -22816,14 +23067,89 @@
           <w:p>
             <w:pPr>
               <w:spacing w:after="0" w:line="240" w:lineRule="auto"/>
-              <w:rPr>
-                <w:rFonts w:eastAsia="Times New Roman" w:cs="Arial"/>
-                <w:color w:val="000000"/>
-                <w:sz w:val="18"/>
-                <w:szCs w:val="18"/>
-                <w:lang w:eastAsia="en-GB"/>
-              </w:rPr>
-            </w:pPr>
+              <w:jc w:val="center"/>
+              <w:rPr>
+                <w:rFonts w:eastAsia="Times New Roman" w:cs="Arial"/>
+                <w:color w:val="000000"/>
+                <w:sz w:val="18"/>
+                <w:szCs w:val="18"/>
+                <w:lang w:eastAsia="en-GB"/>
+              </w:rPr>
+            </w:pPr>
+            <w:r>
+              <w:rPr>
+                <w:rFonts w:eastAsia="Times New Roman" w:cs="Arial"/>
+                <w:color w:val="000000"/>
+                <w:sz w:val="18"/>
+                <w:szCs w:val="18"/>
+                <w:lang w:eastAsia="en-GB"/>
+              </w:rPr>
+              <w:t>{{format_currency(</w:t>
+            </w:r>
+            <w:proofErr w:type="gramStart"/>
+            <w:r>
+              <w:rPr>
+                <w:rFonts w:eastAsia="Times New Roman" w:cs="Arial"/>
+                <w:color w:val="000000"/>
+                <w:sz w:val="18"/>
+                <w:szCs w:val="18"/>
+                <w:lang w:eastAsia="en-GB"/>
+              </w:rPr>
+              <w:t>area.vent</w:t>
+            </w:r>
+            <w:proofErr w:type="gramEnd"/>
+            <w:r>
+              <w:rPr>
+                <w:rFonts w:eastAsia="Times New Roman" w:cs="Arial"/>
+                <w:color w:val="000000"/>
+                <w:sz w:val="18"/>
+                <w:szCs w:val="18"/>
+                <w:lang w:eastAsia="en-GB"/>
+              </w:rPr>
+              <w:t>_clg_detailed_</w:t>
+            </w:r>
+            <w:proofErr w:type="gramStart"/>
+            <w:r>
+              <w:rPr>
+                <w:rFonts w:eastAsia="Times New Roman" w:cs="Arial"/>
+                <w:color w:val="000000"/>
+                <w:sz w:val="18"/>
+                <w:szCs w:val="18"/>
+                <w:lang w:eastAsia="en-GB"/>
+              </w:rPr>
+              <w:t>pricing.</w:t>
+            </w:r>
+            <w:r>
+              <w:rPr>
+                <w:rFonts w:eastAsia="Times New Roman" w:cs="Arial"/>
+                <w:color w:val="000000"/>
+                <w:sz w:val="18"/>
+                <w:szCs w:val="18"/>
+                <w:lang w:eastAsia="en-GB"/>
+              </w:rPr>
+              <w:t>delivery</w:t>
+            </w:r>
+            <w:proofErr w:type="gramEnd"/>
+            <w:r>
+              <w:rPr>
+                <w:rFonts w:eastAsia="Times New Roman" w:cs="Arial"/>
+                <w:color w:val="000000"/>
+                <w:sz w:val="18"/>
+                <w:szCs w:val="18"/>
+                <w:lang w:eastAsia="en-GB"/>
+              </w:rPr>
+              <w:t>_installation_price</w:t>
+            </w:r>
+            <w:r>
+              <w:rPr>
+                <w:rFonts w:eastAsia="Times New Roman" w:cs="Arial"/>
+                <w:color w:val="000000"/>
+                <w:sz w:val="18"/>
+                <w:szCs w:val="18"/>
+                <w:lang w:eastAsia="en-GB"/>
+              </w:rPr>
+              <w:t>)}}</w:t>
+            </w:r>
           </w:p>
         </w:tc>
       </w:tr>
@@ -22947,6 +23273,80 @@
                 <w:lang w:eastAsia="en-GB"/>
               </w:rPr>
             </w:pPr>
+            <w:r>
+              <w:rPr>
+                <w:rFonts w:eastAsia="Times New Roman" w:cs="Arial"/>
+                <w:color w:val="000000"/>
+                <w:sz w:val="18"/>
+                <w:szCs w:val="18"/>
+                <w:lang w:eastAsia="en-GB"/>
+              </w:rPr>
+              <w:t>{{format_currency(</w:t>
+            </w:r>
+            <w:proofErr w:type="gramStart"/>
+            <w:r>
+              <w:rPr>
+                <w:rFonts w:eastAsia="Times New Roman" w:cs="Arial"/>
+                <w:color w:val="000000"/>
+                <w:sz w:val="18"/>
+                <w:szCs w:val="18"/>
+                <w:lang w:eastAsia="en-GB"/>
+              </w:rPr>
+              <w:t>area.vent</w:t>
+            </w:r>
+            <w:proofErr w:type="gramEnd"/>
+            <w:r>
+              <w:rPr>
+                <w:rFonts w:eastAsia="Times New Roman" w:cs="Arial"/>
+                <w:color w:val="000000"/>
+                <w:sz w:val="18"/>
+                <w:szCs w:val="18"/>
+                <w:lang w:eastAsia="en-GB"/>
+              </w:rPr>
+              <w:t>_clg_detailed_</w:t>
+            </w:r>
+            <w:proofErr w:type="gramStart"/>
+            <w:r>
+              <w:rPr>
+                <w:rFonts w:eastAsia="Times New Roman" w:cs="Arial"/>
+                <w:color w:val="000000"/>
+                <w:sz w:val="18"/>
+                <w:szCs w:val="18"/>
+                <w:lang w:eastAsia="en-GB"/>
+              </w:rPr>
+              <w:t>pricing.</w:t>
+            </w:r>
+            <w:r>
+              <w:rPr>
+                <w:rFonts w:eastAsia="Times New Roman" w:cs="Arial"/>
+                <w:color w:val="000000"/>
+                <w:sz w:val="18"/>
+                <w:szCs w:val="18"/>
+                <w:lang w:eastAsia="en-GB"/>
+              </w:rPr>
+              <w:t>commissioning</w:t>
+            </w:r>
+            <w:proofErr w:type="gramEnd"/>
+            <w:r>
+              <w:rPr>
+                <w:rFonts w:eastAsia="Times New Roman" w:cs="Arial"/>
+                <w:color w:val="000000"/>
+                <w:sz w:val="18"/>
+                <w:szCs w:val="18"/>
+                <w:lang w:eastAsia="en-GB"/>
+              </w:rPr>
+              <w:t>_price</w:t>
+            </w:r>
+            <w:r>
+              <w:rPr>
+                <w:rFonts w:eastAsia="Times New Roman" w:cs="Arial"/>
+                <w:color w:val="000000"/>
+                <w:sz w:val="18"/>
+                <w:szCs w:val="18"/>
+                <w:lang w:eastAsia="en-GB"/>
+              </w:rPr>
+              <w:t>)}}</w:t>
+            </w:r>
           </w:p>
         </w:tc>
       </w:tr>
@@ -23053,6 +23453,104 @@
                 <w:lang w:eastAsia="en-GB"/>
               </w:rPr>
             </w:pPr>
+            <w:r>
+              <w:rPr>
+                <w:rFonts w:eastAsia="Times New Roman" w:cs="Arial"/>
+                <w:color w:val="000000"/>
+                <w:sz w:val="18"/>
+                <w:szCs w:val="18"/>
+                <w:lang w:eastAsia="en-GB"/>
+              </w:rPr>
+              <w:t>{{</w:t>
+            </w:r>
+            <w:proofErr w:type="spellStart"/>
+            <w:r>
+              <w:rPr>
+                <w:rFonts w:eastAsia="Times New Roman" w:cs="Arial"/>
+                <w:color w:val="000000"/>
+                <w:sz w:val="18"/>
+                <w:szCs w:val="18"/>
+                <w:lang w:eastAsia="en-GB"/>
+              </w:rPr>
+              <w:t>format_currency</w:t>
+            </w:r>
+            <w:proofErr w:type="spellEnd"/>
+            <w:r>
+              <w:rPr>
+                <w:rFonts w:eastAsia="Times New Roman" w:cs="Arial"/>
+                <w:color w:val="000000"/>
+                <w:sz w:val="18"/>
+                <w:szCs w:val="18"/>
+                <w:lang w:eastAsia="en-GB"/>
+              </w:rPr>
+              <w:t>(</w:t>
+            </w:r>
+            <w:proofErr w:type="spellStart"/>
+            <w:proofErr w:type="gramStart"/>
+            <w:r>
+              <w:rPr>
+                <w:rFonts w:eastAsia="Times New Roman" w:cs="Arial"/>
+                <w:color w:val="000000"/>
+                <w:sz w:val="18"/>
+                <w:szCs w:val="18"/>
+                <w:lang w:eastAsia="en-GB"/>
+              </w:rPr>
+              <w:t>area.vent</w:t>
+            </w:r>
+            <w:proofErr w:type="gramEnd"/>
+            <w:r>
+              <w:rPr>
+                <w:rFonts w:eastAsia="Times New Roman" w:cs="Arial"/>
+                <w:color w:val="000000"/>
+                <w:sz w:val="18"/>
+                <w:szCs w:val="18"/>
+                <w:lang w:eastAsia="en-GB"/>
+              </w:rPr>
+              <w:t>_clg_detailed_</w:t>
+            </w:r>
+            <w:proofErr w:type="gramStart"/>
+            <w:r>
+              <w:rPr>
+                <w:rFonts w:eastAsia="Times New Roman" w:cs="Arial"/>
+                <w:color w:val="000000"/>
+                <w:sz w:val="18"/>
+                <w:szCs w:val="18"/>
+                <w:lang w:eastAsia="en-GB"/>
+              </w:rPr>
+              <w:t>pricing.</w:t>
+            </w:r>
+            <w:r>
+              <w:rPr>
+                <w:rFonts w:eastAsia="Times New Roman" w:cs="Arial"/>
+                <w:color w:val="000000"/>
+                <w:sz w:val="18"/>
+                <w:szCs w:val="18"/>
+                <w:lang w:eastAsia="en-GB"/>
+              </w:rPr>
+              <w:t>total</w:t>
+            </w:r>
+            <w:proofErr w:type="gramEnd"/>
+            <w:r>
+              <w:rPr>
+                <w:rFonts w:eastAsia="Times New Roman" w:cs="Arial"/>
+                <w:color w:val="000000"/>
+                <w:sz w:val="18"/>
+                <w:szCs w:val="18"/>
+                <w:lang w:eastAsia="en-GB"/>
+              </w:rPr>
+              <w:t>_price</w:t>
+            </w:r>
+            <w:proofErr w:type="spellEnd"/>
+            <w:r>
+              <w:rPr>
+                <w:rFonts w:eastAsia="Times New Roman" w:cs="Arial"/>
+                <w:color w:val="000000"/>
+                <w:sz w:val="18"/>
+                <w:szCs w:val="18"/>
+                <w:lang w:eastAsia="en-GB"/>
+              </w:rPr>
+              <w:t>)}}</w:t>
+            </w:r>
           </w:p>
         </w:tc>
       </w:tr>
@@ -28642,6 +29140,7 @@
                 <w:sz w:val="24"/>
                 <w:lang w:eastAsia="en-GB"/>
               </w:rPr>
+              <w:lastRenderedPageBreak/>
               <w:t>£</w:t>
             </w:r>
           </w:p>
@@ -30938,6 +31437,7 @@
           <w:sz w:val="18"/>
           <w:szCs w:val="18"/>
         </w:rPr>
+        <w:lastRenderedPageBreak/>
         <w:t>Masking of gaps that occur during canopy installation due to inaccuracies in the building structure not highlighted at the tender / survey stage.</w:t>
       </w:r>
     </w:p>
@@ -31131,7 +31631,6 @@
           <w:sz w:val="18"/>
           <w:szCs w:val="18"/>
         </w:rPr>
-        <w:lastRenderedPageBreak/>
         <w:t>Disposal of redundant equipment.</w:t>
       </w:r>
     </w:p>
@@ -32259,7 +32758,14 @@
         <w:rPr>
           <w:szCs w:val="20"/>
         </w:rPr>
-        <w:t xml:space="preserve">World Health Organisation guidelines state that the maximum amount of ozone that can be discharge to atmosphere is </w:t>
+        <w:t xml:space="preserve">World Health Organisation guidelines state that the maximum amount of ozone that </w:t>
+      </w:r>
+      <w:r>
+        <w:rPr>
+          <w:szCs w:val="20"/>
+        </w:rPr>
+        <w:lastRenderedPageBreak/>
+        <w:t xml:space="preserve">can be discharge to atmosphere is </w:t>
       </w:r>
       <w:r>
         <w:rPr>
@@ -32351,7 +32857,6 @@
           <w:b/>
           <w:szCs w:val="20"/>
         </w:rPr>
-        <w:lastRenderedPageBreak/>
         <w:t>Important Note:</w:t>
       </w:r>
       <w:r>
@@ -32966,6 +33471,7 @@
           <w:b/>
           <w:sz w:val="24"/>
         </w:rPr>
+        <w:lastRenderedPageBreak/>
         <w:t>TERMS &amp; CONDITIONS OF SALE</w:t>
       </w:r>
     </w:p>
@@ -33153,7 +33659,6 @@
           <w:sz w:val="13"/>
           <w:szCs w:val="15"/>
         </w:rPr>
-        <w:lastRenderedPageBreak/>
         <w:t>1.6</w:t>
       </w:r>
       <w:r>
@@ -34230,6 +34735,7 @@
           <w:bCs/>
           <w:color w:val="2499D5"/>
         </w:rPr>
+        <w:lastRenderedPageBreak/>
         <w:t>7.</w:t>
       </w:r>
       <w:r>
@@ -34357,7 +34863,6 @@
         <w:pStyle w:val="BodyTextIndent2"/>
       </w:pPr>
       <w:r>
-        <w:lastRenderedPageBreak/>
         <w:t xml:space="preserve">8.3 </w:t>
       </w:r>
       <w:r>

</xml_diff>

<commit_message>
Update pricing calculations in prepare_template_context - Adjusted delivery base price reference from J56 to J57 and modified installation, delivery, and commissioning price calculations to split costs equally between extract and supply systems. Enhanced clarity in pricing logic for improved accuracy in document generation.
</commit_message>
<xml_diff>
--- a/templates/word/Halton Quote Feb 2024.docx
+++ b/templates/word/Halton Quote Feb 2024.docx
@@ -22398,13 +22398,23 @@
         <w:t xml:space="preserve">{% if </w:t>
       </w:r>
       <w:proofErr w:type="spellStart"/>
+      <w:proofErr w:type="gramStart"/>
       <w:r>
         <w:rPr>
           <w:bCs/>
           <w:sz w:val="12"/>
           <w:szCs w:val="12"/>
         </w:rPr>
-        <w:t>area.options.vent_clg</w:t>
+        <w:t>area.options</w:t>
+      </w:r>
+      <w:proofErr w:type="gramEnd"/>
+      <w:r>
+        <w:rPr>
+          <w:bCs/>
+          <w:sz w:val="12"/>
+          <w:szCs w:val="12"/>
+        </w:rPr>
+        <w:t>.vent_clg</w:t>
       </w:r>
       <w:proofErr w:type="spellEnd"/>
       <w:r>
@@ -28657,7 +28667,27 @@
                 <w:szCs w:val="18"/>
                 <w:lang w:eastAsia="en-GB"/>
               </w:rPr>
-              <w:t>_installation_price</w:t>
+              <w:t>_</w:t>
+            </w:r>
+            <w:r>
+              <w:rPr>
+                <w:rFonts w:eastAsia="Times New Roman" w:cs="Arial"/>
+                <w:color w:val="000000"/>
+                <w:sz w:val="18"/>
+                <w:szCs w:val="18"/>
+                <w:lang w:eastAsia="en-GB"/>
+              </w:rPr>
+              <w:t>delivery</w:t>
+            </w:r>
+            <w:r>
+              <w:rPr>
+                <w:rFonts w:eastAsia="Times New Roman" w:cs="Arial"/>
+                <w:color w:val="000000"/>
+                <w:sz w:val="18"/>
+                <w:szCs w:val="18"/>
+                <w:lang w:eastAsia="en-GB"/>
+              </w:rPr>
+              <w:t>_price</w:t>
             </w:r>
             <w:proofErr w:type="spellEnd"/>
             <w:r>
@@ -28845,7 +28875,27 @@
                 <w:szCs w:val="18"/>
                 <w:lang w:eastAsia="en-GB"/>
               </w:rPr>
-              <w:t>_installation_price</w:t>
+              <w:t>_</w:t>
+            </w:r>
+            <w:r>
+              <w:rPr>
+                <w:rFonts w:eastAsia="Times New Roman" w:cs="Arial"/>
+                <w:color w:val="000000"/>
+                <w:sz w:val="18"/>
+                <w:szCs w:val="18"/>
+                <w:lang w:eastAsia="en-GB"/>
+              </w:rPr>
+              <w:t>commissioning</w:t>
+            </w:r>
+            <w:r>
+              <w:rPr>
+                <w:rFonts w:eastAsia="Times New Roman" w:cs="Arial"/>
+                <w:color w:val="000000"/>
+                <w:sz w:val="18"/>
+                <w:szCs w:val="18"/>
+                <w:lang w:eastAsia="en-GB"/>
+              </w:rPr>
+              <w:t>_price</w:t>
             </w:r>
             <w:proofErr w:type="spellEnd"/>
             <w:r>

</xml_diff>

<commit_message>
Enhance pricing calculations in word.py - Added base systems total and job total from Excel T28 to the pricing totals. Improved SDU pricing logic to conditionally update based on detailed pricing availability, ensuring accurate area and global totals. Updated comments for clarity and consistency in calculations.
</commit_message>
<xml_diff>
--- a/templates/word/Halton Quote Feb 2024.docx
+++ b/templates/word/Halton Quote Feb 2024.docx
@@ -29352,7 +29352,6 @@
               </w:rPr>
               <w:t>(</w:t>
             </w:r>
-            <w:proofErr w:type="spellStart"/>
             <w:r>
               <w:rPr>
                 <w:rFonts w:eastAsia="Times New Roman" w:cs="Arial"/>
@@ -29361,31 +29360,8 @@
                 <w:sz w:val="24"/>
                 <w:lang w:eastAsia="en-GB"/>
               </w:rPr>
-              <w:t>pricing_</w:t>
-            </w:r>
-            <w:proofErr w:type="gramStart"/>
-            <w:r>
-              <w:rPr>
-                <w:rFonts w:eastAsia="Times New Roman" w:cs="Arial"/>
-                <w:b/>
-                <w:bCs/>
-                <w:sz w:val="24"/>
-                <w:lang w:eastAsia="en-GB"/>
-              </w:rPr>
-              <w:t>totals.project</w:t>
-            </w:r>
-            <w:proofErr w:type="gramEnd"/>
-            <w:r>
-              <w:rPr>
-                <w:rFonts w:eastAsia="Times New Roman" w:cs="Arial"/>
-                <w:b/>
-                <w:bCs/>
-                <w:sz w:val="24"/>
-                <w:lang w:eastAsia="en-GB"/>
-              </w:rPr>
-              <w:t>_total</w:t>
-            </w:r>
-            <w:proofErr w:type="spellEnd"/>
+              <w:t>job_total_t28</w:t>
+            </w:r>
             <w:r>
               <w:rPr>
                 <w:rFonts w:eastAsia="Times New Roman" w:cs="Arial"/>
@@ -31487,7 +31463,6 @@
           <w:sz w:val="18"/>
           <w:szCs w:val="18"/>
         </w:rPr>
-        <w:lastRenderedPageBreak/>
         <w:t>Masking of gaps that occur during canopy installation due to inaccuracies in the building structure not highlighted at the tender / survey stage.</w:t>
       </w:r>
     </w:p>
@@ -31508,6 +31483,7 @@
           <w:sz w:val="18"/>
           <w:szCs w:val="18"/>
         </w:rPr>
+        <w:lastRenderedPageBreak/>
         <w:t>Infills from the top of the canopy to the ceiling above.</w:t>
       </w:r>
     </w:p>
@@ -32808,14 +32784,7 @@
         <w:rPr>
           <w:szCs w:val="20"/>
         </w:rPr>
-        <w:t xml:space="preserve">World Health Organisation guidelines state that the maximum amount of ozone that </w:t>
-      </w:r>
-      <w:r>
-        <w:rPr>
-          <w:szCs w:val="20"/>
-        </w:rPr>
-        <w:lastRenderedPageBreak/>
-        <w:t xml:space="preserve">can be discharge to atmosphere is </w:t>
+        <w:t xml:space="preserve">World Health Organisation guidelines state that the maximum amount of ozone that can be discharge to atmosphere is </w:t>
       </w:r>
       <w:r>
         <w:rPr>
@@ -32863,6 +32832,7 @@
         <w:rPr>
           <w:szCs w:val="20"/>
         </w:rPr>
+        <w:lastRenderedPageBreak/>
         <w:t>From the information provided we cannot ascertain whether this will be a problem. Please contact us to discuss further.</w:t>
       </w:r>
     </w:p>
@@ -33521,7 +33491,6 @@
           <w:b/>
           <w:sz w:val="24"/>
         </w:rPr>
-        <w:lastRenderedPageBreak/>
         <w:t>TERMS &amp; CONDITIONS OF SALE</w:t>
       </w:r>
     </w:p>
@@ -33606,6 +33575,7 @@
           <w:sz w:val="13"/>
           <w:szCs w:val="15"/>
         </w:rPr>
+        <w:lastRenderedPageBreak/>
         <w:t>1.2</w:t>
       </w:r>
       <w:r>
@@ -34785,7 +34755,6 @@
           <w:bCs/>
           <w:color w:val="2499D5"/>
         </w:rPr>
-        <w:lastRenderedPageBreak/>
         <w:t>7.</w:t>
       </w:r>
       <w:r>
@@ -34841,6 +34810,7 @@
           <w:bCs/>
           <w:color w:val="2499D5"/>
         </w:rPr>
+        <w:lastRenderedPageBreak/>
         <w:t>8.</w:t>
       </w:r>
       <w:r>

</xml_diff>